<commit_message>
version 1.1 documento proyecto
</commit_message>
<xml_diff>
--- a/Docs/Proyecto.docx
+++ b/Docs/Proyecto.docx
@@ -1,20 +1,20 @@
 
 <file path=word/document.xml><?xml version="1.0" encoding="utf-8"?>
-<w:document xmlns:wpc="http://schemas.microsoft.com/office/word/2010/wordprocessingCanvas" xmlns:cx="http://schemas.microsoft.com/office/drawing/2014/chartex" xmlns:cx1="http://schemas.microsoft.com/office/drawing/2015/9/8/chartex" xmlns:cx2="http://schemas.microsoft.com/office/drawing/2015/10/21/chartex" xmlns:cx3="http://schemas.microsoft.com/office/drawing/2016/5/9/chartex" xmlns:cx4="http://schemas.microsoft.com/office/drawing/2016/5/10/chartex" xmlns:cx5="http://schemas.microsoft.com/office/drawing/2016/5/11/chartex" xmlns:cx6="http://schemas.microsoft.com/office/drawing/2016/5/12/chartex" xmlns:cx7="http://schemas.microsoft.com/office/drawing/2016/5/13/chartex" xmlns:cx8="http://schemas.microsoft.com/office/drawing/2016/5/14/chartex" xmlns:mc="http://schemas.openxmlformats.org/markup-compatibility/2006" xmlns:aink="http://schemas.microsoft.com/office/drawing/2016/ink" xmlns:am3d="http://schemas.microsoft.com/office/drawing/2017/model3d" xmlns:o="urn:schemas-microsoft-com:office:office" xmlns:r="http://schemas.openxmlformats.org/officeDocument/2006/relationships" xmlns:m="http://schemas.openxmlformats.org/officeDocument/2006/math" xmlns:v="urn:schemas-microsoft-com:vml" xmlns:wp14="http://schemas.microsoft.com/office/word/2010/wordprocessingDrawing" xmlns:wp="http://schemas.openxmlformats.org/drawingml/2006/wordprocessingDrawing" xmlns:w10="urn:schemas-microsoft-com:office:word" xmlns:w="http://schemas.openxmlformats.org/wordprocessingml/2006/main" xmlns:w14="http://schemas.microsoft.com/office/word/2010/wordml" xmlns:w15="http://schemas.microsoft.com/office/word/2012/wordml" xmlns:w16cex="http://schemas.microsoft.com/office/word/2018/wordml/cex" xmlns:w16cid="http://schemas.microsoft.com/office/word/2016/wordml/cid" xmlns:w16="http://schemas.microsoft.com/office/word/2018/wordml" xmlns:w16sdtdh="http://schemas.microsoft.com/office/word/2020/wordml/sdtdatahash" xmlns:w16se="http://schemas.microsoft.com/office/word/2015/wordml/symex" xmlns:wpg="http://schemas.microsoft.com/office/word/2010/wordprocessingGroup" xmlns:wpi="http://schemas.microsoft.com/office/word/2010/wordprocessingInk" xmlns:wne="http://schemas.microsoft.com/office/word/2006/wordml" xmlns:wps="http://schemas.microsoft.com/office/word/2010/wordprocessingShape" xmlns:a="http://schemas.openxmlformats.org/drawingml/2006/main" xmlns:pic="http://schemas.openxmlformats.org/drawingml/2006/picture" xmlns:a14="http://schemas.microsoft.com/office/drawing/2010/main" mc:Ignorable="w14 w15 w16se w16cid w16 w16cex w16sdtdh wp14">
+<w:document xmlns:wpc="http://schemas.microsoft.com/office/word/2010/wordprocessingCanvas" xmlns:cx="http://schemas.microsoft.com/office/drawing/2014/chartex" xmlns:cx1="http://schemas.microsoft.com/office/drawing/2015/9/8/chartex" xmlns:cx2="http://schemas.microsoft.com/office/drawing/2015/10/21/chartex" xmlns:cx3="http://schemas.microsoft.com/office/drawing/2016/5/9/chartex" xmlns:cx4="http://schemas.microsoft.com/office/drawing/2016/5/10/chartex" xmlns:cx5="http://schemas.microsoft.com/office/drawing/2016/5/11/chartex" xmlns:cx6="http://schemas.microsoft.com/office/drawing/2016/5/12/chartex" xmlns:cx7="http://schemas.microsoft.com/office/drawing/2016/5/13/chartex" xmlns:cx8="http://schemas.microsoft.com/office/drawing/2016/5/14/chartex" xmlns:mc="http://schemas.openxmlformats.org/markup-compatibility/2006" xmlns:aink="http://schemas.microsoft.com/office/drawing/2016/ink" xmlns:am3d="http://schemas.microsoft.com/office/drawing/2017/model3d" xmlns:o="urn:schemas-microsoft-com:office:office" xmlns:r="http://schemas.openxmlformats.org/officeDocument/2006/relationships" xmlns:m="http://schemas.openxmlformats.org/officeDocument/2006/math" xmlns:v="urn:schemas-microsoft-com:vml" xmlns:wp14="http://schemas.microsoft.com/office/word/2010/wordprocessingDrawing" xmlns:wp="http://schemas.openxmlformats.org/drawingml/2006/wordprocessingDrawing" xmlns:w10="urn:schemas-microsoft-com:office:word" xmlns:w="http://schemas.openxmlformats.org/wordprocessingml/2006/main" xmlns:w14="http://schemas.microsoft.com/office/word/2010/wordml" xmlns:w15="http://schemas.microsoft.com/office/word/2012/wordml" xmlns:w16cex="http://schemas.microsoft.com/office/word/2018/wordml/cex" xmlns:w16cid="http://schemas.microsoft.com/office/word/2016/wordml/cid" xmlns:w16="http://schemas.microsoft.com/office/word/2018/wordml" xmlns:w16sdtdh="http://schemas.microsoft.com/office/word/2020/wordml/sdtdatahash" xmlns:w16se="http://schemas.microsoft.com/office/word/2015/wordml/symex" xmlns:wpg="http://schemas.microsoft.com/office/word/2010/wordprocessingGroup" xmlns:wpi="http://schemas.microsoft.com/office/word/2010/wordprocessingInk" xmlns:wne="http://schemas.microsoft.com/office/word/2006/wordml" xmlns:wps="http://schemas.microsoft.com/office/word/2010/wordprocessingShape" mc:Ignorable="w14 w15 w16se w16cid w16 w16cex w16sdtdh wp14">
   <w:body>
     <w:p>
       <w:pPr>
         <w:spacing w:line="257" w:lineRule="auto"/>
         <w:jc w:val="center"/>
         <w:rPr>
-          <w:rFonts w:ascii="Arial" w:hAnsi="Arial" w:eastAsia="Arial" w:cs="Arial"/>
-          <w:sz w:val="24"/>
-          <w:szCs w:val="24"/>
-        </w:rPr>
-      </w:pPr>
-      <w:r>
-        <w:rPr>
-          <w:rFonts w:ascii="Arial" w:hAnsi="Arial" w:eastAsia="Arial" w:cs="Arial"/>
+          <w:rFonts w:ascii="Arial" w:eastAsia="Arial" w:hAnsi="Arial" w:cs="Arial"/>
+          <w:sz w:val="24"/>
+          <w:szCs w:val="24"/>
+        </w:rPr>
+      </w:pPr>
+      <w:r>
+        <w:rPr>
+          <w:rFonts w:ascii="Arial" w:eastAsia="Arial" w:hAnsi="Arial" w:cs="Arial"/>
           <w:sz w:val="24"/>
           <w:szCs w:val="24"/>
         </w:rPr>
@@ -26,14 +26,14 @@
         <w:spacing w:line="257" w:lineRule="auto"/>
         <w:jc w:val="center"/>
         <w:rPr>
-          <w:rFonts w:ascii="Arial" w:hAnsi="Arial" w:eastAsia="Arial" w:cs="Arial"/>
-          <w:sz w:val="24"/>
-          <w:szCs w:val="24"/>
-        </w:rPr>
-      </w:pPr>
-      <w:r>
-        <w:rPr>
-          <w:rFonts w:ascii="Arial" w:hAnsi="Arial" w:eastAsia="Arial" w:cs="Arial"/>
+          <w:rFonts w:ascii="Arial" w:eastAsia="Arial" w:hAnsi="Arial" w:cs="Arial"/>
+          <w:sz w:val="24"/>
+          <w:szCs w:val="24"/>
+        </w:rPr>
+      </w:pPr>
+      <w:r>
+        <w:rPr>
+          <w:rFonts w:ascii="Arial" w:eastAsia="Arial" w:hAnsi="Arial" w:cs="Arial"/>
           <w:sz w:val="24"/>
           <w:szCs w:val="24"/>
         </w:rPr>
@@ -45,14 +45,14 @@
         <w:spacing w:line="257" w:lineRule="auto"/>
         <w:jc w:val="center"/>
         <w:rPr>
-          <w:rFonts w:ascii="Arial" w:hAnsi="Arial" w:eastAsia="Arial" w:cs="Arial"/>
-          <w:sz w:val="24"/>
-          <w:szCs w:val="24"/>
-        </w:rPr>
-      </w:pPr>
-      <w:r>
-        <w:rPr>
-          <w:rFonts w:ascii="Arial" w:hAnsi="Arial" w:eastAsia="Arial" w:cs="Arial"/>
+          <w:rFonts w:ascii="Arial" w:eastAsia="Arial" w:hAnsi="Arial" w:cs="Arial"/>
+          <w:sz w:val="24"/>
+          <w:szCs w:val="24"/>
+        </w:rPr>
+      </w:pPr>
+      <w:r>
+        <w:rPr>
+          <w:rFonts w:ascii="Arial" w:eastAsia="Arial" w:hAnsi="Arial" w:cs="Arial"/>
           <w:sz w:val="24"/>
           <w:szCs w:val="24"/>
         </w:rPr>
@@ -64,14 +64,14 @@
         <w:spacing w:line="257" w:lineRule="auto"/>
         <w:jc w:val="center"/>
         <w:rPr>
-          <w:rFonts w:ascii="Arial" w:hAnsi="Arial" w:eastAsia="Arial" w:cs="Arial"/>
-          <w:sz w:val="24"/>
-          <w:szCs w:val="24"/>
-        </w:rPr>
-      </w:pPr>
-      <w:r>
-        <w:rPr>
-          <w:rFonts w:ascii="Arial" w:hAnsi="Arial" w:eastAsia="Arial" w:cs="Arial"/>
+          <w:rFonts w:ascii="Arial" w:eastAsia="Arial" w:hAnsi="Arial" w:cs="Arial"/>
+          <w:sz w:val="24"/>
+          <w:szCs w:val="24"/>
+        </w:rPr>
+      </w:pPr>
+      <w:r>
+        <w:rPr>
+          <w:rFonts w:ascii="Arial" w:eastAsia="Arial" w:hAnsi="Arial" w:cs="Arial"/>
           <w:sz w:val="24"/>
           <w:szCs w:val="24"/>
         </w:rPr>
@@ -83,14 +83,14 @@
         <w:spacing w:line="257" w:lineRule="auto"/>
         <w:jc w:val="center"/>
         <w:rPr>
-          <w:rFonts w:ascii="Arial" w:hAnsi="Arial" w:eastAsia="Arial" w:cs="Arial"/>
-          <w:sz w:val="24"/>
-          <w:szCs w:val="24"/>
-        </w:rPr>
-      </w:pPr>
-      <w:r>
-        <w:rPr>
-          <w:rFonts w:ascii="Arial" w:hAnsi="Arial" w:eastAsia="Arial" w:cs="Arial"/>
+          <w:rFonts w:ascii="Arial" w:eastAsia="Arial" w:hAnsi="Arial" w:cs="Arial"/>
+          <w:sz w:val="24"/>
+          <w:szCs w:val="24"/>
+        </w:rPr>
+      </w:pPr>
+      <w:r>
+        <w:rPr>
+          <w:rFonts w:ascii="Arial" w:eastAsia="Arial" w:hAnsi="Arial" w:cs="Arial"/>
           <w:sz w:val="24"/>
           <w:szCs w:val="24"/>
         </w:rPr>
@@ -102,14 +102,14 @@
         <w:spacing w:line="257" w:lineRule="auto"/>
         <w:jc w:val="center"/>
         <w:rPr>
-          <w:rFonts w:ascii="Arial" w:hAnsi="Arial" w:eastAsia="Arial" w:cs="Arial"/>
-          <w:sz w:val="24"/>
-          <w:szCs w:val="24"/>
-        </w:rPr>
-      </w:pPr>
-      <w:r>
-        <w:rPr>
-          <w:rFonts w:ascii="Arial" w:hAnsi="Arial" w:eastAsia="Arial" w:cs="Arial"/>
+          <w:rFonts w:ascii="Arial" w:eastAsia="Arial" w:hAnsi="Arial" w:cs="Arial"/>
+          <w:sz w:val="24"/>
+          <w:szCs w:val="24"/>
+        </w:rPr>
+      </w:pPr>
+      <w:r>
+        <w:rPr>
+          <w:rFonts w:ascii="Arial" w:eastAsia="Arial" w:hAnsi="Arial" w:cs="Arial"/>
           <w:sz w:val="24"/>
           <w:szCs w:val="24"/>
         </w:rPr>
@@ -121,14 +121,14 @@
         <w:spacing w:line="257" w:lineRule="auto"/>
         <w:jc w:val="center"/>
         <w:rPr>
-          <w:rFonts w:ascii="Arial" w:hAnsi="Arial" w:eastAsia="Arial" w:cs="Arial"/>
-          <w:sz w:val="24"/>
-          <w:szCs w:val="24"/>
-        </w:rPr>
-      </w:pPr>
-      <w:r>
-        <w:rPr>
-          <w:rFonts w:ascii="Arial" w:hAnsi="Arial" w:eastAsia="Arial" w:cs="Arial"/>
+          <w:rFonts w:ascii="Arial" w:eastAsia="Arial" w:hAnsi="Arial" w:cs="Arial"/>
+          <w:sz w:val="24"/>
+          <w:szCs w:val="24"/>
+        </w:rPr>
+      </w:pPr>
+      <w:r>
+        <w:rPr>
+          <w:rFonts w:ascii="Arial" w:eastAsia="Arial" w:hAnsi="Arial" w:cs="Arial"/>
           <w:sz w:val="24"/>
           <w:szCs w:val="24"/>
         </w:rPr>
@@ -140,14 +140,14 @@
         <w:spacing w:line="257" w:lineRule="auto"/>
         <w:jc w:val="center"/>
         <w:rPr>
-          <w:rFonts w:ascii="Arial" w:hAnsi="Arial" w:eastAsia="Arial" w:cs="Arial"/>
-          <w:sz w:val="24"/>
-          <w:szCs w:val="24"/>
-        </w:rPr>
-      </w:pPr>
-      <w:r>
-        <w:rPr>
-          <w:rFonts w:ascii="Arial" w:hAnsi="Arial" w:eastAsia="Arial" w:cs="Arial"/>
+          <w:rFonts w:ascii="Arial" w:eastAsia="Arial" w:hAnsi="Arial" w:cs="Arial"/>
+          <w:sz w:val="24"/>
+          <w:szCs w:val="24"/>
+        </w:rPr>
+      </w:pPr>
+      <w:r>
+        <w:rPr>
+          <w:rFonts w:ascii="Arial" w:eastAsia="Arial" w:hAnsi="Arial" w:cs="Arial"/>
           <w:sz w:val="24"/>
           <w:szCs w:val="24"/>
         </w:rPr>
@@ -159,14 +159,14 @@
         <w:spacing w:line="257" w:lineRule="auto"/>
         <w:jc w:val="center"/>
         <w:rPr>
-          <w:rFonts w:ascii="Arial" w:hAnsi="Arial" w:eastAsia="Arial" w:cs="Arial"/>
-          <w:sz w:val="24"/>
-          <w:szCs w:val="24"/>
-        </w:rPr>
-      </w:pPr>
-      <w:r>
-        <w:rPr>
-          <w:rFonts w:ascii="Arial" w:hAnsi="Arial" w:eastAsia="Arial" w:cs="Arial"/>
+          <w:rFonts w:ascii="Arial" w:eastAsia="Arial" w:hAnsi="Arial" w:cs="Arial"/>
+          <w:sz w:val="24"/>
+          <w:szCs w:val="24"/>
+        </w:rPr>
+      </w:pPr>
+      <w:r>
+        <w:rPr>
+          <w:rFonts w:ascii="Arial" w:eastAsia="Arial" w:hAnsi="Arial" w:cs="Arial"/>
           <w:sz w:val="24"/>
           <w:szCs w:val="24"/>
         </w:rPr>
@@ -178,14 +178,14 @@
         <w:spacing w:line="257" w:lineRule="auto"/>
         <w:jc w:val="center"/>
         <w:rPr>
-          <w:rFonts w:ascii="Arial" w:hAnsi="Arial" w:eastAsia="Arial" w:cs="Arial"/>
-          <w:sz w:val="24"/>
-          <w:szCs w:val="24"/>
-        </w:rPr>
-      </w:pPr>
-      <w:r>
-        <w:rPr>
-          <w:rFonts w:ascii="Arial" w:hAnsi="Arial" w:eastAsia="Arial" w:cs="Arial"/>
+          <w:rFonts w:ascii="Arial" w:eastAsia="Arial" w:hAnsi="Arial" w:cs="Arial"/>
+          <w:sz w:val="24"/>
+          <w:szCs w:val="24"/>
+        </w:rPr>
+      </w:pPr>
+      <w:r>
+        <w:rPr>
+          <w:rFonts w:ascii="Arial" w:eastAsia="Arial" w:hAnsi="Arial" w:cs="Arial"/>
           <w:sz w:val="24"/>
           <w:szCs w:val="24"/>
         </w:rPr>
@@ -197,14 +197,14 @@
         <w:spacing w:line="257" w:lineRule="auto"/>
         <w:jc w:val="center"/>
         <w:rPr>
-          <w:rFonts w:ascii="Arial" w:hAnsi="Arial" w:eastAsia="Arial" w:cs="Arial"/>
-          <w:sz w:val="24"/>
-          <w:szCs w:val="24"/>
-        </w:rPr>
-      </w:pPr>
-      <w:r>
-        <w:rPr>
-          <w:rFonts w:ascii="Arial" w:hAnsi="Arial" w:eastAsia="Arial" w:cs="Arial"/>
+          <w:rFonts w:ascii="Arial" w:eastAsia="Arial" w:hAnsi="Arial" w:cs="Arial"/>
+          <w:sz w:val="24"/>
+          <w:szCs w:val="24"/>
+        </w:rPr>
+      </w:pPr>
+      <w:r>
+        <w:rPr>
+          <w:rFonts w:ascii="Arial" w:eastAsia="Arial" w:hAnsi="Arial" w:cs="Arial"/>
           <w:sz w:val="24"/>
           <w:szCs w:val="24"/>
         </w:rPr>
@@ -216,7 +216,7 @@
         <w:spacing w:line="257" w:lineRule="auto"/>
         <w:jc w:val="center"/>
         <w:rPr>
-          <w:rFonts w:ascii="Arial" w:hAnsi="Arial" w:eastAsia="Arial" w:cs="Arial"/>
+          <w:rFonts w:ascii="Arial" w:eastAsia="Arial" w:hAnsi="Arial" w:cs="Arial"/>
           <w:b/>
           <w:bCs/>
           <w:sz w:val="24"/>
@@ -225,7 +225,7 @@
       </w:pPr>
       <w:r>
         <w:rPr>
-          <w:rFonts w:ascii="Arial" w:hAnsi="Arial" w:eastAsia="Arial" w:cs="Arial"/>
+          <w:rFonts w:ascii="Arial" w:eastAsia="Arial" w:hAnsi="Arial" w:cs="Arial"/>
           <w:b/>
           <w:bCs/>
           <w:sz w:val="24"/>
@@ -239,7 +239,7 @@
         <w:spacing w:line="257" w:lineRule="auto"/>
         <w:jc w:val="center"/>
         <w:rPr>
-          <w:rFonts w:ascii="Arial" w:hAnsi="Arial" w:eastAsia="Arial" w:cs="Arial"/>
+          <w:rFonts w:ascii="Arial" w:eastAsia="Arial" w:hAnsi="Arial" w:cs="Arial"/>
           <w:b/>
           <w:bCs/>
           <w:sz w:val="24"/>
@@ -248,7 +248,7 @@
       </w:pPr>
       <w:r>
         <w:rPr>
-          <w:rFonts w:ascii="Arial" w:hAnsi="Arial" w:eastAsia="Arial" w:cs="Arial"/>
+          <w:rFonts w:ascii="Arial" w:eastAsia="Arial" w:hAnsi="Arial" w:cs="Arial"/>
           <w:b/>
           <w:bCs/>
           <w:sz w:val="24"/>
@@ -262,7 +262,7 @@
         <w:spacing w:line="257" w:lineRule="auto"/>
         <w:jc w:val="center"/>
         <w:rPr>
-          <w:rFonts w:ascii="Arial" w:hAnsi="Arial" w:eastAsia="Arial" w:cs="Arial"/>
+          <w:rFonts w:ascii="Arial" w:eastAsia="Arial" w:hAnsi="Arial" w:cs="Arial"/>
           <w:b/>
           <w:bCs/>
           <w:sz w:val="24"/>
@@ -271,7 +271,7 @@
       </w:pPr>
       <w:r>
         <w:rPr>
-          <w:rFonts w:ascii="Arial" w:hAnsi="Arial" w:eastAsia="Arial" w:cs="Arial"/>
+          <w:rFonts w:ascii="Arial" w:eastAsia="Arial" w:hAnsi="Arial" w:cs="Arial"/>
           <w:b/>
           <w:bCs/>
           <w:sz w:val="24"/>
@@ -285,44 +285,34 @@
         <w:spacing w:line="257" w:lineRule="auto"/>
         <w:jc w:val="center"/>
         <w:rPr>
-          <w:rFonts w:ascii="Arial" w:hAnsi="Arial" w:eastAsia="Arial" w:cs="Arial"/>
-          <w:sz w:val="24"/>
-          <w:szCs w:val="24"/>
-        </w:rPr>
-      </w:pPr>
-      <w:r>
-        <w:rPr>
-          <w:rFonts w:ascii="Arial" w:hAnsi="Arial" w:eastAsia="Arial" w:cs="Arial"/>
-          <w:sz w:val="24"/>
-          <w:szCs w:val="24"/>
-        </w:rPr>
-        <w:t xml:space="preserve">Cristina Abdul </w:t>
-      </w:r>
-      <w:proofErr w:type="spellStart"/>
-      <w:r>
-        <w:rPr>
-          <w:rFonts w:ascii="Arial" w:hAnsi="Arial" w:eastAsia="Arial" w:cs="Arial"/>
-          <w:sz w:val="24"/>
-          <w:szCs w:val="24"/>
-        </w:rPr>
-        <w:t>Massih</w:t>
-      </w:r>
-      <w:proofErr w:type="spellEnd"/>
+          <w:rFonts w:ascii="Arial" w:eastAsia="Arial" w:hAnsi="Arial" w:cs="Arial"/>
+          <w:sz w:val="24"/>
+          <w:szCs w:val="24"/>
+        </w:rPr>
+      </w:pPr>
+      <w:r>
+        <w:rPr>
+          <w:rFonts w:ascii="Arial" w:eastAsia="Arial" w:hAnsi="Arial" w:cs="Arial"/>
+          <w:sz w:val="24"/>
+          <w:szCs w:val="24"/>
+        </w:rPr>
+        <w:t>Cristina Abdul Massih</w:t>
+      </w:r>
     </w:p>
     <w:p>
       <w:pPr>
         <w:spacing w:line="257" w:lineRule="auto"/>
         <w:jc w:val="center"/>
         <w:rPr>
-          <w:rFonts w:ascii="Arial" w:hAnsi="Arial" w:eastAsia="Arial" w:cs="Arial"/>
-          <w:sz w:val="24"/>
-          <w:szCs w:val="24"/>
-          <w:lang w:val="es-ES"/>
-        </w:rPr>
-      </w:pPr>
-      <w:r>
-        <w:rPr>
-          <w:rFonts w:ascii="Arial" w:hAnsi="Arial" w:eastAsia="Arial" w:cs="Arial"/>
+          <w:rFonts w:ascii="Arial" w:eastAsia="Arial" w:hAnsi="Arial" w:cs="Arial"/>
+          <w:sz w:val="24"/>
+          <w:szCs w:val="24"/>
+          <w:lang w:val="es-ES"/>
+        </w:rPr>
+      </w:pPr>
+      <w:r>
+        <w:rPr>
+          <w:rFonts w:ascii="Arial" w:eastAsia="Arial" w:hAnsi="Arial" w:cs="Arial"/>
           <w:sz w:val="24"/>
           <w:szCs w:val="24"/>
           <w:lang w:val="es-ES"/>
@@ -335,15 +325,15 @@
         <w:spacing w:line="257" w:lineRule="auto"/>
         <w:jc w:val="center"/>
         <w:rPr>
-          <w:rFonts w:ascii="Arial" w:hAnsi="Arial" w:eastAsia="Arial" w:cs="Arial"/>
-          <w:sz w:val="24"/>
-          <w:szCs w:val="24"/>
-          <w:lang w:val="es-ES"/>
-        </w:rPr>
-      </w:pPr>
-      <w:r>
-        <w:rPr>
-          <w:rFonts w:ascii="Arial" w:hAnsi="Arial" w:eastAsia="Arial" w:cs="Arial"/>
+          <w:rFonts w:ascii="Arial" w:eastAsia="Arial" w:hAnsi="Arial" w:cs="Arial"/>
+          <w:sz w:val="24"/>
+          <w:szCs w:val="24"/>
+          <w:lang w:val="es-ES"/>
+        </w:rPr>
+      </w:pPr>
+      <w:r>
+        <w:rPr>
+          <w:rFonts w:ascii="Arial" w:eastAsia="Arial" w:hAnsi="Arial" w:cs="Arial"/>
           <w:sz w:val="24"/>
           <w:szCs w:val="24"/>
           <w:lang w:val="es-ES"/>
@@ -356,7 +346,7 @@
         <w:spacing w:line="257" w:lineRule="auto"/>
         <w:jc w:val="center"/>
         <w:rPr>
-          <w:rFonts w:ascii="Arial" w:hAnsi="Arial" w:eastAsia="Arial" w:cs="Arial"/>
+          <w:rFonts w:ascii="Arial" w:eastAsia="Arial" w:hAnsi="Arial" w:cs="Arial"/>
           <w:sz w:val="24"/>
           <w:szCs w:val="24"/>
           <w:lang w:val="es-ES"/>
@@ -368,7 +358,7 @@
         <w:spacing w:line="257" w:lineRule="auto"/>
         <w:jc w:val="center"/>
         <w:rPr>
-          <w:rFonts w:ascii="Arial" w:hAnsi="Arial" w:eastAsia="Arial" w:cs="Arial"/>
+          <w:rFonts w:ascii="Arial" w:eastAsia="Arial" w:hAnsi="Arial" w:cs="Arial"/>
           <w:sz w:val="24"/>
           <w:szCs w:val="24"/>
           <w:lang w:val="es-ES"/>
@@ -380,7 +370,7 @@
         <w:spacing w:line="257" w:lineRule="auto"/>
         <w:jc w:val="center"/>
         <w:rPr>
-          <w:rFonts w:ascii="Arial" w:hAnsi="Arial" w:eastAsia="Arial" w:cs="Arial"/>
+          <w:rFonts w:ascii="Arial" w:eastAsia="Arial" w:hAnsi="Arial" w:cs="Arial"/>
           <w:sz w:val="24"/>
           <w:szCs w:val="24"/>
           <w:lang w:val="es-ES"/>
@@ -392,15 +382,15 @@
         <w:spacing w:line="257" w:lineRule="auto"/>
         <w:jc w:val="center"/>
         <w:rPr>
-          <w:rFonts w:ascii="Arial" w:hAnsi="Arial" w:eastAsia="Arial" w:cs="Arial"/>
-          <w:sz w:val="24"/>
-          <w:szCs w:val="24"/>
-          <w:lang w:val="es-ES"/>
-        </w:rPr>
-      </w:pPr>
-      <w:r>
-        <w:rPr>
-          <w:rFonts w:ascii="Arial" w:hAnsi="Arial" w:eastAsia="Arial" w:cs="Arial"/>
+          <w:rFonts w:ascii="Arial" w:eastAsia="Arial" w:hAnsi="Arial" w:cs="Arial"/>
+          <w:sz w:val="24"/>
+          <w:szCs w:val="24"/>
+          <w:lang w:val="es-ES"/>
+        </w:rPr>
+      </w:pPr>
+      <w:r>
+        <w:rPr>
+          <w:rFonts w:ascii="Arial" w:eastAsia="Arial" w:hAnsi="Arial" w:cs="Arial"/>
           <w:sz w:val="24"/>
           <w:szCs w:val="24"/>
           <w:lang w:val="es-ES"/>
@@ -409,7 +399,7 @@
       </w:r>
       <w:r>
         <w:rPr>
-          <w:rFonts w:ascii="Arial" w:hAnsi="Arial" w:eastAsia="Arial" w:cs="Arial"/>
+          <w:rFonts w:ascii="Arial" w:eastAsia="Arial" w:hAnsi="Arial" w:cs="Arial"/>
           <w:sz w:val="24"/>
           <w:szCs w:val="24"/>
           <w:lang w:val="es-ES"/>
@@ -422,15 +412,15 @@
         <w:spacing w:line="257" w:lineRule="auto"/>
         <w:jc w:val="center"/>
         <w:rPr>
-          <w:rFonts w:ascii="Arial" w:hAnsi="Arial" w:eastAsia="Arial" w:cs="Arial"/>
-          <w:sz w:val="24"/>
-          <w:szCs w:val="24"/>
-          <w:lang w:val="es-ES"/>
-        </w:rPr>
-      </w:pPr>
-      <w:r>
-        <w:rPr>
-          <w:rFonts w:ascii="Arial" w:hAnsi="Arial" w:eastAsia="Arial" w:cs="Arial"/>
+          <w:rFonts w:ascii="Arial" w:eastAsia="Arial" w:hAnsi="Arial" w:cs="Arial"/>
+          <w:sz w:val="24"/>
+          <w:szCs w:val="24"/>
+          <w:lang w:val="es-ES"/>
+        </w:rPr>
+      </w:pPr>
+      <w:r>
+        <w:rPr>
+          <w:rFonts w:ascii="Arial" w:eastAsia="Arial" w:hAnsi="Arial" w:cs="Arial"/>
           <w:sz w:val="24"/>
           <w:szCs w:val="24"/>
           <w:lang w:val="es-ES"/>
@@ -443,15 +433,15 @@
         <w:spacing w:line="257" w:lineRule="auto"/>
         <w:jc w:val="center"/>
         <w:rPr>
-          <w:rFonts w:ascii="Arial" w:hAnsi="Arial" w:eastAsia="Arial" w:cs="Arial"/>
-          <w:sz w:val="24"/>
-          <w:szCs w:val="24"/>
-          <w:lang w:val="es-ES"/>
-        </w:rPr>
-      </w:pPr>
-      <w:r>
-        <w:rPr>
-          <w:rFonts w:ascii="Arial" w:hAnsi="Arial" w:eastAsia="Arial" w:cs="Arial"/>
+          <w:rFonts w:ascii="Arial" w:eastAsia="Arial" w:hAnsi="Arial" w:cs="Arial"/>
+          <w:sz w:val="24"/>
+          <w:szCs w:val="24"/>
+          <w:lang w:val="es-ES"/>
+        </w:rPr>
+      </w:pPr>
+      <w:r>
+        <w:rPr>
+          <w:rFonts w:ascii="Arial" w:eastAsia="Arial" w:hAnsi="Arial" w:cs="Arial"/>
           <w:sz w:val="24"/>
           <w:szCs w:val="24"/>
           <w:lang w:val="es-ES"/>
@@ -464,7 +454,7 @@
         <w:spacing w:line="257" w:lineRule="auto"/>
         <w:jc w:val="center"/>
         <w:rPr>
-          <w:rFonts w:ascii="Arial" w:hAnsi="Arial" w:eastAsia="Arial" w:cs="Arial"/>
+          <w:rFonts w:ascii="Arial" w:eastAsia="Arial" w:hAnsi="Arial" w:cs="Arial"/>
           <w:sz w:val="24"/>
           <w:szCs w:val="24"/>
           <w:lang w:val="es-ES"/>
@@ -476,7 +466,7 @@
         <w:spacing w:line="257" w:lineRule="auto"/>
         <w:jc w:val="center"/>
         <w:rPr>
-          <w:rFonts w:ascii="Arial" w:hAnsi="Arial" w:eastAsia="Arial" w:cs="Arial"/>
+          <w:rFonts w:ascii="Arial" w:eastAsia="Arial" w:hAnsi="Arial" w:cs="Arial"/>
           <w:sz w:val="24"/>
           <w:szCs w:val="24"/>
           <w:lang w:val="es-ES"/>
@@ -488,7 +478,7 @@
         <w:spacing w:line="257" w:lineRule="auto"/>
         <w:jc w:val="center"/>
         <w:rPr>
-          <w:rFonts w:ascii="Arial" w:hAnsi="Arial" w:eastAsia="Arial" w:cs="Arial"/>
+          <w:rFonts w:ascii="Arial" w:eastAsia="Arial" w:hAnsi="Arial" w:cs="Arial"/>
           <w:sz w:val="24"/>
           <w:szCs w:val="24"/>
           <w:lang w:val="es-ES"/>
@@ -500,15 +490,15 @@
         <w:spacing w:line="257" w:lineRule="auto"/>
         <w:jc w:val="center"/>
         <w:rPr>
-          <w:rFonts w:ascii="Arial" w:hAnsi="Arial" w:eastAsia="Arial" w:cs="Arial"/>
-          <w:sz w:val="24"/>
-          <w:szCs w:val="24"/>
-          <w:lang w:val="es-ES"/>
-        </w:rPr>
-      </w:pPr>
-      <w:r>
-        <w:rPr>
-          <w:rFonts w:ascii="Arial" w:hAnsi="Arial" w:eastAsia="Arial" w:cs="Arial"/>
+          <w:rFonts w:ascii="Arial" w:eastAsia="Arial" w:hAnsi="Arial" w:cs="Arial"/>
+          <w:sz w:val="24"/>
+          <w:szCs w:val="24"/>
+          <w:lang w:val="es-ES"/>
+        </w:rPr>
+      </w:pPr>
+      <w:r>
+        <w:rPr>
+          <w:rFonts w:ascii="Arial" w:eastAsia="Arial" w:hAnsi="Arial" w:cs="Arial"/>
           <w:sz w:val="24"/>
           <w:szCs w:val="24"/>
           <w:lang w:val="es-ES"/>
@@ -517,7 +507,7 @@
       </w:r>
       <w:r>
         <w:rPr>
-          <w:rFonts w:ascii="Arial" w:hAnsi="Arial" w:eastAsia="Arial" w:cs="Arial"/>
+          <w:rFonts w:ascii="Arial" w:eastAsia="Arial" w:hAnsi="Arial" w:cs="Arial"/>
           <w:sz w:val="24"/>
           <w:szCs w:val="24"/>
           <w:lang w:val="es-ES"/>
@@ -526,7 +516,7 @@
       </w:r>
       <w:r>
         <w:rPr>
-          <w:rFonts w:ascii="Arial" w:hAnsi="Arial" w:eastAsia="Arial" w:cs="Arial"/>
+          <w:rFonts w:ascii="Arial" w:eastAsia="Arial" w:hAnsi="Arial" w:cs="Arial"/>
           <w:sz w:val="24"/>
           <w:szCs w:val="24"/>
           <w:lang w:val="es-ES"/>
@@ -534,34 +524,500 @@
         <w:t>2021</w:t>
       </w:r>
     </w:p>
-    <w:p w14:noSpellErr="1">
+    <w:p>
       <w:pPr>
         <w:spacing w:line="257" w:lineRule="auto"/>
         <w:jc w:val="center"/>
         <w:rPr>
-          <w:rFonts w:ascii="Arial" w:hAnsi="Arial" w:eastAsia="Arial" w:cs="Arial"/>
-          <w:sz w:val="24"/>
-          <w:szCs w:val="24"/>
-          <w:lang w:val="es-ES"/>
-        </w:rPr>
-      </w:pPr>
-    </w:p>
-    <w:p>
-      <w:pPr>
-        <w:pStyle w:val="Normal"/>
+          <w:rFonts w:ascii="Arial" w:eastAsia="Arial" w:hAnsi="Arial" w:cs="Arial"/>
+          <w:sz w:val="24"/>
+          <w:szCs w:val="24"/>
+          <w:lang w:val="es-ES"/>
+        </w:rPr>
+      </w:pPr>
+    </w:p>
+    <w:tbl>
+      <w:tblPr>
+        <w:tblStyle w:val="TableGrid"/>
+        <w:tblpPr w:leftFromText="180" w:rightFromText="180" w:vertAnchor="text" w:horzAnchor="margin" w:tblpXSpec="center" w:tblpY="181"/>
+        <w:tblW w:w="0" w:type="auto"/>
+        <w:tblLook w:val="04A0" w:firstRow="1" w:lastRow="0" w:firstColumn="1" w:lastColumn="0" w:noHBand="0" w:noVBand="1"/>
+      </w:tblPr>
+      <w:tblGrid>
+        <w:gridCol w:w="1525"/>
+        <w:gridCol w:w="7825"/>
+      </w:tblGrid>
+      <w:tr>
+        <w:tc>
+          <w:tcPr>
+            <w:tcW w:w="1525" w:type="dxa"/>
+          </w:tcPr>
+          <w:p>
+            <w:pPr>
+              <w:jc w:val="center"/>
+              <w:rPr>
+                <w:lang w:val="es-ES"/>
+              </w:rPr>
+            </w:pPr>
+            <w:r>
+              <w:rPr>
+                <w:lang w:val="es-ES"/>
+              </w:rPr>
+              <w:t>Vers</w:t>
+            </w:r>
+            <w:r>
+              <w:rPr>
+                <w:lang w:val="es-ES"/>
+              </w:rPr>
+              <w:t>ión</w:t>
+            </w:r>
+          </w:p>
+        </w:tc>
+        <w:tc>
+          <w:tcPr>
+            <w:tcW w:w="7825" w:type="dxa"/>
+          </w:tcPr>
+          <w:p>
+            <w:pPr>
+              <w:jc w:val="center"/>
+              <w:rPr>
+                <w:lang w:val="es-ES"/>
+              </w:rPr>
+            </w:pPr>
+            <w:r>
+              <w:rPr>
+                <w:lang w:val="es-ES"/>
+              </w:rPr>
+              <w:t>Cambios</w:t>
+            </w:r>
+          </w:p>
+        </w:tc>
+      </w:tr>
+      <w:tr>
+        <w:tc>
+          <w:tcPr>
+            <w:tcW w:w="1525" w:type="dxa"/>
+          </w:tcPr>
+          <w:p>
+            <w:pPr>
+              <w:jc w:val="center"/>
+              <w:rPr>
+                <w:lang w:val="es-ES"/>
+              </w:rPr>
+            </w:pPr>
+            <w:r>
+              <w:rPr>
+                <w:lang w:val="es-ES"/>
+              </w:rPr>
+              <w:t>1.0</w:t>
+            </w:r>
+          </w:p>
+        </w:tc>
+        <w:tc>
+          <w:tcPr>
+            <w:tcW w:w="7825" w:type="dxa"/>
+          </w:tcPr>
+          <w:p>
+            <w:pPr>
+              <w:jc w:val="center"/>
+              <w:rPr>
+                <w:lang w:val="es-ES"/>
+              </w:rPr>
+            </w:pPr>
+          </w:p>
+        </w:tc>
+      </w:tr>
+      <w:tr>
+        <w:tc>
+          <w:tcPr>
+            <w:tcW w:w="1525" w:type="dxa"/>
+          </w:tcPr>
+          <w:p>
+            <w:pPr>
+              <w:jc w:val="center"/>
+              <w:rPr>
+                <w:lang w:val="es-ES"/>
+              </w:rPr>
+            </w:pPr>
+            <w:r>
+              <w:rPr>
+                <w:lang w:val="es-ES"/>
+              </w:rPr>
+              <w:t>1.1</w:t>
+            </w:r>
+          </w:p>
+        </w:tc>
+        <w:tc>
+          <w:tcPr>
+            <w:tcW w:w="7825" w:type="dxa"/>
+          </w:tcPr>
+          <w:p>
+            <w:pPr>
+              <w:jc w:val="center"/>
+              <w:rPr>
+                <w:lang w:val="es-ES"/>
+              </w:rPr>
+            </w:pPr>
+            <w:r>
+              <w:rPr>
+                <w:lang w:val="es-ES"/>
+              </w:rPr>
+              <w:t xml:space="preserve">Añadida </w:t>
+            </w:r>
+            <w:r>
+              <w:rPr>
+                <w:lang w:val="es-ES"/>
+              </w:rPr>
+              <w:t>tabla de cambios y enumerados los requisitos funcionales.</w:t>
+            </w:r>
+          </w:p>
+        </w:tc>
+      </w:tr>
+      <w:tr>
+        <w:tc>
+          <w:tcPr>
+            <w:tcW w:w="1525" w:type="dxa"/>
+          </w:tcPr>
+          <w:p>
+            <w:pPr>
+              <w:jc w:val="center"/>
+              <w:rPr>
+                <w:lang w:val="es-ES"/>
+              </w:rPr>
+            </w:pPr>
+          </w:p>
+        </w:tc>
+        <w:tc>
+          <w:tcPr>
+            <w:tcW w:w="7825" w:type="dxa"/>
+          </w:tcPr>
+          <w:p>
+            <w:pPr>
+              <w:rPr>
+                <w:lang w:val="es-ES"/>
+              </w:rPr>
+            </w:pPr>
+          </w:p>
+        </w:tc>
+      </w:tr>
+      <w:tr>
+        <w:tc>
+          <w:tcPr>
+            <w:tcW w:w="1525" w:type="dxa"/>
+          </w:tcPr>
+          <w:p>
+            <w:pPr>
+              <w:jc w:val="center"/>
+              <w:rPr>
+                <w:lang w:val="es-ES"/>
+              </w:rPr>
+            </w:pPr>
+          </w:p>
+        </w:tc>
+        <w:tc>
+          <w:tcPr>
+            <w:tcW w:w="7825" w:type="dxa"/>
+          </w:tcPr>
+          <w:p>
+            <w:pPr>
+              <w:rPr>
+                <w:lang w:val="es-ES"/>
+              </w:rPr>
+            </w:pPr>
+          </w:p>
+        </w:tc>
+      </w:tr>
+      <w:tr>
+        <w:tc>
+          <w:tcPr>
+            <w:tcW w:w="1525" w:type="dxa"/>
+          </w:tcPr>
+          <w:p>
+            <w:pPr>
+              <w:jc w:val="center"/>
+              <w:rPr>
+                <w:lang w:val="es-ES"/>
+              </w:rPr>
+            </w:pPr>
+          </w:p>
+        </w:tc>
+        <w:tc>
+          <w:tcPr>
+            <w:tcW w:w="7825" w:type="dxa"/>
+          </w:tcPr>
+          <w:p>
+            <w:pPr>
+              <w:rPr>
+                <w:lang w:val="es-ES"/>
+              </w:rPr>
+            </w:pPr>
+          </w:p>
+        </w:tc>
+      </w:tr>
+      <w:tr>
+        <w:tc>
+          <w:tcPr>
+            <w:tcW w:w="1525" w:type="dxa"/>
+          </w:tcPr>
+          <w:p>
+            <w:pPr>
+              <w:jc w:val="center"/>
+              <w:rPr>
+                <w:lang w:val="es-ES"/>
+              </w:rPr>
+            </w:pPr>
+          </w:p>
+        </w:tc>
+        <w:tc>
+          <w:tcPr>
+            <w:tcW w:w="7825" w:type="dxa"/>
+          </w:tcPr>
+          <w:p>
+            <w:pPr>
+              <w:rPr>
+                <w:lang w:val="es-ES"/>
+              </w:rPr>
+            </w:pPr>
+          </w:p>
+        </w:tc>
+      </w:tr>
+      <w:tr>
+        <w:tc>
+          <w:tcPr>
+            <w:tcW w:w="1525" w:type="dxa"/>
+          </w:tcPr>
+          <w:p>
+            <w:pPr>
+              <w:jc w:val="center"/>
+              <w:rPr>
+                <w:lang w:val="es-ES"/>
+              </w:rPr>
+            </w:pPr>
+          </w:p>
+        </w:tc>
+        <w:tc>
+          <w:tcPr>
+            <w:tcW w:w="7825" w:type="dxa"/>
+          </w:tcPr>
+          <w:p>
+            <w:pPr>
+              <w:rPr>
+                <w:lang w:val="es-ES"/>
+              </w:rPr>
+            </w:pPr>
+          </w:p>
+        </w:tc>
+      </w:tr>
+      <w:tr>
+        <w:tc>
+          <w:tcPr>
+            <w:tcW w:w="1525" w:type="dxa"/>
+          </w:tcPr>
+          <w:p>
+            <w:pPr>
+              <w:jc w:val="center"/>
+              <w:rPr>
+                <w:lang w:val="es-ES"/>
+              </w:rPr>
+            </w:pPr>
+          </w:p>
+        </w:tc>
+        <w:tc>
+          <w:tcPr>
+            <w:tcW w:w="7825" w:type="dxa"/>
+          </w:tcPr>
+          <w:p>
+            <w:pPr>
+              <w:rPr>
+                <w:lang w:val="es-ES"/>
+              </w:rPr>
+            </w:pPr>
+          </w:p>
+        </w:tc>
+      </w:tr>
+      <w:tr>
+        <w:tc>
+          <w:tcPr>
+            <w:tcW w:w="1525" w:type="dxa"/>
+          </w:tcPr>
+          <w:p>
+            <w:pPr>
+              <w:jc w:val="center"/>
+              <w:rPr>
+                <w:lang w:val="es-ES"/>
+              </w:rPr>
+            </w:pPr>
+          </w:p>
+        </w:tc>
+        <w:tc>
+          <w:tcPr>
+            <w:tcW w:w="7825" w:type="dxa"/>
+          </w:tcPr>
+          <w:p>
+            <w:pPr>
+              <w:rPr>
+                <w:lang w:val="es-ES"/>
+              </w:rPr>
+            </w:pPr>
+          </w:p>
+        </w:tc>
+      </w:tr>
+      <w:tr>
+        <w:tc>
+          <w:tcPr>
+            <w:tcW w:w="1525" w:type="dxa"/>
+          </w:tcPr>
+          <w:p>
+            <w:pPr>
+              <w:jc w:val="center"/>
+              <w:rPr>
+                <w:lang w:val="es-ES"/>
+              </w:rPr>
+            </w:pPr>
+          </w:p>
+        </w:tc>
+        <w:tc>
+          <w:tcPr>
+            <w:tcW w:w="7825" w:type="dxa"/>
+          </w:tcPr>
+          <w:p>
+            <w:pPr>
+              <w:rPr>
+                <w:lang w:val="es-ES"/>
+              </w:rPr>
+            </w:pPr>
+          </w:p>
+        </w:tc>
+      </w:tr>
+      <w:tr>
+        <w:tc>
+          <w:tcPr>
+            <w:tcW w:w="1525" w:type="dxa"/>
+          </w:tcPr>
+          <w:p>
+            <w:pPr>
+              <w:jc w:val="center"/>
+              <w:rPr>
+                <w:lang w:val="es-ES"/>
+              </w:rPr>
+            </w:pPr>
+          </w:p>
+        </w:tc>
+        <w:tc>
+          <w:tcPr>
+            <w:tcW w:w="7825" w:type="dxa"/>
+          </w:tcPr>
+          <w:p>
+            <w:pPr>
+              <w:rPr>
+                <w:lang w:val="es-ES"/>
+              </w:rPr>
+            </w:pPr>
+          </w:p>
+        </w:tc>
+      </w:tr>
+      <w:tr>
+        <w:tc>
+          <w:tcPr>
+            <w:tcW w:w="1525" w:type="dxa"/>
+          </w:tcPr>
+          <w:p>
+            <w:pPr>
+              <w:jc w:val="center"/>
+              <w:rPr>
+                <w:lang w:val="es-ES"/>
+              </w:rPr>
+            </w:pPr>
+          </w:p>
+        </w:tc>
+        <w:tc>
+          <w:tcPr>
+            <w:tcW w:w="7825" w:type="dxa"/>
+          </w:tcPr>
+          <w:p>
+            <w:pPr>
+              <w:rPr>
+                <w:lang w:val="es-ES"/>
+              </w:rPr>
+            </w:pPr>
+          </w:p>
+        </w:tc>
+      </w:tr>
+      <w:tr>
+        <w:tc>
+          <w:tcPr>
+            <w:tcW w:w="1525" w:type="dxa"/>
+          </w:tcPr>
+          <w:p>
+            <w:pPr>
+              <w:jc w:val="center"/>
+              <w:rPr>
+                <w:lang w:val="es-ES"/>
+              </w:rPr>
+            </w:pPr>
+          </w:p>
+        </w:tc>
+        <w:tc>
+          <w:tcPr>
+            <w:tcW w:w="7825" w:type="dxa"/>
+          </w:tcPr>
+          <w:p>
+            <w:pPr>
+              <w:rPr>
+                <w:lang w:val="es-ES"/>
+              </w:rPr>
+            </w:pPr>
+          </w:p>
+        </w:tc>
+      </w:tr>
+    </w:tbl>
+    <w:p>
+      <w:pPr>
+        <w:spacing w:line="257" w:lineRule="auto"/>
+        <w:rPr>
+          <w:rFonts w:ascii="Arial" w:eastAsia="Arial" w:hAnsi="Arial" w:cs="Arial"/>
+          <w:sz w:val="24"/>
+          <w:szCs w:val="24"/>
+          <w:lang w:val="es-ES"/>
+        </w:rPr>
+      </w:pPr>
+    </w:p>
+    <w:p>
+      <w:pPr>
+        <w:rPr>
+          <w:lang w:val="es-ES"/>
+        </w:rPr>
+      </w:pPr>
+      <w:r>
+        <w:rPr>
+          <w:lang w:val="es-ES"/>
+        </w:rPr>
+        <w:br w:type="page"/>
+      </w:r>
+    </w:p>
+    <w:p>
+      <w:pPr>
         <w:spacing w:line="257" w:lineRule="auto"/>
         <w:jc w:val="center"/>
         <w:rPr>
-          <w:rFonts w:ascii="Arial" w:hAnsi="Arial" w:eastAsia="Arial" w:cs="Arial"/>
-          <w:sz w:val="24"/>
-          <w:szCs w:val="24"/>
-          <w:lang w:val="es-ES"/>
-        </w:rPr>
-      </w:pPr>
-    </w:p>
-    <w:p>
-      <w:r>
-        <w:br w:type="page"/>
+          <w:rFonts w:ascii="Arial" w:eastAsia="Arial" w:hAnsi="Arial" w:cs="Arial"/>
+          <w:b/>
+          <w:bCs/>
+          <w:sz w:val="24"/>
+          <w:szCs w:val="24"/>
+          <w:lang w:val="es-ES"/>
+        </w:rPr>
+      </w:pPr>
+      <w:r>
+        <w:rPr>
+          <w:rFonts w:ascii="Arial" w:eastAsia="Arial" w:hAnsi="Arial" w:cs="Arial"/>
+          <w:b/>
+          <w:bCs/>
+          <w:sz w:val="24"/>
+          <w:szCs w:val="24"/>
+          <w:lang w:val="es-ES"/>
+        </w:rPr>
+        <w:t>DESCRIPCIÓN DEL PROYECTO</w:t>
       </w:r>
     </w:p>
     <w:p>
@@ -569,7 +1025,7 @@
         <w:spacing w:line="257" w:lineRule="auto"/>
         <w:jc w:val="center"/>
         <w:rPr>
-          <w:rFonts w:ascii="Arial" w:hAnsi="Arial" w:eastAsia="Arial" w:cs="Arial"/>
+          <w:rFonts w:ascii="Arial" w:eastAsia="Arial" w:hAnsi="Arial" w:cs="Arial"/>
           <w:b/>
           <w:bCs/>
           <w:sz w:val="24"/>
@@ -577,17 +1033,244 @@
           <w:lang w:val="es-ES"/>
         </w:rPr>
       </w:pPr>
-      <w:r>
-        <w:rPr>
-          <w:rFonts w:ascii="Arial" w:hAnsi="Arial" w:eastAsia="Arial" w:cs="Arial"/>
+    </w:p>
+    <w:p>
+      <w:pPr>
+        <w:spacing w:line="257" w:lineRule="auto"/>
+        <w:jc w:val="both"/>
+        <w:rPr>
+          <w:rFonts w:ascii="Arial" w:eastAsia="Arial" w:hAnsi="Arial" w:cs="Arial"/>
+          <w:sz w:val="24"/>
+          <w:szCs w:val="24"/>
+          <w:lang w:val="es-VE"/>
+        </w:rPr>
+      </w:pPr>
+      <w:r>
+        <w:rPr>
+          <w:rFonts w:ascii="Arial" w:eastAsia="Arial" w:hAnsi="Arial" w:cs="Arial"/>
+          <w:sz w:val="24"/>
+          <w:szCs w:val="24"/>
+          <w:lang w:val="es-VE"/>
+        </w:rPr>
+        <w:t>Cat-</w:t>
+      </w:r>
+      <w:proofErr w:type="spellStart"/>
+      <w:r>
+        <w:rPr>
+          <w:rFonts w:ascii="Arial" w:eastAsia="Arial" w:hAnsi="Arial" w:cs="Arial"/>
+          <w:sz w:val="24"/>
+          <w:szCs w:val="24"/>
+          <w:lang w:val="es-VE"/>
+        </w:rPr>
+        <w:t>Attack</w:t>
+      </w:r>
+      <w:proofErr w:type="spellEnd"/>
+      <w:r>
+        <w:rPr>
+          <w:rFonts w:ascii="Arial" w:eastAsia="Arial" w:hAnsi="Arial" w:cs="Arial"/>
+          <w:sz w:val="24"/>
+          <w:szCs w:val="24"/>
+          <w:lang w:val="es-VE"/>
+        </w:rPr>
+        <w:t xml:space="preserve"> es un proyecto que surge para ofrecer soluciones hacia dueños de gatos o personas interesadas en adoptar uno.</w:t>
+      </w:r>
+    </w:p>
+    <w:p>
+      <w:pPr>
+        <w:spacing w:line="257" w:lineRule="auto"/>
+        <w:jc w:val="both"/>
+        <w:rPr>
+          <w:rFonts w:ascii="Arial" w:eastAsia="Arial" w:hAnsi="Arial" w:cs="Arial"/>
+          <w:sz w:val="24"/>
+          <w:szCs w:val="24"/>
+          <w:lang w:val="es-VE"/>
+        </w:rPr>
+      </w:pPr>
+      <w:r>
+        <w:rPr>
+          <w:rFonts w:ascii="Arial" w:eastAsia="Arial" w:hAnsi="Arial" w:cs="Arial"/>
+          <w:sz w:val="24"/>
+          <w:szCs w:val="24"/>
+          <w:lang w:val="es-VE"/>
+        </w:rPr>
+        <w:t>Además de ayudar a las personas que quieran adoptar o encontrar un hogar para un gat</w:t>
+      </w:r>
+      <w:r>
+        <w:rPr>
+          <w:rFonts w:ascii="Arial" w:eastAsia="Arial" w:hAnsi="Arial" w:cs="Arial"/>
+          <w:sz w:val="24"/>
+          <w:szCs w:val="24"/>
+          <w:lang w:val="es-VE"/>
+        </w:rPr>
+        <w:t xml:space="preserve">o, </w:t>
+      </w:r>
+      <w:r>
+        <w:rPr>
+          <w:rFonts w:ascii="Arial" w:eastAsia="Arial" w:hAnsi="Arial" w:cs="Arial"/>
+          <w:sz w:val="24"/>
+          <w:szCs w:val="24"/>
+          <w:lang w:val="es-VE"/>
+        </w:rPr>
+        <w:t xml:space="preserve">en </w:t>
+      </w:r>
+      <w:r>
+        <w:rPr>
+          <w:rFonts w:ascii="Arial" w:eastAsia="Arial" w:hAnsi="Arial" w:cs="Arial"/>
+          <w:sz w:val="24"/>
+          <w:szCs w:val="24"/>
+          <w:lang w:val="es-VE"/>
+        </w:rPr>
+        <w:t>Cat-</w:t>
+      </w:r>
+      <w:proofErr w:type="spellStart"/>
+      <w:r>
+        <w:rPr>
+          <w:rFonts w:ascii="Arial" w:eastAsia="Arial" w:hAnsi="Arial" w:cs="Arial"/>
+          <w:sz w:val="24"/>
+          <w:szCs w:val="24"/>
+          <w:lang w:val="es-VE"/>
+        </w:rPr>
+        <w:t>Attack</w:t>
+      </w:r>
+      <w:proofErr w:type="spellEnd"/>
+      <w:r>
+        <w:rPr>
+          <w:rFonts w:ascii="Arial" w:eastAsia="Arial" w:hAnsi="Arial" w:cs="Arial"/>
+          <w:sz w:val="24"/>
+          <w:szCs w:val="24"/>
+          <w:lang w:val="es-VE"/>
+        </w:rPr>
+        <w:t xml:space="preserve"> también podrás encontrar consejos, noticias</w:t>
+      </w:r>
+      <w:r>
+        <w:rPr>
+          <w:rFonts w:ascii="Arial" w:eastAsia="Arial" w:hAnsi="Arial" w:cs="Arial"/>
+          <w:sz w:val="24"/>
+          <w:szCs w:val="24"/>
+          <w:lang w:val="es-VE"/>
+        </w:rPr>
+        <w:t>,</w:t>
+      </w:r>
+      <w:r>
+        <w:rPr>
+          <w:rFonts w:ascii="Arial" w:eastAsia="Arial" w:hAnsi="Arial" w:cs="Arial"/>
+          <w:sz w:val="24"/>
+          <w:szCs w:val="24"/>
+          <w:lang w:val="es-VE"/>
+        </w:rPr>
+        <w:t xml:space="preserve"> recomendaciones</w:t>
+      </w:r>
+      <w:r>
+        <w:rPr>
+          <w:rFonts w:ascii="Arial" w:eastAsia="Arial" w:hAnsi="Arial" w:cs="Arial"/>
+          <w:sz w:val="24"/>
+          <w:szCs w:val="24"/>
+          <w:lang w:val="es-VE"/>
+        </w:rPr>
+        <w:t xml:space="preserve"> y</w:t>
+      </w:r>
+      <w:r>
+        <w:rPr>
+          <w:rFonts w:ascii="Arial" w:eastAsia="Arial" w:hAnsi="Arial" w:cs="Arial"/>
+          <w:sz w:val="24"/>
+          <w:szCs w:val="24"/>
+          <w:lang w:val="es-VE"/>
+        </w:rPr>
+        <w:t xml:space="preserve"> compartir con la comunidad.</w:t>
+      </w:r>
+    </w:p>
+    <w:p>
+      <w:pPr>
+        <w:spacing w:line="257" w:lineRule="auto"/>
+        <w:jc w:val="both"/>
+        <w:rPr>
+          <w:rFonts w:ascii="Arial" w:eastAsia="Arial" w:hAnsi="Arial" w:cs="Arial"/>
+          <w:sz w:val="24"/>
+          <w:szCs w:val="24"/>
+          <w:lang w:val="es-VE"/>
+        </w:rPr>
+      </w:pPr>
+      <w:r>
+        <w:rPr>
+          <w:rFonts w:ascii="Arial" w:eastAsia="Arial" w:hAnsi="Arial" w:cs="Arial"/>
+          <w:sz w:val="24"/>
+          <w:szCs w:val="24"/>
+          <w:lang w:val="es-VE"/>
+        </w:rPr>
+        <w:t xml:space="preserve">También podrás ofrecerte o encontrar </w:t>
+      </w:r>
+      <w:r>
+        <w:rPr>
+          <w:rFonts w:ascii="Arial" w:eastAsia="Arial" w:hAnsi="Arial" w:cs="Arial"/>
+          <w:sz w:val="24"/>
+          <w:szCs w:val="24"/>
+          <w:lang w:val="es-VE"/>
+        </w:rPr>
+        <w:t>a un canguro para tu mascota, con identidad verificada</w:t>
+      </w:r>
+      <w:r>
+        <w:rPr>
+          <w:rFonts w:ascii="Arial" w:eastAsia="Arial" w:hAnsi="Arial" w:cs="Arial"/>
+          <w:sz w:val="24"/>
+          <w:szCs w:val="24"/>
+          <w:lang w:val="es-VE"/>
+        </w:rPr>
+        <w:t xml:space="preserve"> y seguridad garantizada.</w:t>
+      </w:r>
+      <w:r>
+        <w:rPr>
+          <w:rFonts w:ascii="Arial" w:eastAsia="Arial" w:hAnsi="Arial" w:cs="Arial"/>
+          <w:sz w:val="24"/>
+          <w:szCs w:val="24"/>
+          <w:lang w:val="es-VE"/>
+        </w:rPr>
+        <w:t xml:space="preserve"> </w:t>
+      </w:r>
+    </w:p>
+    <w:p>
+      <w:pPr>
+        <w:spacing w:line="257" w:lineRule="auto"/>
+        <w:jc w:val="both"/>
+        <w:rPr>
+          <w:rFonts w:ascii="Arial" w:eastAsia="Arial" w:hAnsi="Arial" w:cs="Arial"/>
+          <w:sz w:val="24"/>
+          <w:szCs w:val="24"/>
+          <w:lang w:val="es-VE"/>
+        </w:rPr>
+      </w:pPr>
+      <w:r>
+        <w:rPr>
+          <w:rFonts w:ascii="Arial" w:eastAsia="Arial" w:hAnsi="Arial" w:cs="Arial"/>
+          <w:sz w:val="24"/>
+          <w:szCs w:val="24"/>
+          <w:lang w:val="es-VE"/>
+        </w:rPr>
+        <w:br w:type="page"/>
+      </w:r>
+    </w:p>
+    <w:p>
+      <w:pPr>
+        <w:spacing w:line="257" w:lineRule="auto"/>
+        <w:jc w:val="center"/>
+        <w:rPr>
+          <w:rFonts w:ascii="Arial" w:eastAsia="Arial" w:hAnsi="Arial" w:cs="Arial"/>
           <w:b/>
           <w:bCs/>
           <w:sz w:val="24"/>
           <w:szCs w:val="24"/>
           <w:lang w:val="es-ES"/>
         </w:rPr>
-        <w:lastRenderedPageBreak/>
-        <w:t>DESCRIPCIÓN DEL PROYECTO</w:t>
+      </w:pPr>
+      <w:r>
+        <w:rPr>
+          <w:rFonts w:ascii="Arial" w:eastAsia="Arial" w:hAnsi="Arial" w:cs="Arial"/>
+          <w:b/>
+          <w:bCs/>
+          <w:sz w:val="24"/>
+          <w:szCs w:val="24"/>
+          <w:lang w:val="es-ES"/>
+        </w:rPr>
+        <w:t>DIAGRAMA DE CASOS DE USO</w:t>
       </w:r>
     </w:p>
     <w:p>
@@ -595,9 +1278,7 @@
         <w:spacing w:line="257" w:lineRule="auto"/>
         <w:jc w:val="center"/>
         <w:rPr>
-          <w:rFonts w:ascii="Arial" w:hAnsi="Arial" w:eastAsia="Arial" w:cs="Arial"/>
-          <w:b/>
-          <w:bCs/>
+          <w:rFonts w:ascii="Arial" w:eastAsia="Arial" w:hAnsi="Arial" w:cs="Arial"/>
           <w:sz w:val="24"/>
           <w:szCs w:val="24"/>
           <w:lang w:val="es-ES"/>
@@ -607,267 +1288,15 @@
     <w:p>
       <w:pPr>
         <w:spacing w:line="257" w:lineRule="auto"/>
-        <w:jc w:val="both"/>
-        <w:rPr>
-          <w:rFonts w:ascii="Arial" w:hAnsi="Arial" w:eastAsia="Arial" w:cs="Arial"/>
-          <w:sz w:val="24"/>
-          <w:szCs w:val="24"/>
-          <w:lang w:val="es-VE"/>
-        </w:rPr>
-      </w:pPr>
-      <w:r>
-        <w:rPr>
-          <w:rFonts w:ascii="Arial" w:hAnsi="Arial" w:eastAsia="Arial" w:cs="Arial"/>
-          <w:sz w:val="24"/>
-          <w:szCs w:val="24"/>
-          <w:lang w:val="es-VE"/>
-        </w:rPr>
-        <w:t>Cat-</w:t>
-      </w:r>
-      <w:proofErr w:type="spellStart"/>
-      <w:r>
-        <w:rPr>
-          <w:rFonts w:ascii="Arial" w:hAnsi="Arial" w:eastAsia="Arial" w:cs="Arial"/>
-          <w:sz w:val="24"/>
-          <w:szCs w:val="24"/>
-          <w:lang w:val="es-VE"/>
-        </w:rPr>
-        <w:t>Attack</w:t>
-      </w:r>
-      <w:proofErr w:type="spellEnd"/>
-      <w:r>
-        <w:rPr>
-          <w:rFonts w:ascii="Arial" w:hAnsi="Arial" w:eastAsia="Arial" w:cs="Arial"/>
-          <w:sz w:val="24"/>
-          <w:szCs w:val="24"/>
-          <w:lang w:val="es-VE"/>
-        </w:rPr>
-        <w:t xml:space="preserve"> es un proyecto que surge para ofrecer soluciones hacia dueños de gatos o personas interesadas en adoptar uno.</w:t>
-      </w:r>
-    </w:p>
-    <w:p>
-      <w:pPr>
-        <w:spacing w:line="257" w:lineRule="auto"/>
-        <w:jc w:val="both"/>
-        <w:rPr>
-          <w:rFonts w:ascii="Arial" w:hAnsi="Arial" w:eastAsia="Arial" w:cs="Arial"/>
-          <w:sz w:val="24"/>
-          <w:szCs w:val="24"/>
-          <w:lang w:val="es-VE"/>
-        </w:rPr>
-      </w:pPr>
-      <w:r>
-        <w:rPr>
-          <w:rFonts w:ascii="Arial" w:hAnsi="Arial" w:eastAsia="Arial" w:cs="Arial"/>
-          <w:sz w:val="24"/>
-          <w:szCs w:val="24"/>
-          <w:lang w:val="es-VE"/>
-        </w:rPr>
-        <w:t>Además de ayudar a las personas que quieran adoptar o encontrar un hogar para un gat</w:t>
-      </w:r>
-      <w:r>
-        <w:rPr>
-          <w:rFonts w:ascii="Arial" w:hAnsi="Arial" w:eastAsia="Arial" w:cs="Arial"/>
-          <w:sz w:val="24"/>
-          <w:szCs w:val="24"/>
-          <w:lang w:val="es-VE"/>
-        </w:rPr>
-        <w:t xml:space="preserve">o, </w:t>
-      </w:r>
-      <w:r>
-        <w:rPr>
-          <w:rFonts w:ascii="Arial" w:hAnsi="Arial" w:eastAsia="Arial" w:cs="Arial"/>
-          <w:sz w:val="24"/>
-          <w:szCs w:val="24"/>
-          <w:lang w:val="es-VE"/>
-        </w:rPr>
-        <w:t xml:space="preserve">en </w:t>
-      </w:r>
-      <w:r>
-        <w:rPr>
-          <w:rFonts w:ascii="Arial" w:hAnsi="Arial" w:eastAsia="Arial" w:cs="Arial"/>
-          <w:sz w:val="24"/>
-          <w:szCs w:val="24"/>
-          <w:lang w:val="es-VE"/>
-        </w:rPr>
-        <w:t>Cat-</w:t>
-      </w:r>
-      <w:proofErr w:type="spellStart"/>
-      <w:r>
-        <w:rPr>
-          <w:rFonts w:ascii="Arial" w:hAnsi="Arial" w:eastAsia="Arial" w:cs="Arial"/>
-          <w:sz w:val="24"/>
-          <w:szCs w:val="24"/>
-          <w:lang w:val="es-VE"/>
-        </w:rPr>
-        <w:t>Attack</w:t>
-      </w:r>
-      <w:proofErr w:type="spellEnd"/>
-      <w:r>
-        <w:rPr>
-          <w:rFonts w:ascii="Arial" w:hAnsi="Arial" w:eastAsia="Arial" w:cs="Arial"/>
-          <w:sz w:val="24"/>
-          <w:szCs w:val="24"/>
-          <w:lang w:val="es-VE"/>
-        </w:rPr>
-        <w:t xml:space="preserve"> también podrás encontrar consejos, noticias</w:t>
-      </w:r>
-      <w:r>
-        <w:rPr>
-          <w:rFonts w:ascii="Arial" w:hAnsi="Arial" w:eastAsia="Arial" w:cs="Arial"/>
-          <w:sz w:val="24"/>
-          <w:szCs w:val="24"/>
-          <w:lang w:val="es-VE"/>
-        </w:rPr>
-        <w:t>,</w:t>
-      </w:r>
-      <w:r>
-        <w:rPr>
-          <w:rFonts w:ascii="Arial" w:hAnsi="Arial" w:eastAsia="Arial" w:cs="Arial"/>
-          <w:sz w:val="24"/>
-          <w:szCs w:val="24"/>
-          <w:lang w:val="es-VE"/>
-        </w:rPr>
-        <w:t xml:space="preserve"> recomendaciones</w:t>
-      </w:r>
-      <w:r>
-        <w:rPr>
-          <w:rFonts w:ascii="Arial" w:hAnsi="Arial" w:eastAsia="Arial" w:cs="Arial"/>
-          <w:sz w:val="24"/>
-          <w:szCs w:val="24"/>
-          <w:lang w:val="es-VE"/>
-        </w:rPr>
-        <w:t xml:space="preserve"> y</w:t>
-      </w:r>
-      <w:r>
-        <w:rPr>
-          <w:rFonts w:ascii="Arial" w:hAnsi="Arial" w:eastAsia="Arial" w:cs="Arial"/>
-          <w:sz w:val="24"/>
-          <w:szCs w:val="24"/>
-          <w:lang w:val="es-VE"/>
-        </w:rPr>
-        <w:t xml:space="preserve"> compartir con la comunidad.</w:t>
-      </w:r>
-    </w:p>
-    <w:p>
-      <w:pPr>
-        <w:spacing w:line="257" w:lineRule="auto"/>
-        <w:jc w:val="both"/>
-        <w:rPr>
-          <w:rFonts w:ascii="Arial" w:hAnsi="Arial" w:eastAsia="Arial" w:cs="Arial"/>
-          <w:sz w:val="24"/>
-          <w:szCs w:val="24"/>
-          <w:lang w:val="es-VE"/>
-        </w:rPr>
-      </w:pPr>
-      <w:r>
-        <w:rPr>
-          <w:rFonts w:ascii="Arial" w:hAnsi="Arial" w:eastAsia="Arial" w:cs="Arial"/>
-          <w:sz w:val="24"/>
-          <w:szCs w:val="24"/>
-          <w:lang w:val="es-VE"/>
-        </w:rPr>
-        <w:t xml:space="preserve">También podrás ofrecerte o encontrar </w:t>
-      </w:r>
-      <w:r>
-        <w:rPr>
-          <w:rFonts w:ascii="Arial" w:hAnsi="Arial" w:eastAsia="Arial" w:cs="Arial"/>
-          <w:sz w:val="24"/>
-          <w:szCs w:val="24"/>
-          <w:lang w:val="es-VE"/>
-        </w:rPr>
-        <w:t>a un canguro para tu mascota, con identidad verificada</w:t>
-      </w:r>
-      <w:r>
-        <w:rPr>
-          <w:rFonts w:ascii="Arial" w:hAnsi="Arial" w:eastAsia="Arial" w:cs="Arial"/>
-          <w:sz w:val="24"/>
-          <w:szCs w:val="24"/>
-          <w:lang w:val="es-VE"/>
-        </w:rPr>
-        <w:t xml:space="preserve"> y seguridad garantizada.</w:t>
-      </w:r>
-      <w:r>
-        <w:rPr>
-          <w:rFonts w:ascii="Arial" w:hAnsi="Arial" w:eastAsia="Arial" w:cs="Arial"/>
-          <w:sz w:val="24"/>
-          <w:szCs w:val="24"/>
-          <w:lang w:val="es-VE"/>
-        </w:rPr>
-        <w:t xml:space="preserve"> </w:t>
-      </w:r>
-    </w:p>
-    <w:p>
-      <w:pPr>
-        <w:spacing w:line="257" w:lineRule="auto"/>
-        <w:jc w:val="both"/>
-        <w:rPr>
-          <w:rFonts w:ascii="Arial" w:hAnsi="Arial" w:eastAsia="Arial" w:cs="Arial"/>
-          <w:sz w:val="24"/>
-          <w:szCs w:val="24"/>
-          <w:lang w:val="es-VE"/>
-        </w:rPr>
-      </w:pPr>
-      <w:r>
-        <w:rPr>
-          <w:rFonts w:ascii="Arial" w:hAnsi="Arial" w:eastAsia="Arial" w:cs="Arial"/>
-          <w:sz w:val="24"/>
-          <w:szCs w:val="24"/>
-          <w:lang w:val="es-VE"/>
-        </w:rPr>
-        <w:br w:type="page"/>
-      </w:r>
-    </w:p>
-    <w:p>
-      <w:pPr>
-        <w:spacing w:line="257" w:lineRule="auto"/>
-        <w:jc w:val="center"/>
-        <w:rPr>
-          <w:rFonts w:ascii="Arial" w:hAnsi="Arial" w:eastAsia="Arial" w:cs="Arial"/>
-          <w:b/>
-          <w:bCs/>
-          <w:sz w:val="24"/>
-          <w:szCs w:val="24"/>
-          <w:lang w:val="es-ES"/>
-        </w:rPr>
-      </w:pPr>
-      <w:r>
-        <w:rPr>
-          <w:rFonts w:ascii="Arial" w:hAnsi="Arial" w:eastAsia="Arial" w:cs="Arial"/>
-          <w:b/>
-          <w:bCs/>
-          <w:sz w:val="24"/>
-          <w:szCs w:val="24"/>
-          <w:lang w:val="es-ES"/>
-        </w:rPr>
-        <w:lastRenderedPageBreak/>
-        <w:t>DIAGRAMA DE CASOS DE USO</w:t>
-      </w:r>
-    </w:p>
-    <w:p>
-      <w:pPr>
-        <w:spacing w:line="257" w:lineRule="auto"/>
-        <w:jc w:val="center"/>
-        <w:rPr>
-          <w:rFonts w:ascii="Arial" w:hAnsi="Arial" w:eastAsia="Arial" w:cs="Arial"/>
-          <w:sz w:val="24"/>
-          <w:szCs w:val="24"/>
-          <w:lang w:val="es-ES"/>
-        </w:rPr>
-      </w:pPr>
-    </w:p>
-    <w:p>
-      <w:pPr>
-        <w:spacing w:line="257" w:lineRule="auto"/>
-        <w:rPr>
-          <w:lang w:val="es-ES"/>
-        </w:rPr>
-      </w:pPr>
-    </w:p>
-    <w:p>
-      <w:pPr>
-        <w:rPr>
-          <w:rFonts w:ascii="Arial" w:hAnsi="Arial" w:eastAsia="Arial" w:cs="Arial"/>
+        <w:rPr>
+          <w:lang w:val="es-ES"/>
+        </w:rPr>
+      </w:pPr>
+    </w:p>
+    <w:p>
+      <w:pPr>
+        <w:rPr>
+          <w:rFonts w:ascii="Arial" w:eastAsia="Arial" w:hAnsi="Arial" w:cs="Arial"/>
           <w:sz w:val="24"/>
           <w:szCs w:val="24"/>
           <w:lang w:val="es-ES"/>
@@ -929,7 +1358,7 @@
       </w:r>
       <w:r>
         <w:rPr>
-          <w:rFonts w:ascii="Arial" w:hAnsi="Arial" w:eastAsia="Arial" w:cs="Arial"/>
+          <w:rFonts w:ascii="Arial" w:eastAsia="Arial" w:hAnsi="Arial" w:cs="Arial"/>
           <w:sz w:val="24"/>
           <w:szCs w:val="24"/>
           <w:lang w:val="es-ES"/>
@@ -942,7 +1371,7 @@
         <w:spacing w:line="257" w:lineRule="auto"/>
         <w:jc w:val="center"/>
         <w:rPr>
-          <w:rFonts w:ascii="Arial" w:hAnsi="Arial" w:eastAsia="Arial" w:cs="Arial"/>
+          <w:rFonts w:ascii="Arial" w:eastAsia="Arial" w:hAnsi="Arial" w:cs="Arial"/>
           <w:b/>
           <w:bCs/>
           <w:sz w:val="24"/>
@@ -952,14 +1381,13 @@
       </w:pPr>
       <w:r>
         <w:rPr>
-          <w:rFonts w:ascii="Arial" w:hAnsi="Arial" w:eastAsia="Arial" w:cs="Arial"/>
+          <w:rFonts w:ascii="Arial" w:eastAsia="Arial" w:hAnsi="Arial" w:cs="Arial"/>
           <w:b/>
           <w:bCs/>
           <w:sz w:val="24"/>
           <w:szCs w:val="24"/>
           <w:lang w:val="es-ES"/>
         </w:rPr>
-        <w:lastRenderedPageBreak/>
         <w:t>REQUISITOS FUNCIONALES</w:t>
       </w:r>
     </w:p>
@@ -968,7 +1396,7 @@
         <w:spacing w:line="257" w:lineRule="auto"/>
         <w:jc w:val="center"/>
         <w:rPr>
-          <w:rFonts w:ascii="Arial" w:hAnsi="Arial" w:eastAsia="Arial" w:cs="Arial"/>
+          <w:rFonts w:ascii="Arial" w:eastAsia="Arial" w:hAnsi="Arial" w:cs="Arial"/>
           <w:b/>
           <w:bCs/>
           <w:sz w:val="24"/>
@@ -981,7 +1409,7 @@
       <w:pPr>
         <w:spacing w:line="257" w:lineRule="auto"/>
         <w:rPr>
-          <w:rFonts w:ascii="Arial" w:hAnsi="Arial" w:eastAsia="Arial" w:cs="Arial"/>
+          <w:rFonts w:ascii="Arial" w:eastAsia="Arial" w:hAnsi="Arial" w:cs="Arial"/>
           <w:i/>
           <w:iCs/>
           <w:sz w:val="24"/>
@@ -991,31 +1419,42 @@
       </w:pPr>
       <w:r>
         <w:rPr>
-          <w:rFonts w:ascii="Arial" w:hAnsi="Arial" w:eastAsia="Arial" w:cs="Arial"/>
+          <w:rFonts w:ascii="Arial" w:eastAsia="Arial" w:hAnsi="Arial" w:cs="Arial"/>
           <w:i/>
           <w:iCs/>
           <w:sz w:val="24"/>
           <w:szCs w:val="24"/>
           <w:lang w:val="es-ES"/>
         </w:rPr>
-        <w:t xml:space="preserve">Usuarios que han realizado </w:t>
-      </w:r>
-      <w:proofErr w:type="spellStart"/>
-      <w:r>
-        <w:rPr>
-          <w:rFonts w:ascii="Arial" w:hAnsi="Arial" w:eastAsia="Arial" w:cs="Arial"/>
+        <w:t xml:space="preserve">1. </w:t>
+      </w:r>
+      <w:r>
+        <w:rPr>
+          <w:rFonts w:ascii="Arial" w:eastAsia="Arial" w:hAnsi="Arial" w:cs="Arial"/>
           <w:i/>
           <w:iCs/>
           <w:sz w:val="24"/>
           <w:szCs w:val="24"/>
           <w:lang w:val="es-ES"/>
         </w:rPr>
+        <w:t xml:space="preserve">Usuarios que han realizado </w:t>
+      </w:r>
+      <w:proofErr w:type="spellStart"/>
+      <w:r>
+        <w:rPr>
+          <w:rFonts w:ascii="Arial" w:eastAsia="Arial" w:hAnsi="Arial" w:cs="Arial"/>
+          <w:i/>
+          <w:iCs/>
+          <w:sz w:val="24"/>
+          <w:szCs w:val="24"/>
+          <w:lang w:val="es-ES"/>
+        </w:rPr>
         <w:t>login</w:t>
       </w:r>
       <w:proofErr w:type="spellEnd"/>
       <w:r>
         <w:rPr>
-          <w:rFonts w:ascii="Arial" w:hAnsi="Arial" w:eastAsia="Arial" w:cs="Arial"/>
+          <w:rFonts w:ascii="Arial" w:eastAsia="Arial" w:hAnsi="Arial" w:cs="Arial"/>
           <w:i/>
           <w:iCs/>
           <w:sz w:val="24"/>
@@ -1030,19 +1469,19 @@
         <w:pStyle w:val="ListParagraph"/>
         <w:numPr>
           <w:ilvl w:val="0"/>
-          <w:numId w:val="3"/>
+          <w:numId w:val="14"/>
         </w:numPr>
         <w:spacing w:line="257" w:lineRule="auto"/>
         <w:rPr>
-          <w:rFonts w:ascii="Arial" w:hAnsi="Arial" w:eastAsia="Arial" w:cs="Arial"/>
-          <w:sz w:val="24"/>
-          <w:szCs w:val="24"/>
-          <w:lang w:val="es-ES"/>
-        </w:rPr>
-      </w:pPr>
-      <w:r>
-        <w:rPr>
-          <w:rFonts w:ascii="Arial" w:hAnsi="Arial" w:eastAsia="Arial" w:cs="Arial"/>
+          <w:rFonts w:eastAsiaTheme="minorEastAsia"/>
+          <w:sz w:val="24"/>
+          <w:szCs w:val="24"/>
+          <w:lang w:val="es-ES"/>
+        </w:rPr>
+      </w:pPr>
+      <w:r>
+        <w:rPr>
+          <w:rFonts w:ascii="Arial" w:eastAsia="Arial" w:hAnsi="Arial" w:cs="Arial"/>
           <w:sz w:val="24"/>
           <w:szCs w:val="24"/>
           <w:lang w:val="es-ES"/>
@@ -1055,19 +1494,19 @@
         <w:pStyle w:val="ListParagraph"/>
         <w:numPr>
           <w:ilvl w:val="0"/>
-          <w:numId w:val="3"/>
+          <w:numId w:val="14"/>
         </w:numPr>
         <w:spacing w:line="257" w:lineRule="auto"/>
         <w:rPr>
-          <w:rFonts w:ascii="Arial" w:hAnsi="Arial" w:eastAsia="Arial" w:cs="Arial"/>
-          <w:sz w:val="24"/>
-          <w:szCs w:val="24"/>
-          <w:lang w:val="es-ES"/>
-        </w:rPr>
-      </w:pPr>
-      <w:r>
-        <w:rPr>
-          <w:rFonts w:ascii="Arial" w:hAnsi="Arial" w:eastAsia="Arial" w:cs="Arial"/>
+          <w:rFonts w:eastAsiaTheme="minorEastAsia"/>
+          <w:sz w:val="24"/>
+          <w:szCs w:val="24"/>
+          <w:lang w:val="es-ES"/>
+        </w:rPr>
+      </w:pPr>
+      <w:r>
+        <w:rPr>
+          <w:rFonts w:ascii="Arial" w:eastAsia="Arial" w:hAnsi="Arial" w:cs="Arial"/>
           <w:sz w:val="24"/>
           <w:szCs w:val="24"/>
           <w:lang w:val="es-ES"/>
@@ -1080,19 +1519,19 @@
         <w:pStyle w:val="ListParagraph"/>
         <w:numPr>
           <w:ilvl w:val="0"/>
-          <w:numId w:val="3"/>
+          <w:numId w:val="14"/>
         </w:numPr>
         <w:spacing w:line="257" w:lineRule="auto"/>
         <w:rPr>
-          <w:rFonts w:ascii="Arial" w:hAnsi="Arial" w:eastAsia="Arial" w:cs="Arial"/>
-          <w:sz w:val="24"/>
-          <w:szCs w:val="24"/>
-          <w:lang w:val="es-ES"/>
-        </w:rPr>
-      </w:pPr>
-      <w:r>
-        <w:rPr>
-          <w:rFonts w:ascii="Arial" w:hAnsi="Arial" w:eastAsia="Arial" w:cs="Arial"/>
+          <w:rFonts w:eastAsiaTheme="minorEastAsia"/>
+          <w:sz w:val="24"/>
+          <w:szCs w:val="24"/>
+          <w:lang w:val="es-ES"/>
+        </w:rPr>
+      </w:pPr>
+      <w:r>
+        <w:rPr>
+          <w:rFonts w:ascii="Arial" w:eastAsia="Arial" w:hAnsi="Arial" w:cs="Arial"/>
           <w:sz w:val="24"/>
           <w:szCs w:val="24"/>
           <w:lang w:val="es-ES"/>
@@ -1102,7 +1541,7 @@
       <w:proofErr w:type="spellStart"/>
       <w:r>
         <w:rPr>
-          <w:rFonts w:ascii="Arial" w:hAnsi="Arial" w:eastAsia="Arial" w:cs="Arial"/>
+          <w:rFonts w:ascii="Arial" w:eastAsia="Arial" w:hAnsi="Arial" w:cs="Arial"/>
           <w:sz w:val="24"/>
           <w:szCs w:val="24"/>
           <w:lang w:val="es-ES"/>
@@ -1112,7 +1551,7 @@
       <w:proofErr w:type="spellEnd"/>
       <w:r>
         <w:rPr>
-          <w:rFonts w:ascii="Arial" w:hAnsi="Arial" w:eastAsia="Arial" w:cs="Arial"/>
+          <w:rFonts w:ascii="Arial" w:eastAsia="Arial" w:hAnsi="Arial" w:cs="Arial"/>
           <w:sz w:val="24"/>
           <w:szCs w:val="24"/>
           <w:lang w:val="es-ES"/>
@@ -1125,20 +1564,18 @@
         <w:pStyle w:val="ListParagraph"/>
         <w:numPr>
           <w:ilvl w:val="0"/>
-          <w:numId w:val="3"/>
+          <w:numId w:val="14"/>
         </w:numPr>
         <w:rPr>
-          <w:rFonts w:ascii="Arial" w:hAnsi="Arial" w:eastAsia="Arial" w:cs="Arial"/>
-          <w:i/>
-          <w:iCs/>
-          <w:sz w:val="24"/>
-          <w:szCs w:val="24"/>
-          <w:lang w:val="es-ES"/>
-        </w:rPr>
-      </w:pPr>
-      <w:r>
-        <w:rPr>
-          <w:rFonts w:ascii="Arial" w:hAnsi="Arial" w:eastAsia="Arial" w:cs="Arial"/>
+          <w:rFonts w:eastAsiaTheme="minorEastAsia"/>
+          <w:sz w:val="24"/>
+          <w:szCs w:val="24"/>
+          <w:lang w:val="es-ES"/>
+        </w:rPr>
+      </w:pPr>
+      <w:r>
+        <w:rPr>
+          <w:rFonts w:ascii="Arial" w:eastAsia="Arial" w:hAnsi="Arial" w:cs="Arial"/>
           <w:sz w:val="24"/>
           <w:szCs w:val="24"/>
           <w:lang w:val="es-ES"/>
@@ -1151,20 +1588,18 @@
         <w:pStyle w:val="ListParagraph"/>
         <w:numPr>
           <w:ilvl w:val="0"/>
-          <w:numId w:val="3"/>
+          <w:numId w:val="14"/>
         </w:numPr>
         <w:rPr>
-          <w:rFonts w:ascii="Arial" w:hAnsi="Arial" w:eastAsia="Arial" w:cs="Arial"/>
-          <w:i/>
-          <w:iCs/>
-          <w:sz w:val="24"/>
-          <w:szCs w:val="24"/>
-          <w:lang w:val="es-ES"/>
-        </w:rPr>
-      </w:pPr>
-      <w:r>
-        <w:rPr>
-          <w:rFonts w:ascii="Arial" w:hAnsi="Arial" w:eastAsia="Arial" w:cs="Arial"/>
+          <w:rFonts w:eastAsiaTheme="minorEastAsia"/>
+          <w:sz w:val="24"/>
+          <w:szCs w:val="24"/>
+          <w:lang w:val="es-ES"/>
+        </w:rPr>
+      </w:pPr>
+      <w:r>
+        <w:rPr>
+          <w:rFonts w:ascii="Arial" w:eastAsia="Arial" w:hAnsi="Arial" w:cs="Arial"/>
           <w:sz w:val="24"/>
           <w:szCs w:val="24"/>
           <w:lang w:val="es-ES"/>
@@ -1177,20 +1612,18 @@
         <w:pStyle w:val="ListParagraph"/>
         <w:numPr>
           <w:ilvl w:val="0"/>
-          <w:numId w:val="3"/>
+          <w:numId w:val="14"/>
         </w:numPr>
         <w:rPr>
-          <w:rFonts w:ascii="Arial" w:hAnsi="Arial" w:eastAsia="Arial" w:cs="Arial"/>
-          <w:i/>
-          <w:iCs/>
-          <w:sz w:val="24"/>
-          <w:szCs w:val="24"/>
-          <w:lang w:val="es-ES"/>
-        </w:rPr>
-      </w:pPr>
-      <w:r>
-        <w:rPr>
-          <w:rFonts w:ascii="Arial" w:hAnsi="Arial" w:eastAsia="Arial" w:cs="Arial"/>
+          <w:rFonts w:eastAsiaTheme="minorEastAsia"/>
+          <w:sz w:val="24"/>
+          <w:szCs w:val="24"/>
+          <w:lang w:val="es-ES"/>
+        </w:rPr>
+      </w:pPr>
+      <w:r>
+        <w:rPr>
+          <w:rFonts w:ascii="Arial" w:eastAsia="Arial" w:hAnsi="Arial" w:cs="Arial"/>
           <w:sz w:val="24"/>
           <w:szCs w:val="24"/>
           <w:lang w:val="es-ES"/>
@@ -1203,20 +1636,18 @@
         <w:pStyle w:val="ListParagraph"/>
         <w:numPr>
           <w:ilvl w:val="0"/>
-          <w:numId w:val="3"/>
+          <w:numId w:val="14"/>
         </w:numPr>
         <w:rPr>
-          <w:rFonts w:ascii="Arial" w:hAnsi="Arial" w:eastAsia="Arial" w:cs="Arial"/>
-          <w:i/>
-          <w:iCs/>
-          <w:sz w:val="24"/>
-          <w:szCs w:val="24"/>
-          <w:lang w:val="es-ES"/>
-        </w:rPr>
-      </w:pPr>
-      <w:r>
-        <w:rPr>
-          <w:rFonts w:ascii="Arial" w:hAnsi="Arial" w:eastAsia="Arial" w:cs="Arial"/>
+          <w:rFonts w:eastAsiaTheme="minorEastAsia"/>
+          <w:sz w:val="24"/>
+          <w:szCs w:val="24"/>
+          <w:lang w:val="es-ES"/>
+        </w:rPr>
+      </w:pPr>
+      <w:r>
+        <w:rPr>
+          <w:rFonts w:ascii="Arial" w:eastAsia="Arial" w:hAnsi="Arial" w:cs="Arial"/>
           <w:sz w:val="24"/>
           <w:szCs w:val="24"/>
           <w:lang w:val="es-ES"/>
@@ -1229,20 +1660,18 @@
         <w:pStyle w:val="ListParagraph"/>
         <w:numPr>
           <w:ilvl w:val="0"/>
-          <w:numId w:val="3"/>
+          <w:numId w:val="14"/>
         </w:numPr>
         <w:rPr>
-          <w:rFonts w:ascii="Arial" w:hAnsi="Arial" w:eastAsia="Arial" w:cs="Arial"/>
-          <w:i/>
-          <w:iCs/>
-          <w:sz w:val="24"/>
-          <w:szCs w:val="24"/>
-          <w:lang w:val="es-ES"/>
-        </w:rPr>
-      </w:pPr>
-      <w:r>
-        <w:rPr>
-          <w:rFonts w:ascii="Arial" w:hAnsi="Arial" w:eastAsia="Arial" w:cs="Arial"/>
+          <w:rFonts w:eastAsiaTheme="minorEastAsia"/>
+          <w:sz w:val="24"/>
+          <w:szCs w:val="24"/>
+          <w:lang w:val="es-ES"/>
+        </w:rPr>
+      </w:pPr>
+      <w:r>
+        <w:rPr>
+          <w:rFonts w:ascii="Arial" w:eastAsia="Arial" w:hAnsi="Arial" w:cs="Arial"/>
           <w:sz w:val="24"/>
           <w:szCs w:val="24"/>
           <w:lang w:val="es-ES"/>
@@ -1255,20 +1684,18 @@
         <w:pStyle w:val="ListParagraph"/>
         <w:numPr>
           <w:ilvl w:val="0"/>
-          <w:numId w:val="3"/>
+          <w:numId w:val="14"/>
         </w:numPr>
         <w:rPr>
-          <w:rFonts w:ascii="Arial" w:hAnsi="Arial" w:eastAsia="Arial" w:cs="Arial"/>
-          <w:i/>
-          <w:iCs/>
-          <w:sz w:val="24"/>
-          <w:szCs w:val="24"/>
-          <w:lang w:val="es-ES"/>
-        </w:rPr>
-      </w:pPr>
-      <w:r>
-        <w:rPr>
-          <w:rFonts w:ascii="Arial" w:hAnsi="Arial" w:eastAsia="Arial" w:cs="Arial"/>
+          <w:rFonts w:eastAsiaTheme="minorEastAsia"/>
+          <w:sz w:val="24"/>
+          <w:szCs w:val="24"/>
+          <w:lang w:val="es-ES"/>
+        </w:rPr>
+      </w:pPr>
+      <w:r>
+        <w:rPr>
+          <w:rFonts w:ascii="Arial" w:eastAsia="Arial" w:hAnsi="Arial" w:cs="Arial"/>
           <w:sz w:val="24"/>
           <w:szCs w:val="24"/>
           <w:lang w:val="es-ES"/>
@@ -1281,20 +1708,18 @@
         <w:pStyle w:val="ListParagraph"/>
         <w:numPr>
           <w:ilvl w:val="0"/>
-          <w:numId w:val="3"/>
+          <w:numId w:val="14"/>
         </w:numPr>
         <w:rPr>
-          <w:rFonts w:ascii="Arial" w:hAnsi="Arial" w:eastAsia="Arial" w:cs="Arial"/>
-          <w:i/>
-          <w:iCs/>
-          <w:sz w:val="24"/>
-          <w:szCs w:val="24"/>
-          <w:lang w:val="es-ES"/>
-        </w:rPr>
-      </w:pPr>
-      <w:r>
-        <w:rPr>
-          <w:rFonts w:ascii="Arial" w:hAnsi="Arial" w:eastAsia="Arial" w:cs="Arial"/>
+          <w:rFonts w:eastAsiaTheme="minorEastAsia"/>
+          <w:sz w:val="24"/>
+          <w:szCs w:val="24"/>
+          <w:lang w:val="es-ES"/>
+        </w:rPr>
+      </w:pPr>
+      <w:r>
+        <w:rPr>
+          <w:rFonts w:ascii="Arial" w:eastAsia="Arial" w:hAnsi="Arial" w:cs="Arial"/>
           <w:sz w:val="24"/>
           <w:szCs w:val="24"/>
           <w:lang w:val="es-ES"/>
@@ -1307,20 +1732,18 @@
         <w:pStyle w:val="ListParagraph"/>
         <w:numPr>
           <w:ilvl w:val="0"/>
-          <w:numId w:val="3"/>
+          <w:numId w:val="14"/>
         </w:numPr>
         <w:rPr>
-          <w:rFonts w:ascii="Arial" w:hAnsi="Arial" w:eastAsia="Arial" w:cs="Arial"/>
-          <w:i/>
-          <w:iCs/>
-          <w:sz w:val="24"/>
-          <w:szCs w:val="24"/>
-          <w:lang w:val="es-ES"/>
-        </w:rPr>
-      </w:pPr>
-      <w:r>
-        <w:rPr>
-          <w:rFonts w:ascii="Arial" w:hAnsi="Arial" w:eastAsia="Arial" w:cs="Arial"/>
+          <w:rFonts w:eastAsiaTheme="minorEastAsia"/>
+          <w:sz w:val="24"/>
+          <w:szCs w:val="24"/>
+          <w:lang w:val="es-ES"/>
+        </w:rPr>
+      </w:pPr>
+      <w:r>
+        <w:rPr>
+          <w:rFonts w:ascii="Arial" w:eastAsia="Arial" w:hAnsi="Arial" w:cs="Arial"/>
           <w:sz w:val="24"/>
           <w:szCs w:val="24"/>
           <w:lang w:val="es-ES"/>
@@ -1330,7 +1753,7 @@
       <w:proofErr w:type="spellStart"/>
       <w:r>
         <w:rPr>
-          <w:rFonts w:ascii="Arial" w:hAnsi="Arial" w:eastAsia="Arial" w:cs="Arial"/>
+          <w:rFonts w:ascii="Arial" w:eastAsia="Arial" w:hAnsi="Arial" w:cs="Arial"/>
           <w:sz w:val="24"/>
           <w:szCs w:val="24"/>
           <w:lang w:val="es-ES"/>
@@ -1340,7 +1763,7 @@
       <w:proofErr w:type="spellEnd"/>
       <w:r>
         <w:rPr>
-          <w:rFonts w:ascii="Arial" w:hAnsi="Arial" w:eastAsia="Arial" w:cs="Arial"/>
+          <w:rFonts w:ascii="Arial" w:eastAsia="Arial" w:hAnsi="Arial" w:cs="Arial"/>
           <w:sz w:val="24"/>
           <w:szCs w:val="24"/>
           <w:lang w:val="es-ES"/>
@@ -1353,20 +1776,18 @@
         <w:pStyle w:val="ListParagraph"/>
         <w:numPr>
           <w:ilvl w:val="0"/>
-          <w:numId w:val="3"/>
+          <w:numId w:val="14"/>
         </w:numPr>
         <w:rPr>
-          <w:rFonts w:ascii="Arial" w:hAnsi="Arial" w:eastAsia="Arial" w:cs="Arial"/>
-          <w:i/>
-          <w:iCs/>
-          <w:sz w:val="24"/>
-          <w:szCs w:val="24"/>
-          <w:lang w:val="es-ES"/>
-        </w:rPr>
-      </w:pPr>
-      <w:r>
-        <w:rPr>
-          <w:rFonts w:ascii="Arial" w:hAnsi="Arial" w:eastAsia="Arial" w:cs="Arial"/>
+          <w:rFonts w:eastAsiaTheme="minorEastAsia"/>
+          <w:sz w:val="24"/>
+          <w:szCs w:val="24"/>
+          <w:lang w:val="es-ES"/>
+        </w:rPr>
+      </w:pPr>
+      <w:r>
+        <w:rPr>
+          <w:rFonts w:ascii="Arial" w:eastAsia="Arial" w:hAnsi="Arial" w:cs="Arial"/>
           <w:sz w:val="24"/>
           <w:szCs w:val="24"/>
           <w:lang w:val="es-ES"/>
@@ -1376,7 +1797,7 @@
       <w:proofErr w:type="spellStart"/>
       <w:r>
         <w:rPr>
-          <w:rFonts w:ascii="Arial" w:hAnsi="Arial" w:eastAsia="Arial" w:cs="Arial"/>
+          <w:rFonts w:ascii="Arial" w:eastAsia="Arial" w:hAnsi="Arial" w:cs="Arial"/>
           <w:sz w:val="24"/>
           <w:szCs w:val="24"/>
           <w:lang w:val="es-ES"/>
@@ -1386,7 +1807,7 @@
       <w:proofErr w:type="spellEnd"/>
       <w:r>
         <w:rPr>
-          <w:rFonts w:ascii="Arial" w:hAnsi="Arial" w:eastAsia="Arial" w:cs="Arial"/>
+          <w:rFonts w:ascii="Arial" w:eastAsia="Arial" w:hAnsi="Arial" w:cs="Arial"/>
           <w:sz w:val="24"/>
           <w:szCs w:val="24"/>
           <w:lang w:val="es-ES"/>
@@ -1399,20 +1820,18 @@
         <w:pStyle w:val="ListParagraph"/>
         <w:numPr>
           <w:ilvl w:val="0"/>
-          <w:numId w:val="3"/>
+          <w:numId w:val="14"/>
         </w:numPr>
         <w:rPr>
-          <w:rFonts w:ascii="Arial" w:hAnsi="Arial" w:eastAsia="Arial" w:cs="Arial"/>
-          <w:i/>
-          <w:iCs/>
-          <w:sz w:val="24"/>
-          <w:szCs w:val="24"/>
-          <w:lang w:val="es-ES"/>
-        </w:rPr>
-      </w:pPr>
-      <w:r>
-        <w:rPr>
-          <w:rFonts w:ascii="Arial" w:hAnsi="Arial" w:eastAsia="Arial" w:cs="Arial"/>
+          <w:rFonts w:eastAsiaTheme="minorEastAsia"/>
+          <w:sz w:val="24"/>
+          <w:szCs w:val="24"/>
+          <w:lang w:val="es-ES"/>
+        </w:rPr>
+      </w:pPr>
+      <w:r>
+        <w:rPr>
+          <w:rFonts w:ascii="Arial" w:eastAsia="Arial" w:hAnsi="Arial" w:cs="Arial"/>
           <w:sz w:val="24"/>
           <w:szCs w:val="24"/>
           <w:lang w:val="es-ES"/>
@@ -1422,7 +1841,7 @@
       <w:proofErr w:type="spellStart"/>
       <w:r>
         <w:rPr>
-          <w:rFonts w:ascii="Arial" w:hAnsi="Arial" w:eastAsia="Arial" w:cs="Arial"/>
+          <w:rFonts w:ascii="Arial" w:eastAsia="Arial" w:hAnsi="Arial" w:cs="Arial"/>
           <w:sz w:val="24"/>
           <w:szCs w:val="24"/>
           <w:lang w:val="es-ES"/>
@@ -1432,7 +1851,7 @@
       <w:proofErr w:type="spellEnd"/>
       <w:r>
         <w:rPr>
-          <w:rFonts w:ascii="Arial" w:hAnsi="Arial" w:eastAsia="Arial" w:cs="Arial"/>
+          <w:rFonts w:ascii="Arial" w:eastAsia="Arial" w:hAnsi="Arial" w:cs="Arial"/>
           <w:sz w:val="24"/>
           <w:szCs w:val="24"/>
           <w:lang w:val="es-ES"/>
@@ -1445,20 +1864,18 @@
         <w:pStyle w:val="ListParagraph"/>
         <w:numPr>
           <w:ilvl w:val="0"/>
-          <w:numId w:val="3"/>
+          <w:numId w:val="14"/>
         </w:numPr>
         <w:rPr>
-          <w:rFonts w:ascii="Arial" w:hAnsi="Arial" w:eastAsia="Arial" w:cs="Arial"/>
-          <w:i/>
-          <w:iCs/>
-          <w:sz w:val="24"/>
-          <w:szCs w:val="24"/>
-          <w:lang w:val="es-ES"/>
-        </w:rPr>
-      </w:pPr>
-      <w:r>
-        <w:rPr>
-          <w:rFonts w:ascii="Arial" w:hAnsi="Arial" w:eastAsia="Arial" w:cs="Arial"/>
+          <w:rFonts w:eastAsiaTheme="minorEastAsia"/>
+          <w:sz w:val="24"/>
+          <w:szCs w:val="24"/>
+          <w:lang w:val="es-ES"/>
+        </w:rPr>
+      </w:pPr>
+      <w:r>
+        <w:rPr>
+          <w:rFonts w:ascii="Arial" w:eastAsia="Arial" w:hAnsi="Arial" w:cs="Arial"/>
           <w:sz w:val="24"/>
           <w:szCs w:val="24"/>
           <w:lang w:val="es-ES"/>
@@ -1468,7 +1885,7 @@
       <w:proofErr w:type="spellStart"/>
       <w:r>
         <w:rPr>
-          <w:rFonts w:ascii="Arial" w:hAnsi="Arial" w:eastAsia="Arial" w:cs="Arial"/>
+          <w:rFonts w:ascii="Arial" w:eastAsia="Arial" w:hAnsi="Arial" w:cs="Arial"/>
           <w:sz w:val="24"/>
           <w:szCs w:val="24"/>
           <w:lang w:val="es-ES"/>
@@ -1478,7 +1895,7 @@
       <w:proofErr w:type="spellEnd"/>
       <w:r>
         <w:rPr>
-          <w:rFonts w:ascii="Arial" w:hAnsi="Arial" w:eastAsia="Arial" w:cs="Arial"/>
+          <w:rFonts w:ascii="Arial" w:eastAsia="Arial" w:hAnsi="Arial" w:cs="Arial"/>
           <w:sz w:val="24"/>
           <w:szCs w:val="24"/>
           <w:lang w:val="es-ES"/>
@@ -1491,20 +1908,18 @@
         <w:pStyle w:val="ListParagraph"/>
         <w:numPr>
           <w:ilvl w:val="0"/>
-          <w:numId w:val="3"/>
+          <w:numId w:val="14"/>
         </w:numPr>
         <w:rPr>
-          <w:rFonts w:ascii="Arial" w:hAnsi="Arial" w:eastAsia="Arial" w:cs="Arial"/>
-          <w:i/>
-          <w:iCs/>
-          <w:sz w:val="24"/>
-          <w:szCs w:val="24"/>
-          <w:lang w:val="es-ES"/>
-        </w:rPr>
-      </w:pPr>
-      <w:r>
-        <w:rPr>
-          <w:rFonts w:ascii="Arial" w:hAnsi="Arial" w:eastAsia="Arial" w:cs="Arial"/>
+          <w:rFonts w:eastAsiaTheme="minorEastAsia"/>
+          <w:sz w:val="24"/>
+          <w:szCs w:val="24"/>
+          <w:lang w:val="es-ES"/>
+        </w:rPr>
+      </w:pPr>
+      <w:r>
+        <w:rPr>
+          <w:rFonts w:ascii="Arial" w:eastAsia="Arial" w:hAnsi="Arial" w:cs="Arial"/>
           <w:sz w:val="24"/>
           <w:szCs w:val="24"/>
           <w:lang w:val="es-ES"/>
@@ -1514,7 +1929,7 @@
       <w:proofErr w:type="spellStart"/>
       <w:r>
         <w:rPr>
-          <w:rFonts w:ascii="Arial" w:hAnsi="Arial" w:eastAsia="Arial" w:cs="Arial"/>
+          <w:rFonts w:ascii="Arial" w:eastAsia="Arial" w:hAnsi="Arial" w:cs="Arial"/>
           <w:sz w:val="24"/>
           <w:szCs w:val="24"/>
           <w:lang w:val="es-ES"/>
@@ -1524,7 +1939,7 @@
       <w:proofErr w:type="spellEnd"/>
       <w:r>
         <w:rPr>
-          <w:rFonts w:ascii="Arial" w:hAnsi="Arial" w:eastAsia="Arial" w:cs="Arial"/>
+          <w:rFonts w:ascii="Arial" w:eastAsia="Arial" w:hAnsi="Arial" w:cs="Arial"/>
           <w:sz w:val="24"/>
           <w:szCs w:val="24"/>
           <w:lang w:val="es-ES"/>
@@ -1537,20 +1952,18 @@
         <w:pStyle w:val="ListParagraph"/>
         <w:numPr>
           <w:ilvl w:val="0"/>
-          <w:numId w:val="3"/>
+          <w:numId w:val="14"/>
         </w:numPr>
         <w:rPr>
-          <w:rFonts w:ascii="Arial" w:hAnsi="Arial" w:eastAsia="Arial" w:cs="Arial"/>
-          <w:i/>
-          <w:iCs/>
-          <w:sz w:val="24"/>
-          <w:szCs w:val="24"/>
-          <w:lang w:val="es-ES"/>
-        </w:rPr>
-      </w:pPr>
-      <w:r>
-        <w:rPr>
-          <w:rFonts w:ascii="Arial" w:hAnsi="Arial" w:eastAsia="Arial" w:cs="Arial"/>
+          <w:rFonts w:eastAsiaTheme="minorEastAsia"/>
+          <w:sz w:val="24"/>
+          <w:szCs w:val="24"/>
+          <w:lang w:val="es-ES"/>
+        </w:rPr>
+      </w:pPr>
+      <w:r>
+        <w:rPr>
+          <w:rFonts w:ascii="Arial" w:eastAsia="Arial" w:hAnsi="Arial" w:cs="Arial"/>
           <w:sz w:val="24"/>
           <w:szCs w:val="24"/>
           <w:lang w:val="es-ES"/>
@@ -1560,7 +1973,7 @@
       <w:proofErr w:type="spellStart"/>
       <w:r>
         <w:rPr>
-          <w:rFonts w:ascii="Arial" w:hAnsi="Arial" w:eastAsia="Arial" w:cs="Arial"/>
+          <w:rFonts w:ascii="Arial" w:eastAsia="Arial" w:hAnsi="Arial" w:cs="Arial"/>
           <w:sz w:val="24"/>
           <w:szCs w:val="24"/>
           <w:lang w:val="es-ES"/>
@@ -1570,7 +1983,7 @@
       <w:proofErr w:type="spellEnd"/>
       <w:r>
         <w:rPr>
-          <w:rFonts w:ascii="Arial" w:hAnsi="Arial" w:eastAsia="Arial" w:cs="Arial"/>
+          <w:rFonts w:ascii="Arial" w:eastAsia="Arial" w:hAnsi="Arial" w:cs="Arial"/>
           <w:sz w:val="24"/>
           <w:szCs w:val="24"/>
           <w:lang w:val="es-ES"/>
@@ -1583,20 +1996,18 @@
         <w:pStyle w:val="ListParagraph"/>
         <w:numPr>
           <w:ilvl w:val="0"/>
-          <w:numId w:val="3"/>
+          <w:numId w:val="14"/>
         </w:numPr>
         <w:rPr>
-          <w:rFonts w:ascii="Arial" w:hAnsi="Arial" w:eastAsia="Arial" w:cs="Arial"/>
-          <w:i/>
-          <w:iCs/>
-          <w:sz w:val="24"/>
-          <w:szCs w:val="24"/>
-          <w:lang w:val="es-ES"/>
-        </w:rPr>
-      </w:pPr>
-      <w:r>
-        <w:rPr>
-          <w:rFonts w:ascii="Arial" w:hAnsi="Arial" w:eastAsia="Arial" w:cs="Arial"/>
+          <w:rFonts w:eastAsiaTheme="minorEastAsia"/>
+          <w:sz w:val="24"/>
+          <w:szCs w:val="24"/>
+          <w:lang w:val="es-ES"/>
+        </w:rPr>
+      </w:pPr>
+      <w:r>
+        <w:rPr>
+          <w:rFonts w:ascii="Arial" w:eastAsia="Arial" w:hAnsi="Arial" w:cs="Arial"/>
           <w:sz w:val="24"/>
           <w:szCs w:val="24"/>
           <w:lang w:val="es-ES"/>
@@ -1609,20 +2020,18 @@
         <w:pStyle w:val="ListParagraph"/>
         <w:numPr>
           <w:ilvl w:val="0"/>
-          <w:numId w:val="3"/>
+          <w:numId w:val="14"/>
         </w:numPr>
         <w:rPr>
-          <w:rFonts w:ascii="Arial" w:hAnsi="Arial" w:eastAsia="Arial" w:cs="Arial"/>
-          <w:i/>
-          <w:iCs/>
-          <w:sz w:val="24"/>
-          <w:szCs w:val="24"/>
-          <w:lang w:val="es-ES"/>
-        </w:rPr>
-      </w:pPr>
-      <w:r>
-        <w:rPr>
-          <w:rFonts w:ascii="Arial" w:hAnsi="Arial" w:eastAsia="Arial" w:cs="Arial"/>
+          <w:rFonts w:eastAsiaTheme="minorEastAsia"/>
+          <w:sz w:val="24"/>
+          <w:szCs w:val="24"/>
+          <w:lang w:val="es-ES"/>
+        </w:rPr>
+      </w:pPr>
+      <w:r>
+        <w:rPr>
+          <w:rFonts w:ascii="Arial" w:eastAsia="Arial" w:hAnsi="Arial" w:cs="Arial"/>
           <w:sz w:val="24"/>
           <w:szCs w:val="24"/>
           <w:lang w:val="es-ES"/>
@@ -1635,10 +2044,30 @@
         <w:pStyle w:val="ListParagraph"/>
         <w:numPr>
           <w:ilvl w:val="0"/>
-          <w:numId w:val="3"/>
+          <w:numId w:val="14"/>
         </w:numPr>
         <w:rPr>
-          <w:rFonts w:ascii="Arial" w:hAnsi="Arial" w:eastAsia="Arial" w:cs="Arial"/>
+          <w:rFonts w:eastAsiaTheme="minorEastAsia"/>
+          <w:sz w:val="24"/>
+          <w:szCs w:val="24"/>
+          <w:lang w:val="es-ES"/>
+        </w:rPr>
+      </w:pPr>
+      <w:r>
+        <w:rPr>
+          <w:rFonts w:ascii="Arial" w:eastAsia="Arial" w:hAnsi="Arial" w:cs="Arial"/>
+          <w:sz w:val="24"/>
+          <w:szCs w:val="24"/>
+          <w:lang w:val="es-ES"/>
+        </w:rPr>
+        <w:t>Pueden modificar su biografía.</w:t>
+      </w:r>
+    </w:p>
+    <w:p>
+      <w:pPr>
+        <w:pStyle w:val="ListParagraph"/>
+        <w:rPr>
+          <w:rFonts w:ascii="Arial" w:eastAsia="Arial" w:hAnsi="Arial" w:cs="Arial"/>
           <w:i/>
           <w:iCs/>
           <w:sz w:val="24"/>
@@ -1646,21 +2075,12 @@
           <w:lang w:val="es-ES"/>
         </w:rPr>
       </w:pPr>
-      <w:r>
-        <w:rPr>
-          <w:rFonts w:ascii="Arial" w:hAnsi="Arial" w:eastAsia="Arial" w:cs="Arial"/>
-          <w:sz w:val="24"/>
-          <w:szCs w:val="24"/>
-          <w:lang w:val="es-ES"/>
-        </w:rPr>
-        <w:t>Pueden modificar su biografía.</w:t>
-      </w:r>
     </w:p>
     <w:p>
       <w:pPr>
         <w:pStyle w:val="ListParagraph"/>
         <w:rPr>
-          <w:rFonts w:ascii="Arial" w:hAnsi="Arial" w:eastAsia="Arial" w:cs="Arial"/>
+          <w:rFonts w:ascii="Arial" w:eastAsia="Arial" w:hAnsi="Arial" w:cs="Arial"/>
           <w:i/>
           <w:iCs/>
           <w:sz w:val="24"/>
@@ -1671,9 +2091,8 @@
     </w:p>
     <w:p>
       <w:pPr>
-        <w:pStyle w:val="ListParagraph"/>
-        <w:rPr>
-          <w:rFonts w:ascii="Arial" w:hAnsi="Arial" w:eastAsia="Arial" w:cs="Arial"/>
+        <w:rPr>
+          <w:rFonts w:ascii="Arial" w:eastAsia="Arial" w:hAnsi="Arial" w:cs="Arial"/>
           <w:i/>
           <w:iCs/>
           <w:sz w:val="24"/>
@@ -1681,56 +2100,44 @@
           <w:lang w:val="es-ES"/>
         </w:rPr>
       </w:pPr>
-    </w:p>
-    <w:p>
-      <w:pPr>
-        <w:rPr>
-          <w:rFonts w:ascii="Arial" w:hAnsi="Arial" w:eastAsia="Arial" w:cs="Arial"/>
+      <w:r>
+        <w:rPr>
+          <w:rFonts w:ascii="Arial" w:eastAsia="Arial" w:hAnsi="Arial" w:cs="Arial"/>
           <w:i/>
           <w:iCs/>
           <w:sz w:val="24"/>
           <w:szCs w:val="24"/>
           <w:lang w:val="es-ES"/>
         </w:rPr>
-      </w:pPr>
-      <w:r>
-        <w:rPr>
-          <w:rFonts w:ascii="Arial" w:hAnsi="Arial" w:eastAsia="Arial" w:cs="Arial"/>
+        <w:t xml:space="preserve">2. </w:t>
+      </w:r>
+      <w:r>
+        <w:rPr>
+          <w:rFonts w:ascii="Arial" w:eastAsia="Arial" w:hAnsi="Arial" w:cs="Arial"/>
           <w:i/>
           <w:iCs/>
           <w:sz w:val="24"/>
           <w:szCs w:val="24"/>
           <w:lang w:val="es-ES"/>
         </w:rPr>
-        <w:t>Usuario</w:t>
-      </w:r>
-      <w:r>
-        <w:rPr>
-          <w:rFonts w:ascii="Arial" w:hAnsi="Arial" w:eastAsia="Arial" w:cs="Arial"/>
+        <w:t xml:space="preserve">Usuario que no ha realizado </w:t>
+      </w:r>
+      <w:proofErr w:type="spellStart"/>
+      <w:r>
+        <w:rPr>
+          <w:rFonts w:ascii="Arial" w:eastAsia="Arial" w:hAnsi="Arial" w:cs="Arial"/>
           <w:i/>
           <w:iCs/>
           <w:sz w:val="24"/>
           <w:szCs w:val="24"/>
           <w:lang w:val="es-ES"/>
         </w:rPr>
-        <w:t xml:space="preserve"> que no ha realizado </w:t>
-      </w:r>
-      <w:proofErr w:type="spellStart"/>
-      <w:r>
-        <w:rPr>
-          <w:rFonts w:ascii="Arial" w:hAnsi="Arial" w:eastAsia="Arial" w:cs="Arial"/>
-          <w:i/>
-          <w:iCs/>
-          <w:sz w:val="24"/>
-          <w:szCs w:val="24"/>
-          <w:lang w:val="es-ES"/>
-        </w:rPr>
         <w:t>login</w:t>
       </w:r>
       <w:proofErr w:type="spellEnd"/>
       <w:r>
         <w:rPr>
-          <w:rFonts w:ascii="Arial" w:hAnsi="Arial" w:eastAsia="Arial" w:cs="Arial"/>
+          <w:rFonts w:ascii="Arial" w:eastAsia="Arial" w:hAnsi="Arial" w:cs="Arial"/>
           <w:i/>
           <w:iCs/>
           <w:sz w:val="24"/>
@@ -1745,20 +2152,18 @@
         <w:pStyle w:val="ListParagraph"/>
         <w:numPr>
           <w:ilvl w:val="0"/>
-          <w:numId w:val="4"/>
+          <w:numId w:val="13"/>
         </w:numPr>
         <w:rPr>
-          <w:rFonts w:ascii="Arial" w:hAnsi="Arial" w:eastAsia="Arial" w:cs="Arial"/>
-          <w:i/>
-          <w:iCs/>
-          <w:sz w:val="24"/>
-          <w:szCs w:val="24"/>
-          <w:lang w:val="es-ES"/>
-        </w:rPr>
-      </w:pPr>
-      <w:r>
-        <w:rPr>
-          <w:rFonts w:ascii="Arial" w:hAnsi="Arial" w:eastAsia="Arial" w:cs="Arial"/>
+          <w:rFonts w:eastAsiaTheme="minorEastAsia"/>
+          <w:sz w:val="24"/>
+          <w:szCs w:val="24"/>
+          <w:lang w:val="es-ES"/>
+        </w:rPr>
+      </w:pPr>
+      <w:r>
+        <w:rPr>
+          <w:rFonts w:ascii="Arial" w:eastAsia="Arial" w:hAnsi="Arial" w:cs="Arial"/>
           <w:sz w:val="24"/>
           <w:szCs w:val="24"/>
           <w:lang w:val="es-ES"/>
@@ -1771,20 +2176,18 @@
         <w:pStyle w:val="ListParagraph"/>
         <w:numPr>
           <w:ilvl w:val="0"/>
-          <w:numId w:val="4"/>
+          <w:numId w:val="13"/>
         </w:numPr>
         <w:rPr>
-          <w:rFonts w:ascii="Arial" w:hAnsi="Arial" w:eastAsia="Arial" w:cs="Arial"/>
-          <w:i/>
-          <w:iCs/>
-          <w:sz w:val="24"/>
-          <w:szCs w:val="24"/>
-          <w:lang w:val="es-ES"/>
-        </w:rPr>
-      </w:pPr>
-      <w:r>
-        <w:rPr>
-          <w:rFonts w:ascii="Arial" w:hAnsi="Arial" w:eastAsia="Arial" w:cs="Arial"/>
+          <w:rFonts w:eastAsiaTheme="minorEastAsia"/>
+          <w:sz w:val="24"/>
+          <w:szCs w:val="24"/>
+          <w:lang w:val="es-ES"/>
+        </w:rPr>
+      </w:pPr>
+      <w:r>
+        <w:rPr>
+          <w:rFonts w:ascii="Arial" w:eastAsia="Arial" w:hAnsi="Arial" w:cs="Arial"/>
           <w:sz w:val="24"/>
           <w:szCs w:val="24"/>
           <w:lang w:val="es-ES"/>
@@ -1794,7 +2197,7 @@
       <w:proofErr w:type="spellStart"/>
       <w:r>
         <w:rPr>
-          <w:rFonts w:ascii="Arial" w:hAnsi="Arial" w:eastAsia="Arial" w:cs="Arial"/>
+          <w:rFonts w:ascii="Arial" w:eastAsia="Arial" w:hAnsi="Arial" w:cs="Arial"/>
           <w:sz w:val="24"/>
           <w:szCs w:val="24"/>
           <w:lang w:val="es-ES"/>
@@ -1804,7 +2207,7 @@
       <w:proofErr w:type="spellEnd"/>
       <w:r>
         <w:rPr>
-          <w:rFonts w:ascii="Arial" w:hAnsi="Arial" w:eastAsia="Arial" w:cs="Arial"/>
+          <w:rFonts w:ascii="Arial" w:eastAsia="Arial" w:hAnsi="Arial" w:cs="Arial"/>
           <w:sz w:val="24"/>
           <w:szCs w:val="24"/>
           <w:lang w:val="es-ES"/>
@@ -1817,20 +2220,18 @@
         <w:pStyle w:val="ListParagraph"/>
         <w:numPr>
           <w:ilvl w:val="0"/>
-          <w:numId w:val="4"/>
+          <w:numId w:val="13"/>
         </w:numPr>
         <w:rPr>
-          <w:rFonts w:ascii="Arial" w:hAnsi="Arial" w:eastAsia="Arial" w:cs="Arial"/>
-          <w:i/>
-          <w:iCs/>
-          <w:sz w:val="24"/>
-          <w:szCs w:val="24"/>
-          <w:lang w:val="es-ES"/>
-        </w:rPr>
-      </w:pPr>
-      <w:r>
-        <w:rPr>
-          <w:rFonts w:ascii="Arial" w:hAnsi="Arial" w:eastAsia="Arial" w:cs="Arial"/>
+          <w:rFonts w:eastAsiaTheme="minorEastAsia"/>
+          <w:sz w:val="24"/>
+          <w:szCs w:val="24"/>
+          <w:lang w:val="es-ES"/>
+        </w:rPr>
+      </w:pPr>
+      <w:r>
+        <w:rPr>
+          <w:rFonts w:ascii="Arial" w:eastAsia="Arial" w:hAnsi="Arial" w:cs="Arial"/>
           <w:sz w:val="24"/>
           <w:szCs w:val="24"/>
           <w:lang w:val="es-ES"/>
@@ -1843,20 +2244,18 @@
         <w:pStyle w:val="ListParagraph"/>
         <w:numPr>
           <w:ilvl w:val="0"/>
-          <w:numId w:val="4"/>
+          <w:numId w:val="13"/>
         </w:numPr>
         <w:rPr>
-          <w:rFonts w:ascii="Arial" w:hAnsi="Arial" w:eastAsia="Arial" w:cs="Arial"/>
-          <w:i/>
-          <w:iCs/>
-          <w:sz w:val="24"/>
-          <w:szCs w:val="24"/>
-          <w:lang w:val="es-ES"/>
-        </w:rPr>
-      </w:pPr>
-      <w:r>
-        <w:rPr>
-          <w:rFonts w:ascii="Arial" w:hAnsi="Arial" w:eastAsia="Arial" w:cs="Arial"/>
+          <w:rFonts w:eastAsiaTheme="minorEastAsia"/>
+          <w:sz w:val="24"/>
+          <w:szCs w:val="24"/>
+          <w:lang w:val="es-ES"/>
+        </w:rPr>
+      </w:pPr>
+      <w:r>
+        <w:rPr>
+          <w:rFonts w:ascii="Arial" w:eastAsia="Arial" w:hAnsi="Arial" w:cs="Arial"/>
           <w:sz w:val="24"/>
           <w:szCs w:val="24"/>
           <w:lang w:val="es-ES"/>
@@ -1869,20 +2268,18 @@
         <w:pStyle w:val="ListParagraph"/>
         <w:numPr>
           <w:ilvl w:val="0"/>
-          <w:numId w:val="4"/>
+          <w:numId w:val="13"/>
         </w:numPr>
         <w:rPr>
-          <w:rFonts w:ascii="Arial" w:hAnsi="Arial" w:eastAsia="Arial" w:cs="Arial"/>
-          <w:i/>
-          <w:iCs/>
-          <w:sz w:val="24"/>
-          <w:szCs w:val="24"/>
-          <w:lang w:val="es-ES"/>
-        </w:rPr>
-      </w:pPr>
-      <w:r>
-        <w:rPr>
-          <w:rFonts w:ascii="Arial" w:hAnsi="Arial" w:eastAsia="Arial" w:cs="Arial"/>
+          <w:rFonts w:eastAsiaTheme="minorEastAsia"/>
+          <w:sz w:val="24"/>
+          <w:szCs w:val="24"/>
+          <w:lang w:val="es-ES"/>
+        </w:rPr>
+      </w:pPr>
+      <w:r>
+        <w:rPr>
+          <w:rFonts w:ascii="Arial" w:eastAsia="Arial" w:hAnsi="Arial" w:cs="Arial"/>
           <w:sz w:val="24"/>
           <w:szCs w:val="24"/>
           <w:lang w:val="es-ES"/>
@@ -1892,7 +2289,7 @@
       <w:proofErr w:type="spellStart"/>
       <w:r>
         <w:rPr>
-          <w:rFonts w:ascii="Arial" w:hAnsi="Arial" w:eastAsia="Arial" w:cs="Arial"/>
+          <w:rFonts w:ascii="Arial" w:eastAsia="Arial" w:hAnsi="Arial" w:cs="Arial"/>
           <w:sz w:val="24"/>
           <w:szCs w:val="24"/>
           <w:lang w:val="es-ES"/>
@@ -1902,7 +2299,7 @@
       <w:proofErr w:type="spellEnd"/>
       <w:r>
         <w:rPr>
-          <w:rFonts w:ascii="Arial" w:hAnsi="Arial" w:eastAsia="Arial" w:cs="Arial"/>
+          <w:rFonts w:ascii="Arial" w:eastAsia="Arial" w:hAnsi="Arial" w:cs="Arial"/>
           <w:sz w:val="24"/>
           <w:szCs w:val="24"/>
           <w:lang w:val="es-ES"/>
@@ -1915,10 +2312,50 @@
         <w:pStyle w:val="ListParagraph"/>
         <w:numPr>
           <w:ilvl w:val="0"/>
-          <w:numId w:val="4"/>
+          <w:numId w:val="13"/>
         </w:numPr>
         <w:rPr>
-          <w:rFonts w:ascii="Arial" w:hAnsi="Arial" w:eastAsia="Arial" w:cs="Arial"/>
+          <w:rFonts w:eastAsiaTheme="minorEastAsia"/>
+          <w:sz w:val="24"/>
+          <w:szCs w:val="24"/>
+          <w:lang w:val="es-ES"/>
+        </w:rPr>
+      </w:pPr>
+      <w:r>
+        <w:rPr>
+          <w:rFonts w:ascii="Arial" w:eastAsia="Arial" w:hAnsi="Arial" w:cs="Arial"/>
+          <w:sz w:val="24"/>
+          <w:szCs w:val="24"/>
+          <w:lang w:val="es-ES"/>
+        </w:rPr>
+        <w:t xml:space="preserve">Pueden visualizar reseñas de </w:t>
+      </w:r>
+      <w:proofErr w:type="spellStart"/>
+      <w:r>
+        <w:rPr>
+          <w:rFonts w:ascii="Arial" w:eastAsia="Arial" w:hAnsi="Arial" w:cs="Arial"/>
+          <w:sz w:val="24"/>
+          <w:szCs w:val="24"/>
+          <w:lang w:val="es-ES"/>
+        </w:rPr>
+        <w:t>cat-sitters</w:t>
+      </w:r>
+      <w:proofErr w:type="spellEnd"/>
+      <w:r>
+        <w:rPr>
+          <w:rFonts w:ascii="Arial" w:eastAsia="Arial" w:hAnsi="Arial" w:cs="Arial"/>
+          <w:sz w:val="24"/>
+          <w:szCs w:val="24"/>
+          <w:lang w:val="es-ES"/>
+        </w:rPr>
+        <w:t>.</w:t>
+      </w:r>
+    </w:p>
+    <w:p>
+      <w:pPr>
+        <w:pStyle w:val="ListParagraph"/>
+        <w:rPr>
+          <w:rFonts w:ascii="Arial" w:eastAsia="Arial" w:hAnsi="Arial" w:cs="Arial"/>
           <w:i/>
           <w:iCs/>
           <w:sz w:val="24"/>
@@ -1926,41 +2363,12 @@
           <w:lang w:val="es-ES"/>
         </w:rPr>
       </w:pPr>
-      <w:r>
-        <w:rPr>
-          <w:rFonts w:ascii="Arial" w:hAnsi="Arial" w:eastAsia="Arial" w:cs="Arial"/>
-          <w:sz w:val="24"/>
-          <w:szCs w:val="24"/>
-          <w:lang w:val="es-ES"/>
-        </w:rPr>
-        <w:t xml:space="preserve">Pueden visualizar reseñas de </w:t>
-      </w:r>
-      <w:proofErr w:type="spellStart"/>
-      <w:r>
-        <w:rPr>
-          <w:rFonts w:ascii="Arial" w:hAnsi="Arial" w:eastAsia="Arial" w:cs="Arial"/>
-          <w:sz w:val="24"/>
-          <w:szCs w:val="24"/>
-          <w:lang w:val="es-ES"/>
-        </w:rPr>
-        <w:t>cat-sitters</w:t>
-      </w:r>
-      <w:proofErr w:type="spellEnd"/>
-      <w:r>
-        <w:rPr>
-          <w:rFonts w:ascii="Arial" w:hAnsi="Arial" w:eastAsia="Arial" w:cs="Arial"/>
-          <w:sz w:val="24"/>
-          <w:szCs w:val="24"/>
-          <w:lang w:val="es-ES"/>
-        </w:rPr>
-        <w:t>.</w:t>
-      </w:r>
     </w:p>
     <w:p>
       <w:pPr>
         <w:pStyle w:val="ListParagraph"/>
         <w:rPr>
-          <w:rFonts w:ascii="Arial" w:hAnsi="Arial" w:eastAsia="Arial" w:cs="Arial"/>
+          <w:rFonts w:ascii="Arial" w:eastAsia="Arial" w:hAnsi="Arial" w:cs="Arial"/>
           <w:i/>
           <w:iCs/>
           <w:sz w:val="24"/>
@@ -1971,9 +2379,8 @@
     </w:p>
     <w:p>
       <w:pPr>
-        <w:pStyle w:val="ListParagraph"/>
-        <w:rPr>
-          <w:rFonts w:ascii="Arial" w:hAnsi="Arial" w:eastAsia="Arial" w:cs="Arial"/>
+        <w:rPr>
+          <w:rFonts w:ascii="Arial" w:eastAsia="Arial" w:hAnsi="Arial" w:cs="Arial"/>
           <w:i/>
           <w:iCs/>
           <w:sz w:val="24"/>
@@ -1981,21 +2388,20 @@
           <w:lang w:val="es-ES"/>
         </w:rPr>
       </w:pPr>
-    </w:p>
-    <w:p>
-      <w:pPr>
-        <w:rPr>
-          <w:rFonts w:ascii="Arial" w:hAnsi="Arial" w:eastAsia="Arial" w:cs="Arial"/>
+      <w:r>
+        <w:rPr>
+          <w:rFonts w:ascii="Arial" w:eastAsia="Arial" w:hAnsi="Arial" w:cs="Arial"/>
           <w:i/>
           <w:iCs/>
           <w:sz w:val="24"/>
           <w:szCs w:val="24"/>
           <w:lang w:val="es-ES"/>
         </w:rPr>
-      </w:pPr>
-      <w:r>
-        <w:rPr>
-          <w:rFonts w:ascii="Arial" w:hAnsi="Arial" w:eastAsia="Arial" w:cs="Arial"/>
+        <w:t xml:space="preserve">3. </w:t>
+      </w:r>
+      <w:r>
+        <w:rPr>
+          <w:rFonts w:ascii="Arial" w:eastAsia="Arial" w:hAnsi="Arial" w:cs="Arial"/>
           <w:i/>
           <w:iCs/>
           <w:sz w:val="24"/>
@@ -2007,7 +2413,7 @@
       <w:proofErr w:type="spellStart"/>
       <w:r>
         <w:rPr>
-          <w:rFonts w:ascii="Arial" w:hAnsi="Arial" w:eastAsia="Arial" w:cs="Arial"/>
+          <w:rFonts w:ascii="Arial" w:eastAsia="Arial" w:hAnsi="Arial" w:cs="Arial"/>
           <w:i/>
           <w:iCs/>
           <w:sz w:val="24"/>
@@ -2019,7 +2425,7 @@
       <w:proofErr w:type="spellEnd"/>
       <w:r>
         <w:rPr>
-          <w:rFonts w:ascii="Arial" w:hAnsi="Arial" w:eastAsia="Arial" w:cs="Arial"/>
+          <w:rFonts w:ascii="Arial" w:eastAsia="Arial" w:hAnsi="Arial" w:cs="Arial"/>
           <w:i/>
           <w:iCs/>
           <w:sz w:val="24"/>
@@ -2030,7 +2436,7 @@
       </w:r>
       <w:r>
         <w:rPr>
-          <w:rFonts w:ascii="Arial" w:hAnsi="Arial" w:eastAsia="Arial" w:cs="Arial"/>
+          <w:rFonts w:ascii="Arial" w:eastAsia="Arial" w:hAnsi="Arial" w:cs="Arial"/>
           <w:i/>
           <w:iCs/>
           <w:sz w:val="24"/>
@@ -2042,7 +2448,7 @@
       <w:proofErr w:type="spellStart"/>
       <w:r>
         <w:rPr>
-          <w:rFonts w:ascii="Arial" w:hAnsi="Arial" w:eastAsia="Arial" w:cs="Arial"/>
+          <w:rFonts w:ascii="Arial" w:eastAsia="Arial" w:hAnsi="Arial" w:cs="Arial"/>
           <w:i/>
           <w:iCs/>
           <w:sz w:val="24"/>
@@ -2054,7 +2460,7 @@
       <w:proofErr w:type="spellEnd"/>
       <w:r>
         <w:rPr>
-          <w:rFonts w:ascii="Arial" w:hAnsi="Arial" w:eastAsia="Arial" w:cs="Arial"/>
+          <w:rFonts w:ascii="Arial" w:eastAsia="Arial" w:hAnsi="Arial" w:cs="Arial"/>
           <w:i/>
           <w:iCs/>
           <w:sz w:val="24"/>
@@ -2069,18 +2475,18 @@
         <w:pStyle w:val="ListParagraph"/>
         <w:numPr>
           <w:ilvl w:val="0"/>
-          <w:numId w:val="5"/>
+          <w:numId w:val="12"/>
         </w:numPr>
         <w:rPr>
-          <w:rFonts w:ascii="Arial" w:hAnsi="Arial" w:eastAsia="Arial" w:cs="Arial"/>
-          <w:sz w:val="24"/>
-          <w:szCs w:val="24"/>
-          <w:lang w:val="es-ES"/>
-        </w:rPr>
-      </w:pPr>
-      <w:r>
-        <w:rPr>
-          <w:rFonts w:ascii="Arial" w:hAnsi="Arial" w:eastAsia="Arial" w:cs="Arial"/>
+          <w:rFonts w:eastAsiaTheme="minorEastAsia"/>
+          <w:sz w:val="24"/>
+          <w:szCs w:val="24"/>
+          <w:lang w:val="es-ES"/>
+        </w:rPr>
+      </w:pPr>
+      <w:r>
+        <w:rPr>
+          <w:rFonts w:ascii="Arial" w:eastAsia="Arial" w:hAnsi="Arial" w:cs="Arial"/>
           <w:sz w:val="24"/>
           <w:szCs w:val="24"/>
           <w:lang w:val="es-ES"/>
@@ -2090,7 +2496,7 @@
       <w:proofErr w:type="spellStart"/>
       <w:r>
         <w:rPr>
-          <w:rFonts w:ascii="Arial" w:hAnsi="Arial" w:eastAsia="Arial" w:cs="Arial"/>
+          <w:rFonts w:ascii="Arial" w:eastAsia="Arial" w:hAnsi="Arial" w:cs="Arial"/>
           <w:sz w:val="24"/>
           <w:szCs w:val="24"/>
           <w:lang w:val="es-ES"/>
@@ -2100,7 +2506,7 @@
       <w:proofErr w:type="spellEnd"/>
       <w:r>
         <w:rPr>
-          <w:rFonts w:ascii="Arial" w:hAnsi="Arial" w:eastAsia="Arial" w:cs="Arial"/>
+          <w:rFonts w:ascii="Arial" w:eastAsia="Arial" w:hAnsi="Arial" w:cs="Arial"/>
           <w:sz w:val="24"/>
           <w:szCs w:val="24"/>
           <w:lang w:val="es-ES"/>
@@ -2113,18 +2519,18 @@
         <w:pStyle w:val="ListParagraph"/>
         <w:numPr>
           <w:ilvl w:val="0"/>
-          <w:numId w:val="5"/>
+          <w:numId w:val="12"/>
         </w:numPr>
         <w:rPr>
-          <w:rFonts w:ascii="Arial" w:hAnsi="Arial" w:eastAsia="Arial" w:cs="Arial"/>
-          <w:sz w:val="24"/>
-          <w:szCs w:val="24"/>
-          <w:lang w:val="es-ES"/>
-        </w:rPr>
-      </w:pPr>
-      <w:r>
-        <w:rPr>
-          <w:rFonts w:ascii="Arial" w:hAnsi="Arial" w:eastAsia="Arial" w:cs="Arial"/>
+          <w:rFonts w:eastAsiaTheme="minorEastAsia"/>
+          <w:sz w:val="24"/>
+          <w:szCs w:val="24"/>
+          <w:lang w:val="es-ES"/>
+        </w:rPr>
+      </w:pPr>
+      <w:r>
+        <w:rPr>
+          <w:rFonts w:ascii="Arial" w:eastAsia="Arial" w:hAnsi="Arial" w:cs="Arial"/>
           <w:sz w:val="24"/>
           <w:szCs w:val="24"/>
           <w:lang w:val="es-ES"/>
@@ -2137,18 +2543,18 @@
         <w:pStyle w:val="ListParagraph"/>
         <w:numPr>
           <w:ilvl w:val="0"/>
-          <w:numId w:val="5"/>
+          <w:numId w:val="12"/>
         </w:numPr>
         <w:rPr>
-          <w:rFonts w:ascii="Arial" w:hAnsi="Arial" w:eastAsia="Arial" w:cs="Arial"/>
-          <w:sz w:val="24"/>
-          <w:szCs w:val="24"/>
-          <w:lang w:val="es-ES"/>
-        </w:rPr>
-      </w:pPr>
-      <w:r>
-        <w:rPr>
-          <w:rFonts w:ascii="Arial" w:hAnsi="Arial" w:eastAsia="Arial" w:cs="Arial"/>
+          <w:rFonts w:eastAsiaTheme="minorEastAsia"/>
+          <w:sz w:val="24"/>
+          <w:szCs w:val="24"/>
+          <w:lang w:val="es-ES"/>
+        </w:rPr>
+      </w:pPr>
+      <w:r>
+        <w:rPr>
+          <w:rFonts w:ascii="Arial" w:eastAsia="Arial" w:hAnsi="Arial" w:cs="Arial"/>
           <w:sz w:val="24"/>
           <w:szCs w:val="24"/>
           <w:lang w:val="es-ES"/>
@@ -2161,18 +2567,18 @@
         <w:pStyle w:val="ListParagraph"/>
         <w:numPr>
           <w:ilvl w:val="0"/>
-          <w:numId w:val="5"/>
+          <w:numId w:val="12"/>
         </w:numPr>
         <w:rPr>
-          <w:rFonts w:ascii="Arial" w:hAnsi="Arial" w:eastAsia="Arial" w:cs="Arial"/>
-          <w:sz w:val="24"/>
-          <w:szCs w:val="24"/>
-          <w:lang w:val="es-ES"/>
-        </w:rPr>
-      </w:pPr>
-      <w:r>
-        <w:rPr>
-          <w:rFonts w:ascii="Arial" w:hAnsi="Arial" w:eastAsia="Arial" w:cs="Arial"/>
+          <w:rFonts w:eastAsiaTheme="minorEastAsia"/>
+          <w:sz w:val="24"/>
+          <w:szCs w:val="24"/>
+          <w:lang w:val="es-ES"/>
+        </w:rPr>
+      </w:pPr>
+      <w:r>
+        <w:rPr>
+          <w:rFonts w:ascii="Arial" w:eastAsia="Arial" w:hAnsi="Arial" w:cs="Arial"/>
           <w:sz w:val="24"/>
           <w:szCs w:val="24"/>
           <w:lang w:val="es-ES"/>
@@ -2185,23 +2591,22 @@
         <w:pStyle w:val="ListParagraph"/>
         <w:numPr>
           <w:ilvl w:val="0"/>
-          <w:numId w:val="5"/>
+          <w:numId w:val="12"/>
         </w:numPr>
         <w:rPr>
-          <w:rFonts w:ascii="Arial" w:hAnsi="Arial" w:eastAsia="Arial" w:cs="Arial"/>
-          <w:sz w:val="24"/>
-          <w:szCs w:val="24"/>
-          <w:lang w:val="es-ES"/>
-        </w:rPr>
-      </w:pPr>
-      <w:r>
-        <w:rPr>
-          <w:rFonts w:ascii="Arial" w:hAnsi="Arial" w:eastAsia="Arial" w:cs="Arial"/>
-          <w:sz w:val="24"/>
-          <w:szCs w:val="24"/>
-          <w:lang w:val="es-ES"/>
-        </w:rPr>
-        <w:lastRenderedPageBreak/>
+          <w:rFonts w:eastAsiaTheme="minorEastAsia"/>
+          <w:sz w:val="24"/>
+          <w:szCs w:val="24"/>
+          <w:lang w:val="es-ES"/>
+        </w:rPr>
+      </w:pPr>
+      <w:r>
+        <w:rPr>
+          <w:rFonts w:ascii="Arial" w:eastAsia="Arial" w:hAnsi="Arial" w:cs="Arial"/>
+          <w:sz w:val="24"/>
+          <w:szCs w:val="24"/>
+          <w:lang w:val="es-ES"/>
+        </w:rPr>
         <w:t>Puede añadir artículos a la sección de consejos.</w:t>
       </w:r>
     </w:p>
@@ -2210,18 +2615,18 @@
         <w:pStyle w:val="ListParagraph"/>
         <w:numPr>
           <w:ilvl w:val="0"/>
-          <w:numId w:val="5"/>
+          <w:numId w:val="12"/>
         </w:numPr>
         <w:rPr>
-          <w:rFonts w:ascii="Arial" w:hAnsi="Arial" w:eastAsia="Arial" w:cs="Arial"/>
-          <w:sz w:val="24"/>
-          <w:szCs w:val="24"/>
-          <w:lang w:val="es-ES"/>
-        </w:rPr>
-      </w:pPr>
-      <w:r>
-        <w:rPr>
-          <w:rFonts w:ascii="Arial" w:hAnsi="Arial" w:eastAsia="Arial" w:cs="Arial"/>
+          <w:rFonts w:eastAsiaTheme="minorEastAsia"/>
+          <w:sz w:val="24"/>
+          <w:szCs w:val="24"/>
+          <w:lang w:val="es-ES"/>
+        </w:rPr>
+      </w:pPr>
+      <w:r>
+        <w:rPr>
+          <w:rFonts w:ascii="Arial" w:eastAsia="Arial" w:hAnsi="Arial" w:cs="Arial"/>
           <w:sz w:val="24"/>
           <w:szCs w:val="24"/>
           <w:lang w:val="es-ES"/>
@@ -2234,20 +2639,18 @@
         <w:pStyle w:val="ListParagraph"/>
         <w:numPr>
           <w:ilvl w:val="0"/>
-          <w:numId w:val="5"/>
+          <w:numId w:val="12"/>
         </w:numPr>
         <w:rPr>
-          <w:rFonts w:ascii="Arial" w:hAnsi="Arial" w:eastAsia="Arial" w:cs="Arial"/>
-          <w:i/>
-          <w:iCs/>
-          <w:sz w:val="24"/>
-          <w:szCs w:val="24"/>
-          <w:lang w:val="es-ES"/>
-        </w:rPr>
-      </w:pPr>
-      <w:r>
-        <w:rPr>
-          <w:rFonts w:ascii="Arial" w:hAnsi="Arial" w:eastAsia="Arial" w:cs="Arial"/>
+          <w:rFonts w:eastAsiaTheme="minorEastAsia"/>
+          <w:sz w:val="24"/>
+          <w:szCs w:val="24"/>
+          <w:lang w:val="es-ES"/>
+        </w:rPr>
+      </w:pPr>
+      <w:r>
+        <w:rPr>
+          <w:rFonts w:ascii="Arial" w:eastAsia="Arial" w:hAnsi="Arial" w:cs="Arial"/>
           <w:sz w:val="24"/>
           <w:szCs w:val="24"/>
           <w:lang w:val="es-ES"/>
@@ -2257,7 +2660,7 @@
       <w:proofErr w:type="spellStart"/>
       <w:r>
         <w:rPr>
-          <w:rFonts w:ascii="Arial" w:hAnsi="Arial" w:eastAsia="Arial" w:cs="Arial"/>
+          <w:rFonts w:ascii="Arial" w:eastAsia="Arial" w:hAnsi="Arial" w:cs="Arial"/>
           <w:sz w:val="24"/>
           <w:szCs w:val="24"/>
           <w:lang w:val="es-ES"/>
@@ -2267,7 +2670,7 @@
       <w:proofErr w:type="spellEnd"/>
       <w:r>
         <w:rPr>
-          <w:rFonts w:ascii="Arial" w:hAnsi="Arial" w:eastAsia="Arial" w:cs="Arial"/>
+          <w:rFonts w:ascii="Arial" w:eastAsia="Arial" w:hAnsi="Arial" w:cs="Arial"/>
           <w:sz w:val="24"/>
           <w:szCs w:val="24"/>
           <w:lang w:val="es-ES"/>
@@ -2280,18 +2683,18 @@
         <w:pStyle w:val="ListParagraph"/>
         <w:numPr>
           <w:ilvl w:val="0"/>
-          <w:numId w:val="5"/>
+          <w:numId w:val="12"/>
         </w:numPr>
         <w:rPr>
-          <w:rFonts w:ascii="Arial" w:hAnsi="Arial" w:eastAsia="Arial" w:cs="Arial"/>
-          <w:sz w:val="24"/>
-          <w:szCs w:val="24"/>
-          <w:lang w:val="es-ES"/>
-        </w:rPr>
-      </w:pPr>
-      <w:r>
-        <w:rPr>
-          <w:rFonts w:ascii="Arial" w:hAnsi="Arial" w:eastAsia="Arial" w:cs="Arial"/>
+          <w:rFonts w:eastAsiaTheme="minorEastAsia"/>
+          <w:sz w:val="24"/>
+          <w:szCs w:val="24"/>
+          <w:lang w:val="es-ES"/>
+        </w:rPr>
+      </w:pPr>
+      <w:r>
+        <w:rPr>
+          <w:rFonts w:ascii="Arial" w:eastAsia="Arial" w:hAnsi="Arial" w:cs="Arial"/>
           <w:sz w:val="24"/>
           <w:szCs w:val="24"/>
           <w:lang w:val="es-ES"/>
@@ -2301,7 +2704,7 @@
       <w:proofErr w:type="spellStart"/>
       <w:r>
         <w:rPr>
-          <w:rFonts w:ascii="Arial" w:hAnsi="Arial" w:eastAsia="Arial" w:cs="Arial"/>
+          <w:rFonts w:ascii="Arial" w:eastAsia="Arial" w:hAnsi="Arial" w:cs="Arial"/>
           <w:sz w:val="24"/>
           <w:szCs w:val="24"/>
           <w:lang w:val="es-ES"/>
@@ -2311,7 +2714,7 @@
       <w:proofErr w:type="spellEnd"/>
       <w:r>
         <w:rPr>
-          <w:rFonts w:ascii="Arial" w:hAnsi="Arial" w:eastAsia="Arial" w:cs="Arial"/>
+          <w:rFonts w:ascii="Arial" w:eastAsia="Arial" w:hAnsi="Arial" w:cs="Arial"/>
           <w:sz w:val="24"/>
           <w:szCs w:val="24"/>
           <w:lang w:val="es-ES"/>
@@ -2324,18 +2727,18 @@
         <w:pStyle w:val="ListParagraph"/>
         <w:numPr>
           <w:ilvl w:val="0"/>
-          <w:numId w:val="5"/>
+          <w:numId w:val="12"/>
         </w:numPr>
         <w:rPr>
-          <w:rFonts w:ascii="Arial" w:hAnsi="Arial" w:eastAsia="Arial" w:cs="Arial"/>
-          <w:sz w:val="24"/>
-          <w:szCs w:val="24"/>
-          <w:lang w:val="es-ES"/>
-        </w:rPr>
-      </w:pPr>
-      <w:r>
-        <w:rPr>
-          <w:rFonts w:ascii="Arial" w:hAnsi="Arial" w:eastAsia="Arial" w:cs="Arial"/>
+          <w:rFonts w:eastAsiaTheme="minorEastAsia"/>
+          <w:sz w:val="24"/>
+          <w:szCs w:val="24"/>
+          <w:lang w:val="es-ES"/>
+        </w:rPr>
+      </w:pPr>
+      <w:r>
+        <w:rPr>
+          <w:rFonts w:ascii="Arial" w:eastAsia="Arial" w:hAnsi="Arial" w:cs="Arial"/>
           <w:sz w:val="24"/>
           <w:szCs w:val="24"/>
           <w:lang w:val="es-ES"/>
@@ -2345,7 +2748,7 @@
       <w:proofErr w:type="spellStart"/>
       <w:r>
         <w:rPr>
-          <w:rFonts w:ascii="Arial" w:hAnsi="Arial" w:eastAsia="Arial" w:cs="Arial"/>
+          <w:rFonts w:ascii="Arial" w:eastAsia="Arial" w:hAnsi="Arial" w:cs="Arial"/>
           <w:sz w:val="24"/>
           <w:szCs w:val="24"/>
           <w:lang w:val="es-ES"/>
@@ -2355,7 +2758,7 @@
       <w:proofErr w:type="spellEnd"/>
       <w:r>
         <w:rPr>
-          <w:rFonts w:ascii="Arial" w:hAnsi="Arial" w:eastAsia="Arial" w:cs="Arial"/>
+          <w:rFonts w:ascii="Arial" w:eastAsia="Arial" w:hAnsi="Arial" w:cs="Arial"/>
           <w:sz w:val="24"/>
           <w:szCs w:val="24"/>
           <w:lang w:val="es-ES"/>
@@ -2364,7 +2767,7 @@
       </w:r>
     </w:p>
     <w:sectPr>
-      <w:pgSz w:w="12240" w:h="15840" w:orient="portrait"/>
+      <w:pgSz w:w="12240" w:h="15840"/>
       <w:pgMar w:top="1440" w:right="1440" w:bottom="1440" w:left="1440" w:header="720" w:footer="720" w:gutter="0"/>
       <w:cols w:space="720"/>
       <w:docGrid w:linePitch="360"/>
@@ -2465,6 +2868,92 @@
     </w:lvl>
   </w:abstractNum>
   <w:abstractNum w:abstractNumId="1" w15:restartNumberingAfterBreak="0">
+    <w:nsid w:val="103B4F15"/>
+    <w:multiLevelType w:val="hybridMultilevel"/>
+    <w:tmpl w:val="FFFFFFFF"/>
+    <w:lvl w:ilvl="0" w:tplc="1C7AE0BC">
+      <w:start w:val="1"/>
+      <w:numFmt w:val="decimal"/>
+      <w:lvlText w:val="%1."/>
+      <w:lvlJc w:val="left"/>
+      <w:pPr>
+        <w:ind w:left="720" w:hanging="360"/>
+      </w:pPr>
+    </w:lvl>
+    <w:lvl w:ilvl="1" w:tplc="16B22B56">
+      <w:start w:val="1"/>
+      <w:numFmt w:val="lowerLetter"/>
+      <w:lvlText w:val="%2."/>
+      <w:lvlJc w:val="left"/>
+      <w:pPr>
+        <w:ind w:left="1440" w:hanging="360"/>
+      </w:pPr>
+    </w:lvl>
+    <w:lvl w:ilvl="2" w:tplc="00EEFBC4">
+      <w:start w:val="1"/>
+      <w:numFmt w:val="lowerRoman"/>
+      <w:lvlText w:val="%3."/>
+      <w:lvlJc w:val="right"/>
+      <w:pPr>
+        <w:ind w:left="2160" w:hanging="180"/>
+      </w:pPr>
+    </w:lvl>
+    <w:lvl w:ilvl="3" w:tplc="2FF67520">
+      <w:start w:val="1"/>
+      <w:numFmt w:val="decimal"/>
+      <w:lvlText w:val="%4."/>
+      <w:lvlJc w:val="left"/>
+      <w:pPr>
+        <w:ind w:left="2880" w:hanging="360"/>
+      </w:pPr>
+    </w:lvl>
+    <w:lvl w:ilvl="4" w:tplc="D31EE0FC">
+      <w:start w:val="1"/>
+      <w:numFmt w:val="lowerLetter"/>
+      <w:lvlText w:val="%5."/>
+      <w:lvlJc w:val="left"/>
+      <w:pPr>
+        <w:ind w:left="3600" w:hanging="360"/>
+      </w:pPr>
+    </w:lvl>
+    <w:lvl w:ilvl="5" w:tplc="A6B4C938">
+      <w:start w:val="1"/>
+      <w:numFmt w:val="lowerRoman"/>
+      <w:lvlText w:val="%6."/>
+      <w:lvlJc w:val="right"/>
+      <w:pPr>
+        <w:ind w:left="4320" w:hanging="180"/>
+      </w:pPr>
+    </w:lvl>
+    <w:lvl w:ilvl="6" w:tplc="EF76171C">
+      <w:start w:val="1"/>
+      <w:numFmt w:val="decimal"/>
+      <w:lvlText w:val="%7."/>
+      <w:lvlJc w:val="left"/>
+      <w:pPr>
+        <w:ind w:left="5040" w:hanging="360"/>
+      </w:pPr>
+    </w:lvl>
+    <w:lvl w:ilvl="7" w:tplc="0C6C11A0">
+      <w:start w:val="1"/>
+      <w:numFmt w:val="lowerLetter"/>
+      <w:lvlText w:val="%8."/>
+      <w:lvlJc w:val="left"/>
+      <w:pPr>
+        <w:ind w:left="5760" w:hanging="360"/>
+      </w:pPr>
+    </w:lvl>
+    <w:lvl w:ilvl="8" w:tplc="AEBCECCE">
+      <w:start w:val="1"/>
+      <w:numFmt w:val="lowerRoman"/>
+      <w:lvlText w:val="%9."/>
+      <w:lvlJc w:val="right"/>
+      <w:pPr>
+        <w:ind w:left="6480" w:hanging="180"/>
+      </w:pPr>
+    </w:lvl>
+  </w:abstractNum>
+  <w:abstractNum w:abstractNumId="2" w15:restartNumberingAfterBreak="0">
     <w:nsid w:val="11924195"/>
     <w:multiLevelType w:val="hybridMultilevel"/>
     <w:tmpl w:val="42507462"/>
@@ -2477,7 +2966,7 @@
         <w:ind w:left="720" w:hanging="360"/>
       </w:pPr>
       <w:rPr>
-        <w:rFonts w:hint="default" w:ascii="Courier New" w:hAnsi="Courier New" w:cs="Courier New"/>
+        <w:rFonts w:ascii="Courier New" w:hAnsi="Courier New" w:cs="Courier New" w:hint="default"/>
       </w:rPr>
     </w:lvl>
     <w:lvl w:ilvl="1" w:tplc="04090003" w:tentative="1">
@@ -2489,7 +2978,7 @@
         <w:ind w:left="1440" w:hanging="360"/>
       </w:pPr>
       <w:rPr>
-        <w:rFonts w:hint="default" w:ascii="Courier New" w:hAnsi="Courier New" w:cs="Courier New"/>
+        <w:rFonts w:ascii="Courier New" w:hAnsi="Courier New" w:cs="Courier New" w:hint="default"/>
       </w:rPr>
     </w:lvl>
     <w:lvl w:ilvl="2" w:tplc="04090005" w:tentative="1">
@@ -2501,7 +2990,7 @@
         <w:ind w:left="2160" w:hanging="360"/>
       </w:pPr>
       <w:rPr>
-        <w:rFonts w:hint="default" w:ascii="Wingdings" w:hAnsi="Wingdings"/>
+        <w:rFonts w:ascii="Wingdings" w:hAnsi="Wingdings" w:hint="default"/>
       </w:rPr>
     </w:lvl>
     <w:lvl w:ilvl="3" w:tplc="04090001" w:tentative="1">
@@ -2513,7 +3002,7 @@
         <w:ind w:left="2880" w:hanging="360"/>
       </w:pPr>
       <w:rPr>
-        <w:rFonts w:hint="default" w:ascii="Symbol" w:hAnsi="Symbol"/>
+        <w:rFonts w:ascii="Symbol" w:hAnsi="Symbol" w:hint="default"/>
       </w:rPr>
     </w:lvl>
     <w:lvl w:ilvl="4" w:tplc="04090003" w:tentative="1">
@@ -2525,7 +3014,7 @@
         <w:ind w:left="3600" w:hanging="360"/>
       </w:pPr>
       <w:rPr>
-        <w:rFonts w:hint="default" w:ascii="Courier New" w:hAnsi="Courier New" w:cs="Courier New"/>
+        <w:rFonts w:ascii="Courier New" w:hAnsi="Courier New" w:cs="Courier New" w:hint="default"/>
       </w:rPr>
     </w:lvl>
     <w:lvl w:ilvl="5" w:tplc="04090005" w:tentative="1">
@@ -2537,7 +3026,7 @@
         <w:ind w:left="4320" w:hanging="360"/>
       </w:pPr>
       <w:rPr>
-        <w:rFonts w:hint="default" w:ascii="Wingdings" w:hAnsi="Wingdings"/>
+        <w:rFonts w:ascii="Wingdings" w:hAnsi="Wingdings" w:hint="default"/>
       </w:rPr>
     </w:lvl>
     <w:lvl w:ilvl="6" w:tplc="04090001" w:tentative="1">
@@ -2549,7 +3038,7 @@
         <w:ind w:left="5040" w:hanging="360"/>
       </w:pPr>
       <w:rPr>
-        <w:rFonts w:hint="default" w:ascii="Symbol" w:hAnsi="Symbol"/>
+        <w:rFonts w:ascii="Symbol" w:hAnsi="Symbol" w:hint="default"/>
       </w:rPr>
     </w:lvl>
     <w:lvl w:ilvl="7" w:tplc="04090003" w:tentative="1">
@@ -2561,7 +3050,7 @@
         <w:ind w:left="5760" w:hanging="360"/>
       </w:pPr>
       <w:rPr>
-        <w:rFonts w:hint="default" w:ascii="Courier New" w:hAnsi="Courier New" w:cs="Courier New"/>
+        <w:rFonts w:ascii="Courier New" w:hAnsi="Courier New" w:cs="Courier New" w:hint="default"/>
       </w:rPr>
     </w:lvl>
     <w:lvl w:ilvl="8" w:tplc="04090005" w:tentative="1">
@@ -2573,11 +3062,699 @@
         <w:ind w:left="6480" w:hanging="360"/>
       </w:pPr>
       <w:rPr>
-        <w:rFonts w:hint="default" w:ascii="Wingdings" w:hAnsi="Wingdings"/>
+        <w:rFonts w:ascii="Wingdings" w:hAnsi="Wingdings" w:hint="default"/>
       </w:rPr>
     </w:lvl>
   </w:abstractNum>
-  <w:abstractNum w:abstractNumId="2" w15:restartNumberingAfterBreak="0">
+  <w:abstractNum w:abstractNumId="3" w15:restartNumberingAfterBreak="0">
+    <w:nsid w:val="122E2408"/>
+    <w:multiLevelType w:val="hybridMultilevel"/>
+    <w:tmpl w:val="228CDAC6"/>
+    <w:lvl w:ilvl="0" w:tplc="A0E29804">
+      <w:start w:val="1"/>
+      <w:numFmt w:val="decimal"/>
+      <w:lvlText w:val="%1."/>
+      <w:lvlJc w:val="left"/>
+      <w:pPr>
+        <w:ind w:left="720" w:hanging="360"/>
+      </w:pPr>
+    </w:lvl>
+    <w:lvl w:ilvl="1" w:tplc="5FA47808">
+      <w:start w:val="1"/>
+      <w:numFmt w:val="lowerLetter"/>
+      <w:lvlText w:val="%2."/>
+      <w:lvlJc w:val="left"/>
+      <w:pPr>
+        <w:ind w:left="1440" w:hanging="360"/>
+      </w:pPr>
+    </w:lvl>
+    <w:lvl w:ilvl="2" w:tplc="473C241C">
+      <w:start w:val="1"/>
+      <w:numFmt w:val="lowerRoman"/>
+      <w:lvlText w:val="%3."/>
+      <w:lvlJc w:val="right"/>
+      <w:pPr>
+        <w:ind w:left="2160" w:hanging="180"/>
+      </w:pPr>
+    </w:lvl>
+    <w:lvl w:ilvl="3" w:tplc="9D2C0D54">
+      <w:start w:val="1"/>
+      <w:numFmt w:val="decimal"/>
+      <w:lvlText w:val="%4."/>
+      <w:lvlJc w:val="left"/>
+      <w:pPr>
+        <w:ind w:left="2880" w:hanging="360"/>
+      </w:pPr>
+    </w:lvl>
+    <w:lvl w:ilvl="4" w:tplc="B3BE2868">
+      <w:start w:val="1"/>
+      <w:numFmt w:val="lowerLetter"/>
+      <w:lvlText w:val="%5."/>
+      <w:lvlJc w:val="left"/>
+      <w:pPr>
+        <w:ind w:left="3600" w:hanging="360"/>
+      </w:pPr>
+    </w:lvl>
+    <w:lvl w:ilvl="5" w:tplc="9834A97C">
+      <w:start w:val="1"/>
+      <w:numFmt w:val="lowerRoman"/>
+      <w:lvlText w:val="%6."/>
+      <w:lvlJc w:val="right"/>
+      <w:pPr>
+        <w:ind w:left="4320" w:hanging="180"/>
+      </w:pPr>
+    </w:lvl>
+    <w:lvl w:ilvl="6" w:tplc="86B2E206">
+      <w:start w:val="1"/>
+      <w:numFmt w:val="decimal"/>
+      <w:lvlText w:val="%7."/>
+      <w:lvlJc w:val="left"/>
+      <w:pPr>
+        <w:ind w:left="5040" w:hanging="360"/>
+      </w:pPr>
+    </w:lvl>
+    <w:lvl w:ilvl="7" w:tplc="C2F496BE">
+      <w:start w:val="1"/>
+      <w:numFmt w:val="lowerLetter"/>
+      <w:lvlText w:val="%8."/>
+      <w:lvlJc w:val="left"/>
+      <w:pPr>
+        <w:ind w:left="5760" w:hanging="360"/>
+      </w:pPr>
+    </w:lvl>
+    <w:lvl w:ilvl="8" w:tplc="6914A7AC">
+      <w:start w:val="1"/>
+      <w:numFmt w:val="lowerRoman"/>
+      <w:lvlText w:val="%9."/>
+      <w:lvlJc w:val="right"/>
+      <w:pPr>
+        <w:ind w:left="6480" w:hanging="180"/>
+      </w:pPr>
+    </w:lvl>
+  </w:abstractNum>
+  <w:abstractNum w:abstractNumId="4" w15:restartNumberingAfterBreak="0">
+    <w:nsid w:val="18B04E6A"/>
+    <w:multiLevelType w:val="hybridMultilevel"/>
+    <w:tmpl w:val="FFFFFFFF"/>
+    <w:lvl w:ilvl="0" w:tplc="0CE278AC">
+      <w:start w:val="1"/>
+      <w:numFmt w:val="decimal"/>
+      <w:lvlText w:val="%1."/>
+      <w:lvlJc w:val="left"/>
+      <w:pPr>
+        <w:ind w:left="720" w:hanging="360"/>
+      </w:pPr>
+    </w:lvl>
+    <w:lvl w:ilvl="1" w:tplc="F31E5C74">
+      <w:start w:val="1"/>
+      <w:numFmt w:val="lowerLetter"/>
+      <w:lvlText w:val="%2."/>
+      <w:lvlJc w:val="left"/>
+      <w:pPr>
+        <w:ind w:left="1440" w:hanging="360"/>
+      </w:pPr>
+    </w:lvl>
+    <w:lvl w:ilvl="2" w:tplc="6608B278">
+      <w:start w:val="1"/>
+      <w:numFmt w:val="lowerRoman"/>
+      <w:lvlText w:val="%3."/>
+      <w:lvlJc w:val="right"/>
+      <w:pPr>
+        <w:ind w:left="2160" w:hanging="180"/>
+      </w:pPr>
+    </w:lvl>
+    <w:lvl w:ilvl="3" w:tplc="27C8A49E">
+      <w:start w:val="1"/>
+      <w:numFmt w:val="decimal"/>
+      <w:lvlText w:val="%4."/>
+      <w:lvlJc w:val="left"/>
+      <w:pPr>
+        <w:ind w:left="2880" w:hanging="360"/>
+      </w:pPr>
+    </w:lvl>
+    <w:lvl w:ilvl="4" w:tplc="D45A231E">
+      <w:start w:val="1"/>
+      <w:numFmt w:val="lowerLetter"/>
+      <w:lvlText w:val="%5."/>
+      <w:lvlJc w:val="left"/>
+      <w:pPr>
+        <w:ind w:left="3600" w:hanging="360"/>
+      </w:pPr>
+    </w:lvl>
+    <w:lvl w:ilvl="5" w:tplc="7D02598A">
+      <w:start w:val="1"/>
+      <w:numFmt w:val="lowerRoman"/>
+      <w:lvlText w:val="%6."/>
+      <w:lvlJc w:val="right"/>
+      <w:pPr>
+        <w:ind w:left="4320" w:hanging="180"/>
+      </w:pPr>
+    </w:lvl>
+    <w:lvl w:ilvl="6" w:tplc="7E82B2F4">
+      <w:start w:val="1"/>
+      <w:numFmt w:val="decimal"/>
+      <w:lvlText w:val="%7."/>
+      <w:lvlJc w:val="left"/>
+      <w:pPr>
+        <w:ind w:left="5040" w:hanging="360"/>
+      </w:pPr>
+    </w:lvl>
+    <w:lvl w:ilvl="7" w:tplc="B3901968">
+      <w:start w:val="1"/>
+      <w:numFmt w:val="lowerLetter"/>
+      <w:lvlText w:val="%8."/>
+      <w:lvlJc w:val="left"/>
+      <w:pPr>
+        <w:ind w:left="5760" w:hanging="360"/>
+      </w:pPr>
+    </w:lvl>
+    <w:lvl w:ilvl="8" w:tplc="F84E6AEA">
+      <w:start w:val="1"/>
+      <w:numFmt w:val="lowerRoman"/>
+      <w:lvlText w:val="%9."/>
+      <w:lvlJc w:val="right"/>
+      <w:pPr>
+        <w:ind w:left="6480" w:hanging="180"/>
+      </w:pPr>
+    </w:lvl>
+  </w:abstractNum>
+  <w:abstractNum w:abstractNumId="5" w15:restartNumberingAfterBreak="0">
+    <w:nsid w:val="1C1338AC"/>
+    <w:multiLevelType w:val="hybridMultilevel"/>
+    <w:tmpl w:val="B742D6B4"/>
+    <w:lvl w:ilvl="0" w:tplc="6C06A75A">
+      <w:start w:val="1"/>
+      <w:numFmt w:val="lowerLetter"/>
+      <w:lvlText w:val="%1."/>
+      <w:lvlJc w:val="left"/>
+      <w:pPr>
+        <w:ind w:left="720" w:hanging="360"/>
+      </w:pPr>
+    </w:lvl>
+    <w:lvl w:ilvl="1" w:tplc="C672BCB4">
+      <w:start w:val="1"/>
+      <w:numFmt w:val="lowerLetter"/>
+      <w:lvlText w:val="%2."/>
+      <w:lvlJc w:val="left"/>
+      <w:pPr>
+        <w:ind w:left="1440" w:hanging="360"/>
+      </w:pPr>
+    </w:lvl>
+    <w:lvl w:ilvl="2" w:tplc="BB1E054A">
+      <w:start w:val="1"/>
+      <w:numFmt w:val="lowerRoman"/>
+      <w:lvlText w:val="%3."/>
+      <w:lvlJc w:val="right"/>
+      <w:pPr>
+        <w:ind w:left="2160" w:hanging="180"/>
+      </w:pPr>
+    </w:lvl>
+    <w:lvl w:ilvl="3" w:tplc="47ACF606">
+      <w:start w:val="1"/>
+      <w:numFmt w:val="decimal"/>
+      <w:lvlText w:val="%4."/>
+      <w:lvlJc w:val="left"/>
+      <w:pPr>
+        <w:ind w:left="2880" w:hanging="360"/>
+      </w:pPr>
+    </w:lvl>
+    <w:lvl w:ilvl="4" w:tplc="C9763EC4">
+      <w:start w:val="1"/>
+      <w:numFmt w:val="lowerLetter"/>
+      <w:lvlText w:val="%5."/>
+      <w:lvlJc w:val="left"/>
+      <w:pPr>
+        <w:ind w:left="3600" w:hanging="360"/>
+      </w:pPr>
+    </w:lvl>
+    <w:lvl w:ilvl="5" w:tplc="4120EFF4">
+      <w:start w:val="1"/>
+      <w:numFmt w:val="lowerRoman"/>
+      <w:lvlText w:val="%6."/>
+      <w:lvlJc w:val="right"/>
+      <w:pPr>
+        <w:ind w:left="4320" w:hanging="180"/>
+      </w:pPr>
+    </w:lvl>
+    <w:lvl w:ilvl="6" w:tplc="EF729278">
+      <w:start w:val="1"/>
+      <w:numFmt w:val="decimal"/>
+      <w:lvlText w:val="%7."/>
+      <w:lvlJc w:val="left"/>
+      <w:pPr>
+        <w:ind w:left="5040" w:hanging="360"/>
+      </w:pPr>
+    </w:lvl>
+    <w:lvl w:ilvl="7" w:tplc="ABCC5038">
+      <w:start w:val="1"/>
+      <w:numFmt w:val="lowerLetter"/>
+      <w:lvlText w:val="%8."/>
+      <w:lvlJc w:val="left"/>
+      <w:pPr>
+        <w:ind w:left="5760" w:hanging="360"/>
+      </w:pPr>
+    </w:lvl>
+    <w:lvl w:ilvl="8" w:tplc="F2D8F21C">
+      <w:start w:val="1"/>
+      <w:numFmt w:val="lowerRoman"/>
+      <w:lvlText w:val="%9."/>
+      <w:lvlJc w:val="right"/>
+      <w:pPr>
+        <w:ind w:left="6480" w:hanging="180"/>
+      </w:pPr>
+    </w:lvl>
+  </w:abstractNum>
+  <w:abstractNum w:abstractNumId="6" w15:restartNumberingAfterBreak="0">
+    <w:nsid w:val="31890E65"/>
+    <w:multiLevelType w:val="hybridMultilevel"/>
+    <w:tmpl w:val="FFFFFFFF"/>
+    <w:lvl w:ilvl="0" w:tplc="E0A4ACFC">
+      <w:start w:val="1"/>
+      <w:numFmt w:val="decimal"/>
+      <w:lvlText w:val="%1."/>
+      <w:lvlJc w:val="left"/>
+      <w:pPr>
+        <w:ind w:left="720" w:hanging="360"/>
+      </w:pPr>
+    </w:lvl>
+    <w:lvl w:ilvl="1" w:tplc="F466930A">
+      <w:start w:val="1"/>
+      <w:numFmt w:val="lowerLetter"/>
+      <w:lvlText w:val="%2."/>
+      <w:lvlJc w:val="left"/>
+      <w:pPr>
+        <w:ind w:left="1440" w:hanging="360"/>
+      </w:pPr>
+    </w:lvl>
+    <w:lvl w:ilvl="2" w:tplc="937C5F44">
+      <w:start w:val="1"/>
+      <w:numFmt w:val="lowerRoman"/>
+      <w:lvlText w:val="%3."/>
+      <w:lvlJc w:val="right"/>
+      <w:pPr>
+        <w:ind w:left="2160" w:hanging="180"/>
+      </w:pPr>
+    </w:lvl>
+    <w:lvl w:ilvl="3" w:tplc="3426EDD8">
+      <w:start w:val="1"/>
+      <w:numFmt w:val="decimal"/>
+      <w:lvlText w:val="%4."/>
+      <w:lvlJc w:val="left"/>
+      <w:pPr>
+        <w:ind w:left="2880" w:hanging="360"/>
+      </w:pPr>
+    </w:lvl>
+    <w:lvl w:ilvl="4" w:tplc="22C8DF3E">
+      <w:start w:val="1"/>
+      <w:numFmt w:val="lowerLetter"/>
+      <w:lvlText w:val="%5."/>
+      <w:lvlJc w:val="left"/>
+      <w:pPr>
+        <w:ind w:left="3600" w:hanging="360"/>
+      </w:pPr>
+    </w:lvl>
+    <w:lvl w:ilvl="5" w:tplc="FB48AE0E">
+      <w:start w:val="1"/>
+      <w:numFmt w:val="lowerRoman"/>
+      <w:lvlText w:val="%6."/>
+      <w:lvlJc w:val="right"/>
+      <w:pPr>
+        <w:ind w:left="4320" w:hanging="180"/>
+      </w:pPr>
+    </w:lvl>
+    <w:lvl w:ilvl="6" w:tplc="FB766468">
+      <w:start w:val="1"/>
+      <w:numFmt w:val="decimal"/>
+      <w:lvlText w:val="%7."/>
+      <w:lvlJc w:val="left"/>
+      <w:pPr>
+        <w:ind w:left="5040" w:hanging="360"/>
+      </w:pPr>
+    </w:lvl>
+    <w:lvl w:ilvl="7" w:tplc="433012A6">
+      <w:start w:val="1"/>
+      <w:numFmt w:val="lowerLetter"/>
+      <w:lvlText w:val="%8."/>
+      <w:lvlJc w:val="left"/>
+      <w:pPr>
+        <w:ind w:left="5760" w:hanging="360"/>
+      </w:pPr>
+    </w:lvl>
+    <w:lvl w:ilvl="8" w:tplc="E91ECFE0">
+      <w:start w:val="1"/>
+      <w:numFmt w:val="lowerRoman"/>
+      <w:lvlText w:val="%9."/>
+      <w:lvlJc w:val="right"/>
+      <w:pPr>
+        <w:ind w:left="6480" w:hanging="180"/>
+      </w:pPr>
+    </w:lvl>
+  </w:abstractNum>
+  <w:abstractNum w:abstractNumId="7" w15:restartNumberingAfterBreak="0">
+    <w:nsid w:val="3A68795B"/>
+    <w:multiLevelType w:val="hybridMultilevel"/>
+    <w:tmpl w:val="F48425F0"/>
+    <w:lvl w:ilvl="0" w:tplc="D73CB304">
+      <w:start w:val="1"/>
+      <w:numFmt w:val="decimal"/>
+      <w:lvlText w:val="%1."/>
+      <w:lvlJc w:val="left"/>
+      <w:pPr>
+        <w:ind w:left="720" w:hanging="360"/>
+      </w:pPr>
+    </w:lvl>
+    <w:lvl w:ilvl="1" w:tplc="4FD2A4F0">
+      <w:start w:val="1"/>
+      <w:numFmt w:val="lowerLetter"/>
+      <w:lvlText w:val="%2."/>
+      <w:lvlJc w:val="left"/>
+      <w:pPr>
+        <w:ind w:left="1440" w:hanging="360"/>
+      </w:pPr>
+    </w:lvl>
+    <w:lvl w:ilvl="2" w:tplc="F686225C">
+      <w:start w:val="1"/>
+      <w:numFmt w:val="lowerRoman"/>
+      <w:lvlText w:val="%3."/>
+      <w:lvlJc w:val="right"/>
+      <w:pPr>
+        <w:ind w:left="2160" w:hanging="180"/>
+      </w:pPr>
+    </w:lvl>
+    <w:lvl w:ilvl="3" w:tplc="688A0922">
+      <w:start w:val="1"/>
+      <w:numFmt w:val="decimal"/>
+      <w:lvlText w:val="%4."/>
+      <w:lvlJc w:val="left"/>
+      <w:pPr>
+        <w:ind w:left="2880" w:hanging="360"/>
+      </w:pPr>
+    </w:lvl>
+    <w:lvl w:ilvl="4" w:tplc="9FBA3100">
+      <w:start w:val="1"/>
+      <w:numFmt w:val="lowerLetter"/>
+      <w:lvlText w:val="%5."/>
+      <w:lvlJc w:val="left"/>
+      <w:pPr>
+        <w:ind w:left="3600" w:hanging="360"/>
+      </w:pPr>
+    </w:lvl>
+    <w:lvl w:ilvl="5" w:tplc="4354455E">
+      <w:start w:val="1"/>
+      <w:numFmt w:val="lowerRoman"/>
+      <w:lvlText w:val="%6."/>
+      <w:lvlJc w:val="right"/>
+      <w:pPr>
+        <w:ind w:left="4320" w:hanging="180"/>
+      </w:pPr>
+    </w:lvl>
+    <w:lvl w:ilvl="6" w:tplc="A5D429E6">
+      <w:start w:val="1"/>
+      <w:numFmt w:val="decimal"/>
+      <w:lvlText w:val="%7."/>
+      <w:lvlJc w:val="left"/>
+      <w:pPr>
+        <w:ind w:left="5040" w:hanging="360"/>
+      </w:pPr>
+    </w:lvl>
+    <w:lvl w:ilvl="7" w:tplc="DD909098">
+      <w:start w:val="1"/>
+      <w:numFmt w:val="lowerLetter"/>
+      <w:lvlText w:val="%8."/>
+      <w:lvlJc w:val="left"/>
+      <w:pPr>
+        <w:ind w:left="5760" w:hanging="360"/>
+      </w:pPr>
+    </w:lvl>
+    <w:lvl w:ilvl="8" w:tplc="967C9386">
+      <w:start w:val="1"/>
+      <w:numFmt w:val="lowerRoman"/>
+      <w:lvlText w:val="%9."/>
+      <w:lvlJc w:val="right"/>
+      <w:pPr>
+        <w:ind w:left="6480" w:hanging="180"/>
+      </w:pPr>
+    </w:lvl>
+  </w:abstractNum>
+  <w:abstractNum w:abstractNumId="8" w15:restartNumberingAfterBreak="0">
+    <w:nsid w:val="3BE04FA2"/>
+    <w:multiLevelType w:val="hybridMultilevel"/>
+    <w:tmpl w:val="A0DECB3C"/>
+    <w:lvl w:ilvl="0" w:tplc="478E7360">
+      <w:start w:val="1"/>
+      <w:numFmt w:val="decimal"/>
+      <w:lvlText w:val="%1."/>
+      <w:lvlJc w:val="left"/>
+      <w:pPr>
+        <w:ind w:left="720" w:hanging="360"/>
+      </w:pPr>
+    </w:lvl>
+    <w:lvl w:ilvl="1" w:tplc="C13007EC">
+      <w:start w:val="1"/>
+      <w:numFmt w:val="lowerLetter"/>
+      <w:lvlText w:val="%2."/>
+      <w:lvlJc w:val="left"/>
+      <w:pPr>
+        <w:ind w:left="1440" w:hanging="360"/>
+      </w:pPr>
+    </w:lvl>
+    <w:lvl w:ilvl="2" w:tplc="398058E0">
+      <w:start w:val="1"/>
+      <w:numFmt w:val="lowerRoman"/>
+      <w:lvlText w:val="%3."/>
+      <w:lvlJc w:val="right"/>
+      <w:pPr>
+        <w:ind w:left="2160" w:hanging="180"/>
+      </w:pPr>
+    </w:lvl>
+    <w:lvl w:ilvl="3" w:tplc="DBA879C0">
+      <w:start w:val="1"/>
+      <w:numFmt w:val="decimal"/>
+      <w:lvlText w:val="%4."/>
+      <w:lvlJc w:val="left"/>
+      <w:pPr>
+        <w:ind w:left="2880" w:hanging="360"/>
+      </w:pPr>
+    </w:lvl>
+    <w:lvl w:ilvl="4" w:tplc="227C3D98">
+      <w:start w:val="1"/>
+      <w:numFmt w:val="lowerLetter"/>
+      <w:lvlText w:val="%5."/>
+      <w:lvlJc w:val="left"/>
+      <w:pPr>
+        <w:ind w:left="3600" w:hanging="360"/>
+      </w:pPr>
+    </w:lvl>
+    <w:lvl w:ilvl="5" w:tplc="3E769592">
+      <w:start w:val="1"/>
+      <w:numFmt w:val="lowerRoman"/>
+      <w:lvlText w:val="%6."/>
+      <w:lvlJc w:val="right"/>
+      <w:pPr>
+        <w:ind w:left="4320" w:hanging="180"/>
+      </w:pPr>
+    </w:lvl>
+    <w:lvl w:ilvl="6" w:tplc="B144F9A8">
+      <w:start w:val="1"/>
+      <w:numFmt w:val="decimal"/>
+      <w:lvlText w:val="%7."/>
+      <w:lvlJc w:val="left"/>
+      <w:pPr>
+        <w:ind w:left="5040" w:hanging="360"/>
+      </w:pPr>
+    </w:lvl>
+    <w:lvl w:ilvl="7" w:tplc="34F64624">
+      <w:start w:val="1"/>
+      <w:numFmt w:val="lowerLetter"/>
+      <w:lvlText w:val="%8."/>
+      <w:lvlJc w:val="left"/>
+      <w:pPr>
+        <w:ind w:left="5760" w:hanging="360"/>
+      </w:pPr>
+    </w:lvl>
+    <w:lvl w:ilvl="8" w:tplc="21808B3E">
+      <w:start w:val="1"/>
+      <w:numFmt w:val="lowerRoman"/>
+      <w:lvlText w:val="%9."/>
+      <w:lvlJc w:val="right"/>
+      <w:pPr>
+        <w:ind w:left="6480" w:hanging="180"/>
+      </w:pPr>
+    </w:lvl>
+  </w:abstractNum>
+  <w:abstractNum w:abstractNumId="9" w15:restartNumberingAfterBreak="0">
+    <w:nsid w:val="48CE5444"/>
+    <w:multiLevelType w:val="hybridMultilevel"/>
+    <w:tmpl w:val="FFFFFFFF"/>
+    <w:lvl w:ilvl="0" w:tplc="D8E67EA8">
+      <w:start w:val="1"/>
+      <w:numFmt w:val="lowerLetter"/>
+      <w:lvlText w:val="%1."/>
+      <w:lvlJc w:val="left"/>
+      <w:pPr>
+        <w:ind w:left="720" w:hanging="360"/>
+      </w:pPr>
+    </w:lvl>
+    <w:lvl w:ilvl="1" w:tplc="7B8890FC">
+      <w:start w:val="1"/>
+      <w:numFmt w:val="lowerLetter"/>
+      <w:lvlText w:val="%2."/>
+      <w:lvlJc w:val="left"/>
+      <w:pPr>
+        <w:ind w:left="1440" w:hanging="360"/>
+      </w:pPr>
+    </w:lvl>
+    <w:lvl w:ilvl="2" w:tplc="9F2CC2FE">
+      <w:start w:val="1"/>
+      <w:numFmt w:val="lowerRoman"/>
+      <w:lvlText w:val="%3."/>
+      <w:lvlJc w:val="right"/>
+      <w:pPr>
+        <w:ind w:left="2160" w:hanging="180"/>
+      </w:pPr>
+    </w:lvl>
+    <w:lvl w:ilvl="3" w:tplc="0E94B8D0">
+      <w:start w:val="1"/>
+      <w:numFmt w:val="decimal"/>
+      <w:lvlText w:val="%4."/>
+      <w:lvlJc w:val="left"/>
+      <w:pPr>
+        <w:ind w:left="2880" w:hanging="360"/>
+      </w:pPr>
+    </w:lvl>
+    <w:lvl w:ilvl="4" w:tplc="71F2F0AE">
+      <w:start w:val="1"/>
+      <w:numFmt w:val="lowerLetter"/>
+      <w:lvlText w:val="%5."/>
+      <w:lvlJc w:val="left"/>
+      <w:pPr>
+        <w:ind w:left="3600" w:hanging="360"/>
+      </w:pPr>
+    </w:lvl>
+    <w:lvl w:ilvl="5" w:tplc="F91432B0">
+      <w:start w:val="1"/>
+      <w:numFmt w:val="lowerRoman"/>
+      <w:lvlText w:val="%6."/>
+      <w:lvlJc w:val="right"/>
+      <w:pPr>
+        <w:ind w:left="4320" w:hanging="180"/>
+      </w:pPr>
+    </w:lvl>
+    <w:lvl w:ilvl="6" w:tplc="02B680B6">
+      <w:start w:val="1"/>
+      <w:numFmt w:val="decimal"/>
+      <w:lvlText w:val="%7."/>
+      <w:lvlJc w:val="left"/>
+      <w:pPr>
+        <w:ind w:left="5040" w:hanging="360"/>
+      </w:pPr>
+    </w:lvl>
+    <w:lvl w:ilvl="7" w:tplc="25E2936A">
+      <w:start w:val="1"/>
+      <w:numFmt w:val="lowerLetter"/>
+      <w:lvlText w:val="%8."/>
+      <w:lvlJc w:val="left"/>
+      <w:pPr>
+        <w:ind w:left="5760" w:hanging="360"/>
+      </w:pPr>
+    </w:lvl>
+    <w:lvl w:ilvl="8" w:tplc="AE022AA4">
+      <w:start w:val="1"/>
+      <w:numFmt w:val="lowerRoman"/>
+      <w:lvlText w:val="%9."/>
+      <w:lvlJc w:val="right"/>
+      <w:pPr>
+        <w:ind w:left="6480" w:hanging="180"/>
+      </w:pPr>
+    </w:lvl>
+  </w:abstractNum>
+  <w:abstractNum w:abstractNumId="10" w15:restartNumberingAfterBreak="0">
+    <w:nsid w:val="4E2705BC"/>
+    <w:multiLevelType w:val="hybridMultilevel"/>
+    <w:tmpl w:val="72941B74"/>
+    <w:lvl w:ilvl="0" w:tplc="749630E4">
+      <w:start w:val="1"/>
+      <w:numFmt w:val="lowerLetter"/>
+      <w:lvlText w:val="%1."/>
+      <w:lvlJc w:val="left"/>
+      <w:pPr>
+        <w:ind w:left="720" w:hanging="360"/>
+      </w:pPr>
+    </w:lvl>
+    <w:lvl w:ilvl="1" w:tplc="16DC5C6E">
+      <w:start w:val="1"/>
+      <w:numFmt w:val="lowerLetter"/>
+      <w:lvlText w:val="%2."/>
+      <w:lvlJc w:val="left"/>
+      <w:pPr>
+        <w:ind w:left="1440" w:hanging="360"/>
+      </w:pPr>
+    </w:lvl>
+    <w:lvl w:ilvl="2" w:tplc="7F161182">
+      <w:start w:val="1"/>
+      <w:numFmt w:val="lowerRoman"/>
+      <w:lvlText w:val="%3."/>
+      <w:lvlJc w:val="right"/>
+      <w:pPr>
+        <w:ind w:left="2160" w:hanging="180"/>
+      </w:pPr>
+    </w:lvl>
+    <w:lvl w:ilvl="3" w:tplc="24621862">
+      <w:start w:val="1"/>
+      <w:numFmt w:val="decimal"/>
+      <w:lvlText w:val="%4."/>
+      <w:lvlJc w:val="left"/>
+      <w:pPr>
+        <w:ind w:left="2880" w:hanging="360"/>
+      </w:pPr>
+    </w:lvl>
+    <w:lvl w:ilvl="4" w:tplc="C7B6353E">
+      <w:start w:val="1"/>
+      <w:numFmt w:val="lowerLetter"/>
+      <w:lvlText w:val="%5."/>
+      <w:lvlJc w:val="left"/>
+      <w:pPr>
+        <w:ind w:left="3600" w:hanging="360"/>
+      </w:pPr>
+    </w:lvl>
+    <w:lvl w:ilvl="5" w:tplc="01C2CA40">
+      <w:start w:val="1"/>
+      <w:numFmt w:val="lowerRoman"/>
+      <w:lvlText w:val="%6."/>
+      <w:lvlJc w:val="right"/>
+      <w:pPr>
+        <w:ind w:left="4320" w:hanging="180"/>
+      </w:pPr>
+    </w:lvl>
+    <w:lvl w:ilvl="6" w:tplc="8CBC8684">
+      <w:start w:val="1"/>
+      <w:numFmt w:val="decimal"/>
+      <w:lvlText w:val="%7."/>
+      <w:lvlJc w:val="left"/>
+      <w:pPr>
+        <w:ind w:left="5040" w:hanging="360"/>
+      </w:pPr>
+    </w:lvl>
+    <w:lvl w:ilvl="7" w:tplc="FF88CFE2">
+      <w:start w:val="1"/>
+      <w:numFmt w:val="lowerLetter"/>
+      <w:lvlText w:val="%8."/>
+      <w:lvlJc w:val="left"/>
+      <w:pPr>
+        <w:ind w:left="5760" w:hanging="360"/>
+      </w:pPr>
+    </w:lvl>
+    <w:lvl w:ilvl="8" w:tplc="93583FC4">
+      <w:start w:val="1"/>
+      <w:numFmt w:val="lowerRoman"/>
+      <w:lvlText w:val="%9."/>
+      <w:lvlJc w:val="right"/>
+      <w:pPr>
+        <w:ind w:left="6480" w:hanging="180"/>
+      </w:pPr>
+    </w:lvl>
+  </w:abstractNum>
+  <w:abstractNum w:abstractNumId="11" w15:restartNumberingAfterBreak="0">
     <w:nsid w:val="4FBE039E"/>
     <w:multiLevelType w:val="hybridMultilevel"/>
     <w:tmpl w:val="DEEEFEAE"/>
@@ -2590,7 +3767,7 @@
         <w:ind w:left="720" w:hanging="360"/>
       </w:pPr>
       <w:rPr>
-        <w:rFonts w:hint="default" w:ascii="Courier New" w:hAnsi="Courier New" w:cs="Courier New"/>
+        <w:rFonts w:ascii="Courier New" w:hAnsi="Courier New" w:cs="Courier New" w:hint="default"/>
       </w:rPr>
     </w:lvl>
     <w:lvl w:ilvl="1" w:tplc="04090019" w:tentative="1">
@@ -2666,7 +3843,7 @@
       </w:pPr>
     </w:lvl>
   </w:abstractNum>
-  <w:abstractNum w:abstractNumId="3" w15:restartNumberingAfterBreak="0">
+  <w:abstractNum w:abstractNumId="12" w15:restartNumberingAfterBreak="0">
     <w:nsid w:val="5FA21948"/>
     <w:multiLevelType w:val="hybridMultilevel"/>
     <w:tmpl w:val="2D881D22"/>
@@ -2679,7 +3856,7 @@
         <w:ind w:left="720" w:hanging="360"/>
       </w:pPr>
       <w:rPr>
-        <w:rFonts w:hint="default" w:ascii="Courier New" w:hAnsi="Courier New" w:cs="Courier New"/>
+        <w:rFonts w:ascii="Courier New" w:hAnsi="Courier New" w:cs="Courier New" w:hint="default"/>
       </w:rPr>
     </w:lvl>
     <w:lvl w:ilvl="1" w:tplc="04090003" w:tentative="1">
@@ -2691,7 +3868,7 @@
         <w:ind w:left="1440" w:hanging="360"/>
       </w:pPr>
       <w:rPr>
-        <w:rFonts w:hint="default" w:ascii="Courier New" w:hAnsi="Courier New" w:cs="Courier New"/>
+        <w:rFonts w:ascii="Courier New" w:hAnsi="Courier New" w:cs="Courier New" w:hint="default"/>
       </w:rPr>
     </w:lvl>
     <w:lvl w:ilvl="2" w:tplc="04090005" w:tentative="1">
@@ -2703,7 +3880,7 @@
         <w:ind w:left="2160" w:hanging="360"/>
       </w:pPr>
       <w:rPr>
-        <w:rFonts w:hint="default" w:ascii="Wingdings" w:hAnsi="Wingdings"/>
+        <w:rFonts w:ascii="Wingdings" w:hAnsi="Wingdings" w:hint="default"/>
       </w:rPr>
     </w:lvl>
     <w:lvl w:ilvl="3" w:tplc="04090001" w:tentative="1">
@@ -2715,7 +3892,7 @@
         <w:ind w:left="2880" w:hanging="360"/>
       </w:pPr>
       <w:rPr>
-        <w:rFonts w:hint="default" w:ascii="Symbol" w:hAnsi="Symbol"/>
+        <w:rFonts w:ascii="Symbol" w:hAnsi="Symbol" w:hint="default"/>
       </w:rPr>
     </w:lvl>
     <w:lvl w:ilvl="4" w:tplc="04090003" w:tentative="1">
@@ -2727,7 +3904,7 @@
         <w:ind w:left="3600" w:hanging="360"/>
       </w:pPr>
       <w:rPr>
-        <w:rFonts w:hint="default" w:ascii="Courier New" w:hAnsi="Courier New" w:cs="Courier New"/>
+        <w:rFonts w:ascii="Courier New" w:hAnsi="Courier New" w:cs="Courier New" w:hint="default"/>
       </w:rPr>
     </w:lvl>
     <w:lvl w:ilvl="5" w:tplc="04090005" w:tentative="1">
@@ -2739,7 +3916,7 @@
         <w:ind w:left="4320" w:hanging="360"/>
       </w:pPr>
       <w:rPr>
-        <w:rFonts w:hint="default" w:ascii="Wingdings" w:hAnsi="Wingdings"/>
+        <w:rFonts w:ascii="Wingdings" w:hAnsi="Wingdings" w:hint="default"/>
       </w:rPr>
     </w:lvl>
     <w:lvl w:ilvl="6" w:tplc="04090001" w:tentative="1">
@@ -2751,7 +3928,7 @@
         <w:ind w:left="5040" w:hanging="360"/>
       </w:pPr>
       <w:rPr>
-        <w:rFonts w:hint="default" w:ascii="Symbol" w:hAnsi="Symbol"/>
+        <w:rFonts w:ascii="Symbol" w:hAnsi="Symbol" w:hint="default"/>
       </w:rPr>
     </w:lvl>
     <w:lvl w:ilvl="7" w:tplc="04090003" w:tentative="1">
@@ -2763,7 +3940,7 @@
         <w:ind w:left="5760" w:hanging="360"/>
       </w:pPr>
       <w:rPr>
-        <w:rFonts w:hint="default" w:ascii="Courier New" w:hAnsi="Courier New" w:cs="Courier New"/>
+        <w:rFonts w:ascii="Courier New" w:hAnsi="Courier New" w:cs="Courier New" w:hint="default"/>
       </w:rPr>
     </w:lvl>
     <w:lvl w:ilvl="8" w:tplc="04090005" w:tentative="1">
@@ -2775,11 +3952,269 @@
         <w:ind w:left="6480" w:hanging="360"/>
       </w:pPr>
       <w:rPr>
-        <w:rFonts w:hint="default" w:ascii="Wingdings" w:hAnsi="Wingdings"/>
+        <w:rFonts w:ascii="Wingdings" w:hAnsi="Wingdings" w:hint="default"/>
       </w:rPr>
     </w:lvl>
   </w:abstractNum>
-  <w:abstractNum w:abstractNumId="4" w15:restartNumberingAfterBreak="0">
+  <w:abstractNum w:abstractNumId="13" w15:restartNumberingAfterBreak="0">
+    <w:nsid w:val="61D45E7B"/>
+    <w:multiLevelType w:val="hybridMultilevel"/>
+    <w:tmpl w:val="E17E2510"/>
+    <w:lvl w:ilvl="0" w:tplc="5EEAA8C8">
+      <w:start w:val="1"/>
+      <w:numFmt w:val="lowerLetter"/>
+      <w:lvlText w:val="%1."/>
+      <w:lvlJc w:val="left"/>
+      <w:pPr>
+        <w:ind w:left="720" w:hanging="360"/>
+      </w:pPr>
+    </w:lvl>
+    <w:lvl w:ilvl="1" w:tplc="6E44C35C">
+      <w:start w:val="1"/>
+      <w:numFmt w:val="lowerLetter"/>
+      <w:lvlText w:val="%2."/>
+      <w:lvlJc w:val="left"/>
+      <w:pPr>
+        <w:ind w:left="1440" w:hanging="360"/>
+      </w:pPr>
+    </w:lvl>
+    <w:lvl w:ilvl="2" w:tplc="3EC801A0">
+      <w:start w:val="1"/>
+      <w:numFmt w:val="lowerRoman"/>
+      <w:lvlText w:val="%3."/>
+      <w:lvlJc w:val="right"/>
+      <w:pPr>
+        <w:ind w:left="2160" w:hanging="180"/>
+      </w:pPr>
+    </w:lvl>
+    <w:lvl w:ilvl="3" w:tplc="B1C0B048">
+      <w:start w:val="1"/>
+      <w:numFmt w:val="decimal"/>
+      <w:lvlText w:val="%4."/>
+      <w:lvlJc w:val="left"/>
+      <w:pPr>
+        <w:ind w:left="2880" w:hanging="360"/>
+      </w:pPr>
+    </w:lvl>
+    <w:lvl w:ilvl="4" w:tplc="3D961A1E">
+      <w:start w:val="1"/>
+      <w:numFmt w:val="lowerLetter"/>
+      <w:lvlText w:val="%5."/>
+      <w:lvlJc w:val="left"/>
+      <w:pPr>
+        <w:ind w:left="3600" w:hanging="360"/>
+      </w:pPr>
+    </w:lvl>
+    <w:lvl w:ilvl="5" w:tplc="57B07F76">
+      <w:start w:val="1"/>
+      <w:numFmt w:val="lowerRoman"/>
+      <w:lvlText w:val="%6."/>
+      <w:lvlJc w:val="right"/>
+      <w:pPr>
+        <w:ind w:left="4320" w:hanging="180"/>
+      </w:pPr>
+    </w:lvl>
+    <w:lvl w:ilvl="6" w:tplc="33C43620">
+      <w:start w:val="1"/>
+      <w:numFmt w:val="decimal"/>
+      <w:lvlText w:val="%7."/>
+      <w:lvlJc w:val="left"/>
+      <w:pPr>
+        <w:ind w:left="5040" w:hanging="360"/>
+      </w:pPr>
+    </w:lvl>
+    <w:lvl w:ilvl="7" w:tplc="EAB00C08">
+      <w:start w:val="1"/>
+      <w:numFmt w:val="lowerLetter"/>
+      <w:lvlText w:val="%8."/>
+      <w:lvlJc w:val="left"/>
+      <w:pPr>
+        <w:ind w:left="5760" w:hanging="360"/>
+      </w:pPr>
+    </w:lvl>
+    <w:lvl w:ilvl="8" w:tplc="FAF895AC">
+      <w:start w:val="1"/>
+      <w:numFmt w:val="lowerRoman"/>
+      <w:lvlText w:val="%9."/>
+      <w:lvlJc w:val="right"/>
+      <w:pPr>
+        <w:ind w:left="6480" w:hanging="180"/>
+      </w:pPr>
+    </w:lvl>
+  </w:abstractNum>
+  <w:abstractNum w:abstractNumId="14" w15:restartNumberingAfterBreak="0">
+    <w:nsid w:val="68B956F1"/>
+    <w:multiLevelType w:val="hybridMultilevel"/>
+    <w:tmpl w:val="FFFFFFFF"/>
+    <w:lvl w:ilvl="0" w:tplc="69BCCF08">
+      <w:start w:val="1"/>
+      <w:numFmt w:val="lowerLetter"/>
+      <w:lvlText w:val="%1."/>
+      <w:lvlJc w:val="left"/>
+      <w:pPr>
+        <w:ind w:left="720" w:hanging="360"/>
+      </w:pPr>
+    </w:lvl>
+    <w:lvl w:ilvl="1" w:tplc="E990F322">
+      <w:start w:val="1"/>
+      <w:numFmt w:val="lowerLetter"/>
+      <w:lvlText w:val="%2."/>
+      <w:lvlJc w:val="left"/>
+      <w:pPr>
+        <w:ind w:left="1440" w:hanging="360"/>
+      </w:pPr>
+    </w:lvl>
+    <w:lvl w:ilvl="2" w:tplc="2104EE80">
+      <w:start w:val="1"/>
+      <w:numFmt w:val="lowerRoman"/>
+      <w:lvlText w:val="%3."/>
+      <w:lvlJc w:val="right"/>
+      <w:pPr>
+        <w:ind w:left="2160" w:hanging="180"/>
+      </w:pPr>
+    </w:lvl>
+    <w:lvl w:ilvl="3" w:tplc="477846A8">
+      <w:start w:val="1"/>
+      <w:numFmt w:val="decimal"/>
+      <w:lvlText w:val="%4."/>
+      <w:lvlJc w:val="left"/>
+      <w:pPr>
+        <w:ind w:left="2880" w:hanging="360"/>
+      </w:pPr>
+    </w:lvl>
+    <w:lvl w:ilvl="4" w:tplc="23EED14C">
+      <w:start w:val="1"/>
+      <w:numFmt w:val="lowerLetter"/>
+      <w:lvlText w:val="%5."/>
+      <w:lvlJc w:val="left"/>
+      <w:pPr>
+        <w:ind w:left="3600" w:hanging="360"/>
+      </w:pPr>
+    </w:lvl>
+    <w:lvl w:ilvl="5" w:tplc="C73489DE">
+      <w:start w:val="1"/>
+      <w:numFmt w:val="lowerRoman"/>
+      <w:lvlText w:val="%6."/>
+      <w:lvlJc w:val="right"/>
+      <w:pPr>
+        <w:ind w:left="4320" w:hanging="180"/>
+      </w:pPr>
+    </w:lvl>
+    <w:lvl w:ilvl="6" w:tplc="B32A05AE">
+      <w:start w:val="1"/>
+      <w:numFmt w:val="decimal"/>
+      <w:lvlText w:val="%7."/>
+      <w:lvlJc w:val="left"/>
+      <w:pPr>
+        <w:ind w:left="5040" w:hanging="360"/>
+      </w:pPr>
+    </w:lvl>
+    <w:lvl w:ilvl="7" w:tplc="56E8766E">
+      <w:start w:val="1"/>
+      <w:numFmt w:val="lowerLetter"/>
+      <w:lvlText w:val="%8."/>
+      <w:lvlJc w:val="left"/>
+      <w:pPr>
+        <w:ind w:left="5760" w:hanging="360"/>
+      </w:pPr>
+    </w:lvl>
+    <w:lvl w:ilvl="8" w:tplc="F1AABB9C">
+      <w:start w:val="1"/>
+      <w:numFmt w:val="lowerRoman"/>
+      <w:lvlText w:val="%9."/>
+      <w:lvlJc w:val="right"/>
+      <w:pPr>
+        <w:ind w:left="6480" w:hanging="180"/>
+      </w:pPr>
+    </w:lvl>
+  </w:abstractNum>
+  <w:abstractNum w:abstractNumId="15" w15:restartNumberingAfterBreak="0">
+    <w:nsid w:val="6F136B75"/>
+    <w:multiLevelType w:val="hybridMultilevel"/>
+    <w:tmpl w:val="FFFFFFFF"/>
+    <w:lvl w:ilvl="0" w:tplc="790EA08A">
+      <w:start w:val="1"/>
+      <w:numFmt w:val="lowerLetter"/>
+      <w:lvlText w:val="%1."/>
+      <w:lvlJc w:val="left"/>
+      <w:pPr>
+        <w:ind w:left="720" w:hanging="360"/>
+      </w:pPr>
+    </w:lvl>
+    <w:lvl w:ilvl="1" w:tplc="7A4E828E">
+      <w:start w:val="1"/>
+      <w:numFmt w:val="lowerLetter"/>
+      <w:lvlText w:val="%2."/>
+      <w:lvlJc w:val="left"/>
+      <w:pPr>
+        <w:ind w:left="1440" w:hanging="360"/>
+      </w:pPr>
+    </w:lvl>
+    <w:lvl w:ilvl="2" w:tplc="E5F6CEE0">
+      <w:start w:val="1"/>
+      <w:numFmt w:val="lowerRoman"/>
+      <w:lvlText w:val="%3."/>
+      <w:lvlJc w:val="right"/>
+      <w:pPr>
+        <w:ind w:left="2160" w:hanging="180"/>
+      </w:pPr>
+    </w:lvl>
+    <w:lvl w:ilvl="3" w:tplc="27E006F2">
+      <w:start w:val="1"/>
+      <w:numFmt w:val="decimal"/>
+      <w:lvlText w:val="%4."/>
+      <w:lvlJc w:val="left"/>
+      <w:pPr>
+        <w:ind w:left="2880" w:hanging="360"/>
+      </w:pPr>
+    </w:lvl>
+    <w:lvl w:ilvl="4" w:tplc="B32ACBD0">
+      <w:start w:val="1"/>
+      <w:numFmt w:val="lowerLetter"/>
+      <w:lvlText w:val="%5."/>
+      <w:lvlJc w:val="left"/>
+      <w:pPr>
+        <w:ind w:left="3600" w:hanging="360"/>
+      </w:pPr>
+    </w:lvl>
+    <w:lvl w:ilvl="5" w:tplc="61E06676">
+      <w:start w:val="1"/>
+      <w:numFmt w:val="lowerRoman"/>
+      <w:lvlText w:val="%6."/>
+      <w:lvlJc w:val="right"/>
+      <w:pPr>
+        <w:ind w:left="4320" w:hanging="180"/>
+      </w:pPr>
+    </w:lvl>
+    <w:lvl w:ilvl="6" w:tplc="41A82922">
+      <w:start w:val="1"/>
+      <w:numFmt w:val="decimal"/>
+      <w:lvlText w:val="%7."/>
+      <w:lvlJc w:val="left"/>
+      <w:pPr>
+        <w:ind w:left="5040" w:hanging="360"/>
+      </w:pPr>
+    </w:lvl>
+    <w:lvl w:ilvl="7" w:tplc="6A5A931C">
+      <w:start w:val="1"/>
+      <w:numFmt w:val="lowerLetter"/>
+      <w:lvlText w:val="%8."/>
+      <w:lvlJc w:val="left"/>
+      <w:pPr>
+        <w:ind w:left="5760" w:hanging="360"/>
+      </w:pPr>
+    </w:lvl>
+    <w:lvl w:ilvl="8" w:tplc="1604EE9C">
+      <w:start w:val="1"/>
+      <w:numFmt w:val="lowerRoman"/>
+      <w:lvlText w:val="%9."/>
+      <w:lvlJc w:val="right"/>
+      <w:pPr>
+        <w:ind w:left="6480" w:hanging="180"/>
+      </w:pPr>
+    </w:lvl>
+  </w:abstractNum>
+  <w:abstractNum w:abstractNumId="16" w15:restartNumberingAfterBreak="0">
     <w:nsid w:val="7BDB6688"/>
     <w:multiLevelType w:val="hybridMultilevel"/>
     <w:tmpl w:val="7C30B2D4"/>
@@ -2792,7 +4227,7 @@
         <w:ind w:left="720" w:hanging="360"/>
       </w:pPr>
       <w:rPr>
-        <w:rFonts w:hint="default" w:ascii="Courier New" w:hAnsi="Courier New" w:cs="Courier New"/>
+        <w:rFonts w:ascii="Courier New" w:hAnsi="Courier New" w:cs="Courier New" w:hint="default"/>
       </w:rPr>
     </w:lvl>
     <w:lvl w:ilvl="1" w:tplc="04090019" w:tentative="1">
@@ -2869,19 +4304,55 @@
     </w:lvl>
   </w:abstractNum>
   <w:num w:numId="1">
+    <w:abstractNumId w:val="5"/>
+  </w:num>
+  <w:num w:numId="2">
+    <w:abstractNumId w:val="10"/>
+  </w:num>
+  <w:num w:numId="3">
+    <w:abstractNumId w:val="13"/>
+  </w:num>
+  <w:num w:numId="4">
+    <w:abstractNumId w:val="8"/>
+  </w:num>
+  <w:num w:numId="5">
+    <w:abstractNumId w:val="7"/>
+  </w:num>
+  <w:num w:numId="6">
+    <w:abstractNumId w:val="3"/>
+  </w:num>
+  <w:num w:numId="7">
     <w:abstractNumId w:val="0"/>
   </w:num>
-  <w:num w:numId="2">
+  <w:num w:numId="8">
+    <w:abstractNumId w:val="16"/>
+  </w:num>
+  <w:num w:numId="9">
+    <w:abstractNumId w:val="11"/>
+  </w:num>
+  <w:num w:numId="10">
+    <w:abstractNumId w:val="2"/>
+  </w:num>
+  <w:num w:numId="11">
+    <w:abstractNumId w:val="12"/>
+  </w:num>
+  <w:num w:numId="12">
+    <w:abstractNumId w:val="14"/>
+  </w:num>
+  <w:num w:numId="13">
+    <w:abstractNumId w:val="15"/>
+  </w:num>
+  <w:num w:numId="14">
+    <w:abstractNumId w:val="9"/>
+  </w:num>
+  <w:num w:numId="15">
     <w:abstractNumId w:val="4"/>
   </w:num>
-  <w:num w:numId="3">
-    <w:abstractNumId w:val="2"/>
-  </w:num>
-  <w:num w:numId="4">
+  <w:num w:numId="16">
     <w:abstractNumId w:val="1"/>
   </w:num>
-  <w:num w:numId="5">
-    <w:abstractNumId w:val="3"/>
+  <w:num w:numId="17">
+    <w:abstractNumId w:val="6"/>
   </w:num>
 </w:numbering>
 </file>
@@ -2891,7 +4362,7 @@
   <w:docDefaults>
     <w:rPrDefault>
       <w:rPr>
-        <w:rFonts w:asciiTheme="minorHAnsi" w:hAnsiTheme="minorHAnsi" w:eastAsiaTheme="minorHAnsi" w:cstheme="minorBidi"/>
+        <w:rFonts w:asciiTheme="minorHAnsi" w:eastAsiaTheme="minorHAnsi" w:hAnsiTheme="minorHAnsi" w:cstheme="minorBidi"/>
         <w:sz w:val="22"/>
         <w:szCs w:val="22"/>
         <w:lang w:val="en-US" w:eastAsia="en-US" w:bidi="ar-SA"/>
@@ -2906,14 +4377,14 @@
   <w:latentStyles w:defLockedState="0" w:defUIPriority="99" w:defSemiHidden="0" w:defUnhideWhenUsed="0" w:defQFormat="0" w:count="376">
     <w:lsdException w:name="Normal" w:uiPriority="0" w:qFormat="1"/>
     <w:lsdException w:name="heading 1" w:uiPriority="9" w:qFormat="1"/>
-    <w:lsdException w:name="heading 2" w:uiPriority="9" w:semiHidden="1" w:unhideWhenUsed="1" w:qFormat="1"/>
-    <w:lsdException w:name="heading 3" w:uiPriority="9" w:semiHidden="1" w:unhideWhenUsed="1" w:qFormat="1"/>
-    <w:lsdException w:name="heading 4" w:uiPriority="9" w:semiHidden="1" w:unhideWhenUsed="1" w:qFormat="1"/>
-    <w:lsdException w:name="heading 5" w:uiPriority="9" w:semiHidden="1" w:unhideWhenUsed="1" w:qFormat="1"/>
-    <w:lsdException w:name="heading 6" w:uiPriority="9" w:semiHidden="1" w:unhideWhenUsed="1" w:qFormat="1"/>
-    <w:lsdException w:name="heading 7" w:uiPriority="9" w:semiHidden="1" w:unhideWhenUsed="1" w:qFormat="1"/>
-    <w:lsdException w:name="heading 8" w:uiPriority="9" w:semiHidden="1" w:unhideWhenUsed="1" w:qFormat="1"/>
-    <w:lsdException w:name="heading 9" w:uiPriority="9" w:semiHidden="1" w:unhideWhenUsed="1" w:qFormat="1"/>
+    <w:lsdException w:name="heading 2" w:semiHidden="1" w:uiPriority="9" w:unhideWhenUsed="1" w:qFormat="1"/>
+    <w:lsdException w:name="heading 3" w:semiHidden="1" w:uiPriority="9" w:unhideWhenUsed="1" w:qFormat="1"/>
+    <w:lsdException w:name="heading 4" w:semiHidden="1" w:uiPriority="9" w:unhideWhenUsed="1" w:qFormat="1"/>
+    <w:lsdException w:name="heading 5" w:semiHidden="1" w:uiPriority="9" w:unhideWhenUsed="1" w:qFormat="1"/>
+    <w:lsdException w:name="heading 6" w:semiHidden="1" w:uiPriority="9" w:unhideWhenUsed="1" w:qFormat="1"/>
+    <w:lsdException w:name="heading 7" w:semiHidden="1" w:uiPriority="9" w:unhideWhenUsed="1" w:qFormat="1"/>
+    <w:lsdException w:name="heading 8" w:semiHidden="1" w:uiPriority="9" w:unhideWhenUsed="1" w:qFormat="1"/>
+    <w:lsdException w:name="heading 9" w:semiHidden="1" w:uiPriority="9" w:unhideWhenUsed="1" w:qFormat="1"/>
     <w:lsdException w:name="index 1" w:semiHidden="1" w:unhideWhenUsed="1"/>
     <w:lsdException w:name="index 2" w:semiHidden="1" w:unhideWhenUsed="1"/>
     <w:lsdException w:name="index 3" w:semiHidden="1" w:unhideWhenUsed="1"/>
@@ -2923,22 +4394,22 @@
     <w:lsdException w:name="index 7" w:semiHidden="1" w:unhideWhenUsed="1"/>
     <w:lsdException w:name="index 8" w:semiHidden="1" w:unhideWhenUsed="1"/>
     <w:lsdException w:name="index 9" w:semiHidden="1" w:unhideWhenUsed="1"/>
-    <w:lsdException w:name="toc 1" w:uiPriority="39" w:semiHidden="1" w:unhideWhenUsed="1"/>
-    <w:lsdException w:name="toc 2" w:uiPriority="39" w:semiHidden="1" w:unhideWhenUsed="1"/>
-    <w:lsdException w:name="toc 3" w:uiPriority="39" w:semiHidden="1" w:unhideWhenUsed="1"/>
-    <w:lsdException w:name="toc 4" w:uiPriority="39" w:semiHidden="1" w:unhideWhenUsed="1"/>
-    <w:lsdException w:name="toc 5" w:uiPriority="39" w:semiHidden="1" w:unhideWhenUsed="1"/>
-    <w:lsdException w:name="toc 6" w:uiPriority="39" w:semiHidden="1" w:unhideWhenUsed="1"/>
-    <w:lsdException w:name="toc 7" w:uiPriority="39" w:semiHidden="1" w:unhideWhenUsed="1"/>
-    <w:lsdException w:name="toc 8" w:uiPriority="39" w:semiHidden="1" w:unhideWhenUsed="1"/>
-    <w:lsdException w:name="toc 9" w:uiPriority="39" w:semiHidden="1" w:unhideWhenUsed="1"/>
+    <w:lsdException w:name="toc 1" w:semiHidden="1" w:uiPriority="39" w:unhideWhenUsed="1"/>
+    <w:lsdException w:name="toc 2" w:semiHidden="1" w:uiPriority="39" w:unhideWhenUsed="1"/>
+    <w:lsdException w:name="toc 3" w:semiHidden="1" w:uiPriority="39" w:unhideWhenUsed="1"/>
+    <w:lsdException w:name="toc 4" w:semiHidden="1" w:uiPriority="39" w:unhideWhenUsed="1"/>
+    <w:lsdException w:name="toc 5" w:semiHidden="1" w:uiPriority="39" w:unhideWhenUsed="1"/>
+    <w:lsdException w:name="toc 6" w:semiHidden="1" w:uiPriority="39" w:unhideWhenUsed="1"/>
+    <w:lsdException w:name="toc 7" w:semiHidden="1" w:uiPriority="39" w:unhideWhenUsed="1"/>
+    <w:lsdException w:name="toc 8" w:semiHidden="1" w:uiPriority="39" w:unhideWhenUsed="1"/>
+    <w:lsdException w:name="toc 9" w:semiHidden="1" w:uiPriority="39" w:unhideWhenUsed="1"/>
     <w:lsdException w:name="Normal Indent" w:semiHidden="1" w:unhideWhenUsed="1"/>
     <w:lsdException w:name="footnote text" w:semiHidden="1" w:unhideWhenUsed="1"/>
     <w:lsdException w:name="annotation text" w:semiHidden="1" w:unhideWhenUsed="1"/>
     <w:lsdException w:name="header" w:semiHidden="1" w:unhideWhenUsed="1"/>
     <w:lsdException w:name="footer" w:semiHidden="1" w:unhideWhenUsed="1"/>
     <w:lsdException w:name="index heading" w:semiHidden="1" w:unhideWhenUsed="1"/>
-    <w:lsdException w:name="caption" w:uiPriority="35" w:semiHidden="1" w:unhideWhenUsed="1" w:qFormat="1"/>
+    <w:lsdException w:name="caption" w:semiHidden="1" w:uiPriority="35" w:unhideWhenUsed="1" w:qFormat="1"/>
     <w:lsdException w:name="table of figures" w:semiHidden="1" w:unhideWhenUsed="1"/>
     <w:lsdException w:name="envelope address" w:semiHidden="1" w:unhideWhenUsed="1"/>
     <w:lsdException w:name="envelope return" w:semiHidden="1" w:unhideWhenUsed="1"/>
@@ -2969,7 +4440,7 @@
     <w:lsdException w:name="Title" w:uiPriority="10" w:qFormat="1"/>
     <w:lsdException w:name="Closing" w:semiHidden="1" w:unhideWhenUsed="1"/>
     <w:lsdException w:name="Signature" w:semiHidden="1" w:unhideWhenUsed="1"/>
-    <w:lsdException w:name="Default Paragraph Font" w:uiPriority="1" w:semiHidden="1" w:unhideWhenUsed="1"/>
+    <w:lsdException w:name="Default Paragraph Font" w:semiHidden="1" w:uiPriority="1" w:unhideWhenUsed="1"/>
     <w:lsdException w:name="Body Text" w:semiHidden="1" w:unhideWhenUsed="1"/>
     <w:lsdException w:name="Body Text Indent" w:semiHidden="1" w:unhideWhenUsed="1"/>
     <w:lsdException w:name="List Continue" w:semiHidden="1" w:unhideWhenUsed="1"/>
@@ -3169,8 +4640,8 @@
     <w:lsdException w:name="Subtle Reference" w:uiPriority="31" w:qFormat="1"/>
     <w:lsdException w:name="Intense Reference" w:uiPriority="32" w:qFormat="1"/>
     <w:lsdException w:name="Book Title" w:uiPriority="33" w:qFormat="1"/>
-    <w:lsdException w:name="Bibliography" w:uiPriority="37" w:semiHidden="1" w:unhideWhenUsed="1"/>
-    <w:lsdException w:name="TOC Heading" w:uiPriority="39" w:semiHidden="1" w:unhideWhenUsed="1" w:qFormat="1"/>
+    <w:lsdException w:name="Bibliography" w:semiHidden="1" w:uiPriority="37" w:unhideWhenUsed="1"/>
+    <w:lsdException w:name="TOC Heading" w:semiHidden="1" w:uiPriority="39" w:unhideWhenUsed="1" w:qFormat="1"/>
     <w:lsdException w:name="Plain Table 1" w:uiPriority="41"/>
     <w:lsdException w:name="Plain Table 2" w:uiPriority="42"/>
     <w:lsdException w:name="Plain Table 3" w:uiPriority="43"/>
@@ -3281,18 +4752,18 @@
     <w:lsdException w:name="Unresolved Mention" w:semiHidden="1" w:unhideWhenUsed="1"/>
     <w:lsdException w:name="Smart Link" w:semiHidden="1" w:unhideWhenUsed="1"/>
   </w:latentStyles>
-  <w:style w:type="paragraph" w:styleId="Normal" w:default="1">
+  <w:style w:type="paragraph" w:default="1" w:styleId="Normal">
     <w:name w:val="Normal"/>
     <w:qFormat/>
     <w:rsid w:val="00527C3F"/>
   </w:style>
-  <w:style w:type="character" w:styleId="DefaultParagraphFont" w:default="1">
+  <w:style w:type="character" w:default="1" w:styleId="DefaultParagraphFont">
     <w:name w:val="Default Paragraph Font"/>
     <w:uiPriority w:val="1"/>
     <w:semiHidden/>
     <w:unhideWhenUsed/>
   </w:style>
-  <w:style w:type="table" w:styleId="TableNormal" w:default="1">
+  <w:style w:type="table" w:default="1" w:styleId="TableNormal">
     <w:name w:val="Normal Table"/>
     <w:uiPriority w:val="99"/>
     <w:semiHidden/>
@@ -3307,7 +4778,7 @@
       </w:tblCellMar>
     </w:tblPr>
   </w:style>
-  <w:style w:type="numbering" w:styleId="NoList" w:default="1">
+  <w:style w:type="numbering" w:default="1" w:styleId="NoList">
     <w:name w:val="No List"/>
     <w:uiPriority w:val="99"/>
     <w:semiHidden/>
@@ -3323,6 +4794,25 @@
       <w:ind w:left="720"/>
       <w:contextualSpacing/>
     </w:pPr>
+  </w:style>
+  <w:style w:type="table" w:styleId="TableGrid">
+    <w:name w:val="Table Grid"/>
+    <w:basedOn w:val="TableNormal"/>
+    <w:uiPriority w:val="39"/>
+    <w:rsid w:val="00365FFA"/>
+    <w:pPr>
+      <w:spacing w:after="0" w:line="240" w:lineRule="auto"/>
+    </w:pPr>
+    <w:tblPr>
+      <w:tblBorders>
+        <w:top w:val="single" w:sz="4" w:space="0" w:color="auto"/>
+        <w:left w:val="single" w:sz="4" w:space="0" w:color="auto"/>
+        <w:bottom w:val="single" w:sz="4" w:space="0" w:color="auto"/>
+        <w:right w:val="single" w:sz="4" w:space="0" w:color="auto"/>
+        <w:insideH w:val="single" w:sz="4" w:space="0" w:color="auto"/>
+        <w:insideV w:val="single" w:sz="4" w:space="0" w:color="auto"/>
+      </w:tblBorders>
+    </w:tblPr>
   </w:style>
 </w:styles>
 </file>

</xml_diff>

<commit_message>
cambios en wireframe y pantalla de login
</commit_message>
<xml_diff>
--- a/Docs/Proyecto.docx
+++ b/Docs/Proyecto.docx
@@ -538,7 +538,7 @@
     </w:p>
     <w:tbl>
       <w:tblPr>
-        <w:tblStyle w:val="TableGrid"/>
+        <w:tblStyle w:val="Tablaconcuadrcula"/>
         <w:tblpPr w:leftFromText="180" w:rightFromText="180" w:vertAnchor="text" w:horzAnchor="margin" w:tblpXSpec="center" w:tblpY="181"/>
         <w:tblW w:w="0" w:type="auto"/>
         <w:tblLook w:val="04A0" w:firstRow="1" w:lastRow="0" w:firstColumn="1" w:lastColumn="0" w:noHBand="0" w:noVBand="1"/>
@@ -563,6 +563,7 @@
               <w:rPr>
                 <w:lang w:val="es-ES"/>
               </w:rPr>
+              <w:lastRenderedPageBreak/>
               <w:t>Vers</w:t>
             </w:r>
             <w:r>
@@ -645,6 +646,12 @@
               </w:rPr>
               <w:t>1.1</w:t>
             </w:r>
+            <w:r>
+              <w:rPr>
+                <w:lang w:val="es-ES"/>
+              </w:rPr>
+              <w:t>.0</w:t>
+            </w:r>
           </w:p>
         </w:tc>
         <w:tc>
@@ -669,6 +676,80 @@
                 <w:lang w:val="es-ES"/>
               </w:rPr>
               <w:t>tabla de cambios y enumerados los requisitos funcionales.</w:t>
+            </w:r>
+          </w:p>
+        </w:tc>
+      </w:tr>
+      <w:tr>
+        <w:tc>
+          <w:tcPr>
+            <w:tcW w:w="1525" w:type="dxa"/>
+          </w:tcPr>
+          <w:p>
+            <w:pPr>
+              <w:jc w:val="center"/>
+              <w:rPr>
+                <w:lang w:val="es-ES"/>
+              </w:rPr>
+            </w:pPr>
+            <w:r>
+              <w:rPr>
+                <w:lang w:val="es-ES"/>
+              </w:rPr>
+              <w:t>1.1.1</w:t>
+            </w:r>
+          </w:p>
+        </w:tc>
+        <w:tc>
+          <w:tcPr>
+            <w:tcW w:w="7825" w:type="dxa"/>
+          </w:tcPr>
+          <w:p>
+            <w:pPr>
+              <w:jc w:val="center"/>
+              <w:rPr>
+                <w:lang w:val="es-ES"/>
+              </w:rPr>
+            </w:pPr>
+            <w:r>
+              <w:rPr>
+                <w:lang w:val="es-ES"/>
+              </w:rPr>
+              <w:t xml:space="preserve">Modificado </w:t>
+            </w:r>
+            <w:proofErr w:type="spellStart"/>
+            <w:r>
+              <w:rPr>
+                <w:lang w:val="es-ES"/>
+              </w:rPr>
+              <w:t>wireframe</w:t>
+            </w:r>
+            <w:proofErr w:type="spellEnd"/>
+            <w:r>
+              <w:rPr>
+                <w:lang w:val="es-ES"/>
+              </w:rPr>
+              <w:t xml:space="preserve">, cambios </w:t>
+            </w:r>
+            <w:r>
+              <w:rPr>
+                <w:lang w:val="es-ES"/>
+              </w:rPr>
+              <w:t xml:space="preserve">visuales en pantalla de </w:t>
+            </w:r>
+            <w:proofErr w:type="spellStart"/>
+            <w:r>
+              <w:rPr>
+                <w:lang w:val="es-ES"/>
+              </w:rPr>
+              <w:t>login</w:t>
+            </w:r>
+            <w:proofErr w:type="spellEnd"/>
+            <w:r>
+              <w:rPr>
+                <w:lang w:val="es-ES"/>
+              </w:rPr>
+              <w:t>.</w:t>
             </w:r>
           </w:p>
         </w:tc>
@@ -943,33 +1024,6 @@
           </w:p>
         </w:tc>
       </w:tr>
-      <w:tr>
-        <w:tc>
-          <w:tcPr>
-            <w:tcW w:w="1525" w:type="dxa"/>
-          </w:tcPr>
-          <w:p>
-            <w:pPr>
-              <w:jc w:val="center"/>
-              <w:rPr>
-                <w:lang w:val="es-ES"/>
-              </w:rPr>
-            </w:pPr>
-          </w:p>
-        </w:tc>
-        <w:tc>
-          <w:tcPr>
-            <w:tcW w:w="7825" w:type="dxa"/>
-          </w:tcPr>
-          <w:p>
-            <w:pPr>
-              <w:rPr>
-                <w:lang w:val="es-ES"/>
-              </w:rPr>
-            </w:pPr>
-          </w:p>
-        </w:tc>
-      </w:tr>
     </w:tbl>
     <w:p>
       <w:pPr>
@@ -1017,6 +1071,7 @@
           <w:szCs w:val="24"/>
           <w:lang w:val="es-ES"/>
         </w:rPr>
+        <w:lastRenderedPageBreak/>
         <w:t>DESCRIPCIÓN DEL PROYECTO</w:t>
       </w:r>
     </w:p>
@@ -1270,6 +1325,7 @@
           <w:szCs w:val="24"/>
           <w:lang w:val="es-ES"/>
         </w:rPr>
+        <w:lastRenderedPageBreak/>
         <w:t>DIAGRAMA DE CASOS DE USO</w:t>
       </w:r>
     </w:p>
@@ -1388,6 +1444,7 @@
           <w:szCs w:val="24"/>
           <w:lang w:val="es-ES"/>
         </w:rPr>
+        <w:lastRenderedPageBreak/>
         <w:t>REQUISITOS FUNCIONALES</w:t>
       </w:r>
     </w:p>
@@ -1466,7 +1523,7 @@
     </w:p>
     <w:p>
       <w:pPr>
-        <w:pStyle w:val="ListParagraph"/>
+        <w:pStyle w:val="Prrafodelista"/>
         <w:numPr>
           <w:ilvl w:val="0"/>
           <w:numId w:val="14"/>
@@ -1491,7 +1548,7 @@
     </w:p>
     <w:p>
       <w:pPr>
-        <w:pStyle w:val="ListParagraph"/>
+        <w:pStyle w:val="Prrafodelista"/>
         <w:numPr>
           <w:ilvl w:val="0"/>
           <w:numId w:val="14"/>
@@ -1516,7 +1573,7 @@
     </w:p>
     <w:p>
       <w:pPr>
-        <w:pStyle w:val="ListParagraph"/>
+        <w:pStyle w:val="Prrafodelista"/>
         <w:numPr>
           <w:ilvl w:val="0"/>
           <w:numId w:val="14"/>
@@ -1561,7 +1618,7 @@
     </w:p>
     <w:p>
       <w:pPr>
-        <w:pStyle w:val="ListParagraph"/>
+        <w:pStyle w:val="Prrafodelista"/>
         <w:numPr>
           <w:ilvl w:val="0"/>
           <w:numId w:val="14"/>
@@ -1585,7 +1642,7 @@
     </w:p>
     <w:p>
       <w:pPr>
-        <w:pStyle w:val="ListParagraph"/>
+        <w:pStyle w:val="Prrafodelista"/>
         <w:numPr>
           <w:ilvl w:val="0"/>
           <w:numId w:val="14"/>
@@ -1609,7 +1666,7 @@
     </w:p>
     <w:p>
       <w:pPr>
-        <w:pStyle w:val="ListParagraph"/>
+        <w:pStyle w:val="Prrafodelista"/>
         <w:numPr>
           <w:ilvl w:val="0"/>
           <w:numId w:val="14"/>
@@ -1633,7 +1690,7 @@
     </w:p>
     <w:p>
       <w:pPr>
-        <w:pStyle w:val="ListParagraph"/>
+        <w:pStyle w:val="Prrafodelista"/>
         <w:numPr>
           <w:ilvl w:val="0"/>
           <w:numId w:val="14"/>
@@ -1657,7 +1714,7 @@
     </w:p>
     <w:p>
       <w:pPr>
-        <w:pStyle w:val="ListParagraph"/>
+        <w:pStyle w:val="Prrafodelista"/>
         <w:numPr>
           <w:ilvl w:val="0"/>
           <w:numId w:val="14"/>
@@ -1681,7 +1738,7 @@
     </w:p>
     <w:p>
       <w:pPr>
-        <w:pStyle w:val="ListParagraph"/>
+        <w:pStyle w:val="Prrafodelista"/>
         <w:numPr>
           <w:ilvl w:val="0"/>
           <w:numId w:val="14"/>
@@ -1705,7 +1762,7 @@
     </w:p>
     <w:p>
       <w:pPr>
-        <w:pStyle w:val="ListParagraph"/>
+        <w:pStyle w:val="Prrafodelista"/>
         <w:numPr>
           <w:ilvl w:val="0"/>
           <w:numId w:val="14"/>
@@ -1729,7 +1786,7 @@
     </w:p>
     <w:p>
       <w:pPr>
-        <w:pStyle w:val="ListParagraph"/>
+        <w:pStyle w:val="Prrafodelista"/>
         <w:numPr>
           <w:ilvl w:val="0"/>
           <w:numId w:val="14"/>
@@ -1773,7 +1830,7 @@
     </w:p>
     <w:p>
       <w:pPr>
-        <w:pStyle w:val="ListParagraph"/>
+        <w:pStyle w:val="Prrafodelista"/>
         <w:numPr>
           <w:ilvl w:val="0"/>
           <w:numId w:val="14"/>
@@ -1817,7 +1874,7 @@
     </w:p>
     <w:p>
       <w:pPr>
-        <w:pStyle w:val="ListParagraph"/>
+        <w:pStyle w:val="Prrafodelista"/>
         <w:numPr>
           <w:ilvl w:val="0"/>
           <w:numId w:val="14"/>
@@ -1861,7 +1918,7 @@
     </w:p>
     <w:p>
       <w:pPr>
-        <w:pStyle w:val="ListParagraph"/>
+        <w:pStyle w:val="Prrafodelista"/>
         <w:numPr>
           <w:ilvl w:val="0"/>
           <w:numId w:val="14"/>
@@ -1905,7 +1962,7 @@
     </w:p>
     <w:p>
       <w:pPr>
-        <w:pStyle w:val="ListParagraph"/>
+        <w:pStyle w:val="Prrafodelista"/>
         <w:numPr>
           <w:ilvl w:val="0"/>
           <w:numId w:val="14"/>
@@ -1949,7 +2006,7 @@
     </w:p>
     <w:p>
       <w:pPr>
-        <w:pStyle w:val="ListParagraph"/>
+        <w:pStyle w:val="Prrafodelista"/>
         <w:numPr>
           <w:ilvl w:val="0"/>
           <w:numId w:val="14"/>
@@ -1993,7 +2050,7 @@
     </w:p>
     <w:p>
       <w:pPr>
-        <w:pStyle w:val="ListParagraph"/>
+        <w:pStyle w:val="Prrafodelista"/>
         <w:numPr>
           <w:ilvl w:val="0"/>
           <w:numId w:val="14"/>
@@ -2017,7 +2074,7 @@
     </w:p>
     <w:p>
       <w:pPr>
-        <w:pStyle w:val="ListParagraph"/>
+        <w:pStyle w:val="Prrafodelista"/>
         <w:numPr>
           <w:ilvl w:val="0"/>
           <w:numId w:val="14"/>
@@ -2041,7 +2098,7 @@
     </w:p>
     <w:p>
       <w:pPr>
-        <w:pStyle w:val="ListParagraph"/>
+        <w:pStyle w:val="Prrafodelista"/>
         <w:numPr>
           <w:ilvl w:val="0"/>
           <w:numId w:val="14"/>
@@ -2065,7 +2122,7 @@
     </w:p>
     <w:p>
       <w:pPr>
-        <w:pStyle w:val="ListParagraph"/>
+        <w:pStyle w:val="Prrafodelista"/>
         <w:rPr>
           <w:rFonts w:ascii="Arial" w:eastAsia="Arial" w:hAnsi="Arial" w:cs="Arial"/>
           <w:i/>
@@ -2078,7 +2135,7 @@
     </w:p>
     <w:p>
       <w:pPr>
-        <w:pStyle w:val="ListParagraph"/>
+        <w:pStyle w:val="Prrafodelista"/>
         <w:rPr>
           <w:rFonts w:ascii="Arial" w:eastAsia="Arial" w:hAnsi="Arial" w:cs="Arial"/>
           <w:i/>
@@ -2149,7 +2206,7 @@
     </w:p>
     <w:p>
       <w:pPr>
-        <w:pStyle w:val="ListParagraph"/>
+        <w:pStyle w:val="Prrafodelista"/>
         <w:numPr>
           <w:ilvl w:val="0"/>
           <w:numId w:val="13"/>
@@ -2173,7 +2230,7 @@
     </w:p>
     <w:p>
       <w:pPr>
-        <w:pStyle w:val="ListParagraph"/>
+        <w:pStyle w:val="Prrafodelista"/>
         <w:numPr>
           <w:ilvl w:val="0"/>
           <w:numId w:val="13"/>
@@ -2217,7 +2274,7 @@
     </w:p>
     <w:p>
       <w:pPr>
-        <w:pStyle w:val="ListParagraph"/>
+        <w:pStyle w:val="Prrafodelista"/>
         <w:numPr>
           <w:ilvl w:val="0"/>
           <w:numId w:val="13"/>
@@ -2241,7 +2298,7 @@
     </w:p>
     <w:p>
       <w:pPr>
-        <w:pStyle w:val="ListParagraph"/>
+        <w:pStyle w:val="Prrafodelista"/>
         <w:numPr>
           <w:ilvl w:val="0"/>
           <w:numId w:val="13"/>
@@ -2265,7 +2322,7 @@
     </w:p>
     <w:p>
       <w:pPr>
-        <w:pStyle w:val="ListParagraph"/>
+        <w:pStyle w:val="Prrafodelista"/>
         <w:numPr>
           <w:ilvl w:val="0"/>
           <w:numId w:val="13"/>
@@ -2309,7 +2366,7 @@
     </w:p>
     <w:p>
       <w:pPr>
-        <w:pStyle w:val="ListParagraph"/>
+        <w:pStyle w:val="Prrafodelista"/>
         <w:numPr>
           <w:ilvl w:val="0"/>
           <w:numId w:val="13"/>
@@ -2353,7 +2410,7 @@
     </w:p>
     <w:p>
       <w:pPr>
-        <w:pStyle w:val="ListParagraph"/>
+        <w:pStyle w:val="Prrafodelista"/>
         <w:rPr>
           <w:rFonts w:ascii="Arial" w:eastAsia="Arial" w:hAnsi="Arial" w:cs="Arial"/>
           <w:i/>
@@ -2366,7 +2423,7 @@
     </w:p>
     <w:p>
       <w:pPr>
-        <w:pStyle w:val="ListParagraph"/>
+        <w:pStyle w:val="Prrafodelista"/>
         <w:rPr>
           <w:rFonts w:ascii="Arial" w:eastAsia="Arial" w:hAnsi="Arial" w:cs="Arial"/>
           <w:i/>
@@ -2472,7 +2529,7 @@
     </w:p>
     <w:p>
       <w:pPr>
-        <w:pStyle w:val="ListParagraph"/>
+        <w:pStyle w:val="Prrafodelista"/>
         <w:numPr>
           <w:ilvl w:val="0"/>
           <w:numId w:val="12"/>
@@ -2516,7 +2573,7 @@
     </w:p>
     <w:p>
       <w:pPr>
-        <w:pStyle w:val="ListParagraph"/>
+        <w:pStyle w:val="Prrafodelista"/>
         <w:numPr>
           <w:ilvl w:val="0"/>
           <w:numId w:val="12"/>
@@ -2540,7 +2597,7 @@
     </w:p>
     <w:p>
       <w:pPr>
-        <w:pStyle w:val="ListParagraph"/>
+        <w:pStyle w:val="Prrafodelista"/>
         <w:numPr>
           <w:ilvl w:val="0"/>
           <w:numId w:val="12"/>
@@ -2564,7 +2621,7 @@
     </w:p>
     <w:p>
       <w:pPr>
-        <w:pStyle w:val="ListParagraph"/>
+        <w:pStyle w:val="Prrafodelista"/>
         <w:numPr>
           <w:ilvl w:val="0"/>
           <w:numId w:val="12"/>
@@ -2588,7 +2645,7 @@
     </w:p>
     <w:p>
       <w:pPr>
-        <w:pStyle w:val="ListParagraph"/>
+        <w:pStyle w:val="Prrafodelista"/>
         <w:numPr>
           <w:ilvl w:val="0"/>
           <w:numId w:val="12"/>
@@ -2607,12 +2664,13 @@
           <w:szCs w:val="24"/>
           <w:lang w:val="es-ES"/>
         </w:rPr>
+        <w:lastRenderedPageBreak/>
         <w:t>Puede añadir artículos a la sección de consejos.</w:t>
       </w:r>
     </w:p>
     <w:p>
       <w:pPr>
-        <w:pStyle w:val="ListParagraph"/>
+        <w:pStyle w:val="Prrafodelista"/>
         <w:numPr>
           <w:ilvl w:val="0"/>
           <w:numId w:val="12"/>
@@ -2636,7 +2694,7 @@
     </w:p>
     <w:p>
       <w:pPr>
-        <w:pStyle w:val="ListParagraph"/>
+        <w:pStyle w:val="Prrafodelista"/>
         <w:numPr>
           <w:ilvl w:val="0"/>
           <w:numId w:val="12"/>
@@ -2680,7 +2738,7 @@
     </w:p>
     <w:p>
       <w:pPr>
-        <w:pStyle w:val="ListParagraph"/>
+        <w:pStyle w:val="Prrafodelista"/>
         <w:numPr>
           <w:ilvl w:val="0"/>
           <w:numId w:val="12"/>
@@ -2724,7 +2782,7 @@
     </w:p>
     <w:p>
       <w:pPr>
-        <w:pStyle w:val="ListParagraph"/>
+        <w:pStyle w:val="Prrafodelista"/>
         <w:numPr>
           <w:ilvl w:val="0"/>
           <w:numId w:val="12"/>
@@ -4757,13 +4815,13 @@
     <w:qFormat/>
     <w:rsid w:val="00527C3F"/>
   </w:style>
-  <w:style w:type="character" w:default="1" w:styleId="DefaultParagraphFont">
+  <w:style w:type="character" w:default="1" w:styleId="Fuentedeprrafopredeter">
     <w:name w:val="Default Paragraph Font"/>
     <w:uiPriority w:val="1"/>
     <w:semiHidden/>
     <w:unhideWhenUsed/>
   </w:style>
-  <w:style w:type="table" w:default="1" w:styleId="TableNormal">
+  <w:style w:type="table" w:default="1" w:styleId="Tablanormal">
     <w:name w:val="Normal Table"/>
     <w:uiPriority w:val="99"/>
     <w:semiHidden/>
@@ -4778,13 +4836,13 @@
       </w:tblCellMar>
     </w:tblPr>
   </w:style>
-  <w:style w:type="numbering" w:default="1" w:styleId="NoList">
+  <w:style w:type="numbering" w:default="1" w:styleId="Sinlista">
     <w:name w:val="No List"/>
     <w:uiPriority w:val="99"/>
     <w:semiHidden/>
     <w:unhideWhenUsed/>
   </w:style>
-  <w:style w:type="paragraph" w:styleId="ListParagraph">
+  <w:style w:type="paragraph" w:styleId="Prrafodelista">
     <w:name w:val="List Paragraph"/>
     <w:basedOn w:val="Normal"/>
     <w:uiPriority w:val="34"/>
@@ -4795,9 +4853,9 @@
       <w:contextualSpacing/>
     </w:pPr>
   </w:style>
-  <w:style w:type="table" w:styleId="TableGrid">
+  <w:style w:type="table" w:styleId="Tablaconcuadrcula">
     <w:name w:val="Table Grid"/>
-    <w:basedOn w:val="TableNormal"/>
+    <w:basedOn w:val="Tablanormal"/>
     <w:uiPriority w:val="39"/>
     <w:rsid w:val="00365FFA"/>
     <w:pPr>

</xml_diff>